<commit_message>
harian, cara cek uang
</commit_message>
<xml_diff>
--- a/Job Desc/Jobdecsc - Rekap.docx
+++ b/Job Desc/Jobdecsc - Rekap.docx
@@ -8549,6 +8549,8 @@
         </w:rPr>
         <w:t>Front Office</w:t>
       </w:r>
+      <w:bookmarkStart w:id="0" w:name="_GoBack"/>
+      <w:bookmarkEnd w:id="0"/>
     </w:p>
     <w:p>
       <w:pPr>
@@ -9264,15 +9266,1217 @@
     </w:p>
     <w:p>
       <w:pPr>
-        <w:pBdr>
-          <w:top w:val="nil"/>
-          <w:left w:val="nil"/>
-          <w:bottom w:val="nil"/>
-          <w:right w:val="nil"/>
-          <w:between w:val="nil"/>
-        </w:pBdr>
-        <w:spacing w:after="0"/>
+        <w:numPr>
+          <w:ilvl w:val="0"/>
+          <w:numId w:val="10"/>
+        </w:numPr>
+        <w:pBdr>
+          <w:top w:val="nil"/>
+          <w:left w:val="nil"/>
+          <w:bottom w:val="nil"/>
+          <w:right w:val="nil"/>
+          <w:between w:val="nil"/>
+        </w:pBdr>
+        <w:spacing w:after="0"/>
+        <w:ind w:hanging="87"/>
+        <w:rPr>
+          <w:rFonts w:ascii="Times New Roman" w:eastAsia="Times New Roman" w:hAnsi="Times New Roman" w:cs="Times New Roman"/>
+          <w:i/>
+          <w:color w:val="000000"/>
+        </w:rPr>
+      </w:pPr>
+      <w:r>
+        <w:rPr>
+          <w:rFonts w:ascii="Times New Roman" w:eastAsia="Times New Roman" w:hAnsi="Times New Roman" w:cs="Times New Roman"/>
+          <w:color w:val="000000"/>
+        </w:rPr>
+        <w:t>Handling Kedatangan barang meliputi:</w:t>
+      </w:r>
+    </w:p>
+    <w:p>
+      <w:pPr>
+        <w:numPr>
+          <w:ilvl w:val="1"/>
+          <w:numId w:val="10"/>
+        </w:numPr>
+        <w:pBdr>
+          <w:top w:val="nil"/>
+          <w:left w:val="nil"/>
+          <w:bottom w:val="nil"/>
+          <w:right w:val="nil"/>
+          <w:between w:val="nil"/>
+        </w:pBdr>
+        <w:spacing w:after="0"/>
+        <w:rPr>
+          <w:rFonts w:ascii="Times New Roman" w:eastAsia="Times New Roman" w:hAnsi="Times New Roman" w:cs="Times New Roman"/>
+          <w:i/>
+          <w:color w:val="000000"/>
+        </w:rPr>
+      </w:pPr>
+      <w:r>
+        <w:rPr>
+          <w:rFonts w:ascii="Times New Roman" w:eastAsia="Times New Roman" w:hAnsi="Times New Roman" w:cs="Times New Roman"/>
+          <w:color w:val="000000"/>
+        </w:rPr>
+        <w:t>Kelengkapan administrasi :</w:t>
+      </w:r>
+    </w:p>
+    <w:p>
+      <w:pPr>
+        <w:numPr>
+          <w:ilvl w:val="2"/>
+          <w:numId w:val="10"/>
+        </w:numPr>
+        <w:pBdr>
+          <w:top w:val="nil"/>
+          <w:left w:val="nil"/>
+          <w:bottom w:val="nil"/>
+          <w:right w:val="nil"/>
+          <w:between w:val="nil"/>
+        </w:pBdr>
+        <w:spacing w:after="0"/>
+        <w:ind w:left="1985"/>
+        <w:rPr>
+          <w:rFonts w:ascii="Times New Roman" w:eastAsia="Times New Roman" w:hAnsi="Times New Roman" w:cs="Times New Roman"/>
+          <w:i/>
+          <w:color w:val="000000"/>
+        </w:rPr>
+      </w:pPr>
+      <w:r>
+        <w:rPr>
+          <w:rFonts w:ascii="Times New Roman" w:eastAsia="Times New Roman" w:hAnsi="Times New Roman" w:cs="Times New Roman"/>
+          <w:color w:val="000000"/>
+        </w:rPr>
+        <w:t>Surat Jalan</w:t>
+      </w:r>
+    </w:p>
+    <w:p>
+      <w:pPr>
+        <w:numPr>
+          <w:ilvl w:val="2"/>
+          <w:numId w:val="10"/>
+        </w:numPr>
+        <w:pBdr>
+          <w:top w:val="nil"/>
+          <w:left w:val="nil"/>
+          <w:bottom w:val="nil"/>
+          <w:right w:val="nil"/>
+          <w:between w:val="nil"/>
+        </w:pBdr>
+        <w:spacing w:after="0"/>
+        <w:ind w:left="1985"/>
+        <w:rPr>
+          <w:rFonts w:ascii="Times New Roman" w:eastAsia="Times New Roman" w:hAnsi="Times New Roman" w:cs="Times New Roman"/>
+          <w:i/>
+          <w:color w:val="000000"/>
+        </w:rPr>
+      </w:pPr>
+      <w:r>
+        <w:rPr>
+          <w:rFonts w:ascii="Times New Roman" w:eastAsia="Times New Roman" w:hAnsi="Times New Roman" w:cs="Times New Roman"/>
+          <w:color w:val="000000"/>
+        </w:rPr>
+        <w:t>Nota Copy</w:t>
+      </w:r>
+    </w:p>
+    <w:p>
+      <w:pPr>
+        <w:numPr>
+          <w:ilvl w:val="2"/>
+          <w:numId w:val="10"/>
+        </w:numPr>
+        <w:pBdr>
+          <w:top w:val="nil"/>
+          <w:left w:val="nil"/>
+          <w:bottom w:val="nil"/>
+          <w:right w:val="nil"/>
+          <w:between w:val="nil"/>
+        </w:pBdr>
+        <w:spacing w:after="0"/>
+        <w:ind w:left="1985"/>
+        <w:rPr>
+          <w:rFonts w:ascii="Times New Roman" w:eastAsia="Times New Roman" w:hAnsi="Times New Roman" w:cs="Times New Roman"/>
+          <w:i/>
+          <w:color w:val="000000"/>
+        </w:rPr>
+      </w:pPr>
+      <w:r>
+        <w:rPr>
+          <w:rFonts w:ascii="Times New Roman" w:eastAsia="Times New Roman" w:hAnsi="Times New Roman" w:cs="Times New Roman"/>
+          <w:color w:val="000000"/>
+        </w:rPr>
+        <w:t>Nota Lunas</w:t>
+      </w:r>
+    </w:p>
+    <w:p>
+      <w:pPr>
+        <w:pStyle w:val="ListParagraph"/>
+        <w:numPr>
+          <w:ilvl w:val="1"/>
+          <w:numId w:val="10"/>
+        </w:numPr>
+        <w:pBdr>
+          <w:top w:val="nil"/>
+          <w:left w:val="nil"/>
+          <w:bottom w:val="nil"/>
+          <w:right w:val="nil"/>
+          <w:between w:val="nil"/>
+        </w:pBdr>
+        <w:spacing w:after="0"/>
+        <w:rPr>
+          <w:rFonts w:ascii="Times New Roman" w:eastAsia="Times New Roman" w:hAnsi="Times New Roman" w:cs="Times New Roman"/>
+          <w:color w:val="000000"/>
+        </w:rPr>
+      </w:pPr>
+      <w:r>
+        <w:rPr>
+          <w:rFonts w:ascii="Times New Roman" w:eastAsia="Times New Roman" w:hAnsi="Times New Roman" w:cs="Times New Roman"/>
+          <w:color w:val="000000"/>
+        </w:rPr>
+        <w:t xml:space="preserve">Penempatan barang sementara di </w:t>
+      </w:r>
+      <w:r>
+        <w:rPr>
+          <w:rFonts w:ascii="Times New Roman" w:eastAsia="Times New Roman" w:hAnsi="Times New Roman" w:cs="Times New Roman"/>
+          <w:i/>
+          <w:color w:val="000000"/>
+        </w:rPr>
+        <w:t>Receiving Area</w:t>
+      </w:r>
+    </w:p>
+    <w:p>
+      <w:pPr>
+        <w:numPr>
+          <w:ilvl w:val="0"/>
+          <w:numId w:val="10"/>
+        </w:numPr>
+        <w:pBdr>
+          <w:top w:val="nil"/>
+          <w:left w:val="nil"/>
+          <w:bottom w:val="nil"/>
+          <w:right w:val="nil"/>
+          <w:between w:val="nil"/>
+        </w:pBdr>
+        <w:spacing w:after="0"/>
+        <w:ind w:left="1418" w:hanging="425"/>
+        <w:rPr>
+          <w:rFonts w:ascii="Times New Roman" w:eastAsia="Times New Roman" w:hAnsi="Times New Roman" w:cs="Times New Roman"/>
+          <w:color w:val="000000"/>
+        </w:rPr>
+      </w:pPr>
+      <w:r>
+        <w:rPr>
+          <w:rFonts w:ascii="Times New Roman" w:eastAsia="Times New Roman" w:hAnsi="Times New Roman" w:cs="Times New Roman"/>
+          <w:color w:val="000000"/>
+        </w:rPr>
+        <w:t xml:space="preserve">Melakukan display kedalam rak sesuai dengan </w:t>
+      </w:r>
+      <w:r>
+        <w:rPr>
+          <w:rFonts w:ascii="Times New Roman" w:eastAsia="Times New Roman" w:hAnsi="Times New Roman" w:cs="Times New Roman"/>
+          <w:i/>
+          <w:color w:val="000000"/>
+        </w:rPr>
+        <w:t xml:space="preserve">Plan Area </w:t>
+      </w:r>
+      <w:r>
+        <w:rPr>
+          <w:rFonts w:ascii="Times New Roman" w:eastAsia="Times New Roman" w:hAnsi="Times New Roman" w:cs="Times New Roman"/>
+          <w:color w:val="000000"/>
+        </w:rPr>
+        <w:t>yang telah di tentukan</w:t>
+      </w:r>
+    </w:p>
+    <w:p>
+      <w:pPr>
+        <w:numPr>
+          <w:ilvl w:val="0"/>
+          <w:numId w:val="10"/>
+        </w:numPr>
+        <w:pBdr>
+          <w:top w:val="nil"/>
+          <w:left w:val="nil"/>
+          <w:bottom w:val="nil"/>
+          <w:right w:val="nil"/>
+          <w:between w:val="nil"/>
+        </w:pBdr>
+        <w:spacing w:after="0"/>
+        <w:ind w:left="1418" w:hanging="425"/>
+        <w:rPr>
+          <w:rFonts w:ascii="Times New Roman" w:eastAsia="Times New Roman" w:hAnsi="Times New Roman" w:cs="Times New Roman"/>
+          <w:color w:val="000000"/>
+        </w:rPr>
+      </w:pPr>
+      <w:r>
+        <w:rPr>
+          <w:rFonts w:ascii="Times New Roman" w:eastAsia="Times New Roman" w:hAnsi="Times New Roman" w:cs="Times New Roman"/>
+          <w:color w:val="000000"/>
+        </w:rPr>
+        <w:t>Menyiapkan Pesanan sesuai dengan :</w:t>
+      </w:r>
+    </w:p>
+    <w:p>
+      <w:pPr>
+        <w:numPr>
+          <w:ilvl w:val="1"/>
+          <w:numId w:val="10"/>
+        </w:numPr>
+        <w:pBdr>
+          <w:top w:val="nil"/>
+          <w:left w:val="nil"/>
+          <w:bottom w:val="nil"/>
+          <w:right w:val="nil"/>
+          <w:between w:val="nil"/>
+        </w:pBdr>
+        <w:spacing w:after="0"/>
+        <w:rPr>
+          <w:rFonts w:ascii="Times New Roman" w:eastAsia="Times New Roman" w:hAnsi="Times New Roman" w:cs="Times New Roman"/>
+          <w:color w:val="000000"/>
+        </w:rPr>
+      </w:pPr>
+      <w:r>
+        <w:rPr>
+          <w:rFonts w:ascii="Times New Roman" w:eastAsia="Times New Roman" w:hAnsi="Times New Roman" w:cs="Times New Roman"/>
+          <w:i/>
+          <w:color w:val="000000"/>
+        </w:rPr>
+        <w:t>Work Order (WO)</w:t>
+      </w:r>
+    </w:p>
+    <w:p>
+      <w:pPr>
+        <w:numPr>
+          <w:ilvl w:val="1"/>
+          <w:numId w:val="10"/>
+        </w:numPr>
+        <w:pBdr>
+          <w:top w:val="nil"/>
+          <w:left w:val="nil"/>
+          <w:bottom w:val="nil"/>
+          <w:right w:val="nil"/>
+          <w:between w:val="nil"/>
+        </w:pBdr>
+        <w:spacing w:after="0"/>
+        <w:rPr>
+          <w:rFonts w:ascii="Times New Roman" w:eastAsia="Times New Roman" w:hAnsi="Times New Roman" w:cs="Times New Roman"/>
+          <w:color w:val="000000"/>
+        </w:rPr>
+      </w:pPr>
+      <w:r>
+        <w:rPr>
+          <w:rFonts w:ascii="Times New Roman" w:eastAsia="Times New Roman" w:hAnsi="Times New Roman" w:cs="Times New Roman"/>
+          <w:i/>
+          <w:color w:val="000000"/>
+        </w:rPr>
+        <w:t>Order Sales  (OS)</w:t>
+      </w:r>
+    </w:p>
+    <w:p>
+      <w:pPr>
+        <w:numPr>
+          <w:ilvl w:val="0"/>
+          <w:numId w:val="10"/>
+        </w:numPr>
+        <w:pBdr>
+          <w:top w:val="nil"/>
+          <w:left w:val="nil"/>
+          <w:bottom w:val="nil"/>
+          <w:right w:val="nil"/>
+          <w:between w:val="nil"/>
+        </w:pBdr>
+        <w:spacing w:after="0"/>
+        <w:ind w:hanging="87"/>
+        <w:rPr>
+          <w:rFonts w:ascii="Times New Roman" w:eastAsia="Times New Roman" w:hAnsi="Times New Roman" w:cs="Times New Roman"/>
+          <w:color w:val="000000"/>
+        </w:rPr>
+      </w:pPr>
+      <w:r>
+        <w:rPr>
+          <w:rFonts w:ascii="Times New Roman" w:eastAsia="Times New Roman" w:hAnsi="Times New Roman" w:cs="Times New Roman"/>
+          <w:color w:val="000000"/>
+        </w:rPr>
+        <w:t xml:space="preserve">Packing </w:t>
+      </w:r>
+      <w:r>
+        <w:rPr>
+          <w:rFonts w:ascii="Times New Roman" w:eastAsia="Times New Roman" w:hAnsi="Times New Roman" w:cs="Times New Roman"/>
+          <w:i/>
+          <w:color w:val="000000"/>
+        </w:rPr>
+        <w:t xml:space="preserve">WO </w:t>
+      </w:r>
+      <w:r>
+        <w:rPr>
+          <w:rFonts w:ascii="Times New Roman" w:eastAsia="Times New Roman" w:hAnsi="Times New Roman" w:cs="Times New Roman"/>
+          <w:color w:val="000000"/>
+        </w:rPr>
+        <w:t xml:space="preserve">/ </w:t>
+      </w:r>
+      <w:r>
+        <w:rPr>
+          <w:rFonts w:ascii="Times New Roman" w:eastAsia="Times New Roman" w:hAnsi="Times New Roman" w:cs="Times New Roman"/>
+          <w:i/>
+          <w:color w:val="000000"/>
+        </w:rPr>
+        <w:t xml:space="preserve">OS </w:t>
+      </w:r>
+      <w:r>
+        <w:rPr>
+          <w:rFonts w:ascii="Times New Roman" w:eastAsia="Times New Roman" w:hAnsi="Times New Roman" w:cs="Times New Roman"/>
+          <w:color w:val="000000"/>
+        </w:rPr>
+        <w:t>sesuai dengan permintaan/notes dengan catatan</w:t>
+      </w:r>
+    </w:p>
+    <w:p>
+      <w:pPr>
+        <w:numPr>
+          <w:ilvl w:val="1"/>
+          <w:numId w:val="10"/>
+        </w:numPr>
+        <w:pBdr>
+          <w:top w:val="nil"/>
+          <w:left w:val="nil"/>
+          <w:bottom w:val="nil"/>
+          <w:right w:val="nil"/>
+          <w:between w:val="nil"/>
+        </w:pBdr>
+        <w:spacing w:after="0"/>
+        <w:rPr>
+          <w:rFonts w:ascii="Times New Roman" w:eastAsia="Times New Roman" w:hAnsi="Times New Roman" w:cs="Times New Roman"/>
+          <w:color w:val="000000"/>
+        </w:rPr>
+      </w:pPr>
+      <w:r>
+        <w:rPr>
+          <w:rFonts w:ascii="Times New Roman" w:eastAsia="Times New Roman" w:hAnsi="Times New Roman" w:cs="Times New Roman"/>
+          <w:i/>
+          <w:color w:val="000000"/>
+        </w:rPr>
+        <w:t xml:space="preserve">Work Order (WO) </w:t>
+      </w:r>
+      <w:r>
+        <w:rPr>
+          <w:rFonts w:ascii="Times New Roman" w:eastAsia="Times New Roman" w:hAnsi="Times New Roman" w:cs="Times New Roman"/>
+          <w:color w:val="000000"/>
+        </w:rPr>
+        <w:t>Telah dicek oleh Warehouse Officer (</w:t>
+      </w:r>
+      <w:r>
+        <w:rPr>
+          <w:rFonts w:ascii="Times New Roman" w:eastAsia="Times New Roman" w:hAnsi="Times New Roman" w:cs="Times New Roman"/>
+          <w:i/>
+          <w:color w:val="000000"/>
+        </w:rPr>
+        <w:t>WO</w:t>
+      </w:r>
+      <w:r>
+        <w:rPr>
+          <w:rFonts w:ascii="Times New Roman" w:eastAsia="Times New Roman" w:hAnsi="Times New Roman" w:cs="Times New Roman"/>
+          <w:i/>
+          <w:color w:val="000000"/>
+        </w:rPr>
+        <w:t>O</w:t>
+      </w:r>
+      <w:r>
+        <w:rPr>
+          <w:rFonts w:ascii="Times New Roman" w:eastAsia="Times New Roman" w:hAnsi="Times New Roman" w:cs="Times New Roman"/>
+          <w:i/>
+          <w:color w:val="000000"/>
+        </w:rPr>
+        <w:t>)</w:t>
+      </w:r>
+    </w:p>
+    <w:p>
+      <w:pPr>
+        <w:numPr>
+          <w:ilvl w:val="1"/>
+          <w:numId w:val="10"/>
+        </w:numPr>
+        <w:pBdr>
+          <w:top w:val="nil"/>
+          <w:left w:val="nil"/>
+          <w:bottom w:val="nil"/>
+          <w:right w:val="nil"/>
+          <w:between w:val="nil"/>
+        </w:pBdr>
+        <w:spacing w:after="0"/>
+        <w:rPr>
+          <w:rFonts w:ascii="Times New Roman" w:eastAsia="Times New Roman" w:hAnsi="Times New Roman" w:cs="Times New Roman"/>
+          <w:color w:val="000000"/>
+        </w:rPr>
+      </w:pPr>
+      <w:r>
+        <w:rPr>
+          <w:rFonts w:ascii="Times New Roman" w:eastAsia="Times New Roman" w:hAnsi="Times New Roman" w:cs="Times New Roman"/>
+          <w:i/>
+          <w:color w:val="000000"/>
+        </w:rPr>
+        <w:t xml:space="preserve">Order Sales  (OS)) </w:t>
+      </w:r>
+      <w:r>
+        <w:rPr>
+          <w:rFonts w:ascii="Times New Roman" w:eastAsia="Times New Roman" w:hAnsi="Times New Roman" w:cs="Times New Roman"/>
+          <w:color w:val="000000"/>
+        </w:rPr>
+        <w:t>Telah dicek oleh Warehouse Officer (</w:t>
+      </w:r>
+      <w:r>
+        <w:rPr>
+          <w:rFonts w:ascii="Times New Roman" w:eastAsia="Times New Roman" w:hAnsi="Times New Roman" w:cs="Times New Roman"/>
+          <w:i/>
+          <w:color w:val="000000"/>
+        </w:rPr>
+        <w:t>WO</w:t>
+      </w:r>
+      <w:r>
+        <w:rPr>
+          <w:rFonts w:ascii="Times New Roman" w:eastAsia="Times New Roman" w:hAnsi="Times New Roman" w:cs="Times New Roman"/>
+          <w:i/>
+          <w:color w:val="000000"/>
+        </w:rPr>
+        <w:t>O</w:t>
+      </w:r>
+      <w:r>
+        <w:rPr>
+          <w:rFonts w:ascii="Times New Roman" w:eastAsia="Times New Roman" w:hAnsi="Times New Roman" w:cs="Times New Roman"/>
+          <w:i/>
+          <w:color w:val="000000"/>
+        </w:rPr>
+        <w:t>)</w:t>
+      </w:r>
+    </w:p>
+    <w:p>
+      <w:pPr>
+        <w:numPr>
+          <w:ilvl w:val="0"/>
+          <w:numId w:val="10"/>
+        </w:numPr>
+        <w:pBdr>
+          <w:top w:val="nil"/>
+          <w:left w:val="nil"/>
+          <w:bottom w:val="nil"/>
+          <w:right w:val="nil"/>
+          <w:between w:val="nil"/>
+        </w:pBdr>
+        <w:ind w:hanging="87"/>
+        <w:rPr>
+          <w:rFonts w:ascii="Times New Roman" w:eastAsia="Times New Roman" w:hAnsi="Times New Roman" w:cs="Times New Roman"/>
+          <w:color w:val="000000"/>
+        </w:rPr>
+      </w:pPr>
+      <w:r>
+        <w:rPr>
+          <w:rFonts w:ascii="Times New Roman" w:eastAsia="Times New Roman" w:hAnsi="Times New Roman" w:cs="Times New Roman"/>
+          <w:color w:val="000000"/>
+        </w:rPr>
+        <w:t xml:space="preserve">Menjaga Kebersihan dan kerapian </w:t>
+      </w:r>
+      <w:r>
+        <w:rPr>
+          <w:rFonts w:ascii="Times New Roman" w:eastAsia="Times New Roman" w:hAnsi="Times New Roman" w:cs="Times New Roman"/>
+          <w:i/>
+          <w:color w:val="000000"/>
+        </w:rPr>
+        <w:t>Warehouse Area</w:t>
+      </w:r>
+    </w:p>
+    <w:p>
+      <w:pPr>
+        <w:numPr>
+          <w:ilvl w:val="0"/>
+          <w:numId w:val="10"/>
+        </w:numPr>
+        <w:pBdr>
+          <w:top w:val="nil"/>
+          <w:left w:val="nil"/>
+          <w:bottom w:val="nil"/>
+          <w:right w:val="nil"/>
+          <w:between w:val="nil"/>
+        </w:pBdr>
+        <w:ind w:hanging="87"/>
+        <w:rPr>
+          <w:rFonts w:ascii="Times New Roman" w:eastAsia="Times New Roman" w:hAnsi="Times New Roman" w:cs="Times New Roman"/>
+          <w:color w:val="000000"/>
+        </w:rPr>
+      </w:pPr>
+      <w:r>
+        <w:rPr>
+          <w:rFonts w:ascii="Times New Roman" w:eastAsia="Times New Roman" w:hAnsi="Times New Roman" w:cs="Times New Roman"/>
+          <w:color w:val="000000"/>
+        </w:rPr>
+        <w:t>Sortir 7 Harian rak pesanan</w:t>
+      </w:r>
+    </w:p>
+    <w:p>
+      <w:pPr>
+        <w:numPr>
+          <w:ilvl w:val="0"/>
+          <w:numId w:val="10"/>
+        </w:numPr>
+        <w:pBdr>
+          <w:top w:val="nil"/>
+          <w:left w:val="nil"/>
+          <w:bottom w:val="nil"/>
+          <w:right w:val="nil"/>
+          <w:between w:val="nil"/>
+        </w:pBdr>
+        <w:ind w:hanging="87"/>
+        <w:rPr>
+          <w:rFonts w:ascii="Times New Roman" w:eastAsia="Times New Roman" w:hAnsi="Times New Roman" w:cs="Times New Roman"/>
+          <w:color w:val="000000"/>
+        </w:rPr>
+      </w:pPr>
+      <w:r>
+        <w:rPr>
+          <w:rFonts w:ascii="Times New Roman" w:eastAsia="Times New Roman" w:hAnsi="Times New Roman" w:cs="Times New Roman"/>
+          <w:color w:val="000000"/>
+        </w:rPr>
+        <w:t xml:space="preserve">Menerima tugas secara langsung dari </w:t>
+      </w:r>
+      <w:r>
+        <w:rPr>
+          <w:rFonts w:ascii="Times New Roman" w:eastAsia="Times New Roman" w:hAnsi="Times New Roman" w:cs="Times New Roman"/>
+          <w:i/>
+          <w:color w:val="000000"/>
+        </w:rPr>
+        <w:t>Warehouse Officer</w:t>
+      </w:r>
+    </w:p>
+    <w:p>
+      <w:pPr>
+        <w:rPr>
+          <w:rFonts w:ascii="Times New Roman" w:eastAsia="Times New Roman" w:hAnsi="Times New Roman" w:cs="Times New Roman"/>
+        </w:rPr>
+      </w:pPr>
+    </w:p>
+    <w:p>
+      <w:pPr>
+        <w:numPr>
+          <w:ilvl w:val="0"/>
+          <w:numId w:val="11"/>
+        </w:numPr>
+        <w:pBdr>
+          <w:top w:val="nil"/>
+          <w:left w:val="nil"/>
+          <w:bottom w:val="nil"/>
+          <w:right w:val="nil"/>
+          <w:between w:val="nil"/>
+        </w:pBdr>
+        <w:spacing w:after="0"/>
+        <w:rPr>
+          <w:rFonts w:ascii="Times New Roman" w:eastAsia="Times New Roman" w:hAnsi="Times New Roman" w:cs="Times New Roman"/>
+          <w:b/>
+          <w:color w:val="000000"/>
+        </w:rPr>
+      </w:pPr>
+      <w:r>
+        <w:rPr>
+          <w:rFonts w:ascii="Times New Roman" w:eastAsia="Times New Roman" w:hAnsi="Times New Roman" w:cs="Times New Roman"/>
+          <w:b/>
+          <w:color w:val="000000"/>
+        </w:rPr>
+        <w:t xml:space="preserve">Wewenang : </w:t>
+      </w:r>
+    </w:p>
+    <w:p>
+      <w:pPr>
+        <w:numPr>
+          <w:ilvl w:val="1"/>
+          <w:numId w:val="11"/>
+        </w:numPr>
+        <w:pBdr>
+          <w:top w:val="nil"/>
+          <w:left w:val="nil"/>
+          <w:bottom w:val="nil"/>
+          <w:right w:val="nil"/>
+          <w:between w:val="nil"/>
+        </w:pBdr>
+        <w:spacing w:after="0"/>
+        <w:ind w:left="1418" w:hanging="425"/>
+        <w:rPr>
+          <w:rFonts w:ascii="Times New Roman" w:eastAsia="Times New Roman" w:hAnsi="Times New Roman" w:cs="Times New Roman"/>
+          <w:color w:val="000000"/>
+        </w:rPr>
+      </w:pPr>
+      <w:r>
+        <w:rPr>
+          <w:rFonts w:ascii="Times New Roman" w:eastAsia="Times New Roman" w:hAnsi="Times New Roman" w:cs="Times New Roman"/>
+          <w:color w:val="000000"/>
+        </w:rPr>
+        <w:t xml:space="preserve">Menata dan mengelola </w:t>
+      </w:r>
+      <w:r>
+        <w:rPr>
+          <w:rFonts w:ascii="Times New Roman" w:eastAsia="Times New Roman" w:hAnsi="Times New Roman" w:cs="Times New Roman"/>
+          <w:i/>
+          <w:color w:val="000000"/>
+        </w:rPr>
+        <w:t>Warehouse Area</w:t>
+      </w:r>
+    </w:p>
+    <w:p>
+      <w:pPr>
+        <w:numPr>
+          <w:ilvl w:val="1"/>
+          <w:numId w:val="11"/>
+        </w:numPr>
+        <w:pBdr>
+          <w:top w:val="nil"/>
+          <w:left w:val="nil"/>
+          <w:bottom w:val="nil"/>
+          <w:right w:val="nil"/>
+          <w:between w:val="nil"/>
+        </w:pBdr>
+        <w:spacing w:after="0"/>
+        <w:ind w:left="1418" w:hanging="425"/>
+        <w:rPr>
+          <w:rFonts w:ascii="Times New Roman" w:eastAsia="Times New Roman" w:hAnsi="Times New Roman" w:cs="Times New Roman"/>
+          <w:color w:val="000000"/>
+        </w:rPr>
+      </w:pPr>
+      <w:r>
+        <w:rPr>
+          <w:rFonts w:ascii="Times New Roman" w:eastAsia="Times New Roman" w:hAnsi="Times New Roman" w:cs="Times New Roman"/>
+          <w:color w:val="000000"/>
+        </w:rPr>
+        <w:t xml:space="preserve">Menambah, Mengganti dan Membongkar </w:t>
+      </w:r>
+      <w:r>
+        <w:rPr>
+          <w:rFonts w:ascii="Times New Roman" w:eastAsia="Times New Roman" w:hAnsi="Times New Roman" w:cs="Times New Roman"/>
+          <w:i/>
+          <w:color w:val="000000"/>
+        </w:rPr>
+        <w:t xml:space="preserve">WO </w:t>
+      </w:r>
+      <w:r>
+        <w:rPr>
+          <w:rFonts w:ascii="Times New Roman" w:eastAsia="Times New Roman" w:hAnsi="Times New Roman" w:cs="Times New Roman"/>
+          <w:color w:val="000000"/>
+        </w:rPr>
+        <w:t>yang berada di rak pesanan sesuai kebutuhan</w:t>
+      </w:r>
+    </w:p>
+    <w:p>
+      <w:pPr>
+        <w:numPr>
+          <w:ilvl w:val="1"/>
+          <w:numId w:val="11"/>
+        </w:numPr>
+        <w:pBdr>
+          <w:top w:val="nil"/>
+          <w:left w:val="nil"/>
+          <w:bottom w:val="nil"/>
+          <w:right w:val="nil"/>
+          <w:between w:val="nil"/>
+        </w:pBdr>
+        <w:ind w:left="1418" w:hanging="425"/>
+        <w:rPr>
+          <w:rFonts w:ascii="Times New Roman" w:eastAsia="Times New Roman" w:hAnsi="Times New Roman" w:cs="Times New Roman"/>
+          <w:color w:val="000000"/>
+        </w:rPr>
+      </w:pPr>
+      <w:r>
+        <w:rPr>
+          <w:rFonts w:ascii="Times New Roman" w:eastAsia="Times New Roman" w:hAnsi="Times New Roman" w:cs="Times New Roman"/>
+          <w:color w:val="000000"/>
+        </w:rPr>
+        <w:t>Memberikan Usulan Kepada Warehouse Officer (</w:t>
+      </w:r>
+      <w:r>
+        <w:rPr>
+          <w:rFonts w:ascii="Times New Roman" w:eastAsia="Times New Roman" w:hAnsi="Times New Roman" w:cs="Times New Roman"/>
+          <w:b/>
+          <w:i/>
+          <w:color w:val="000000"/>
+        </w:rPr>
+        <w:t>WOO</w:t>
+      </w:r>
+      <w:r>
+        <w:rPr>
+          <w:rFonts w:ascii="Times New Roman" w:eastAsia="Times New Roman" w:hAnsi="Times New Roman" w:cs="Times New Roman"/>
+          <w:color w:val="000000"/>
+        </w:rPr>
+        <w:t>) yang berkaitan dengan peningkatan kualitas pelayanan gudang</w:t>
+      </w:r>
+    </w:p>
+    <w:p>
+      <w:pPr>
+        <w:rPr>
+          <w:rFonts w:ascii="Times New Roman" w:eastAsia="Times New Roman" w:hAnsi="Times New Roman" w:cs="Times New Roman"/>
+        </w:rPr>
+      </w:pPr>
+    </w:p>
+    <w:p>
+      <w:pPr>
+        <w:numPr>
+          <w:ilvl w:val="0"/>
+          <w:numId w:val="11"/>
+        </w:numPr>
+        <w:pBdr>
+          <w:top w:val="nil"/>
+          <w:left w:val="nil"/>
+          <w:bottom w:val="nil"/>
+          <w:right w:val="nil"/>
+          <w:between w:val="nil"/>
+        </w:pBdr>
+        <w:spacing w:after="0"/>
+        <w:rPr>
+          <w:rFonts w:ascii="Times New Roman" w:eastAsia="Times New Roman" w:hAnsi="Times New Roman" w:cs="Times New Roman"/>
+          <w:b/>
+          <w:color w:val="000000"/>
+        </w:rPr>
+      </w:pPr>
+      <w:r>
+        <w:rPr>
+          <w:rFonts w:ascii="Times New Roman" w:eastAsia="Times New Roman" w:hAnsi="Times New Roman" w:cs="Times New Roman"/>
+          <w:b/>
+          <w:color w:val="000000"/>
+        </w:rPr>
+        <w:t>Tanggung Jawab</w:t>
+      </w:r>
+    </w:p>
+    <w:p>
+      <w:pPr>
+        <w:ind w:left="720" w:firstLine="720"/>
+        <w:rPr>
+          <w:rFonts w:ascii="Times New Roman" w:eastAsia="Times New Roman" w:hAnsi="Times New Roman" w:cs="Times New Roman"/>
+        </w:rPr>
+      </w:pPr>
+      <w:r>
+        <w:rPr>
+          <w:rFonts w:ascii="Times New Roman" w:eastAsia="Times New Roman" w:hAnsi="Times New Roman" w:cs="Times New Roman"/>
+        </w:rPr>
+        <w:t>Bertanggung jawab atas Kecepatan dan Ketepatan dalam menyiapkan pesanan guna meningkatkan efisiensi perusahaan</w:t>
+      </w:r>
+    </w:p>
+    <w:p>
+      <w:pPr>
         <w:ind w:left="720"/>
+        <w:rPr>
+          <w:rFonts w:ascii="Times New Roman" w:eastAsia="Times New Roman" w:hAnsi="Times New Roman" w:cs="Times New Roman"/>
+        </w:rPr>
+      </w:pPr>
+    </w:p>
+    <w:p>
+      <w:pPr>
+        <w:numPr>
+          <w:ilvl w:val="0"/>
+          <w:numId w:val="11"/>
+        </w:numPr>
+        <w:pBdr>
+          <w:top w:val="nil"/>
+          <w:left w:val="nil"/>
+          <w:bottom w:val="nil"/>
+          <w:right w:val="nil"/>
+          <w:between w:val="nil"/>
+        </w:pBdr>
+        <w:spacing w:after="0"/>
+        <w:rPr>
+          <w:rFonts w:ascii="Times New Roman" w:eastAsia="Times New Roman" w:hAnsi="Times New Roman" w:cs="Times New Roman"/>
+          <w:b/>
+          <w:color w:val="000000"/>
+        </w:rPr>
+      </w:pPr>
+      <w:r>
+        <w:rPr>
+          <w:rFonts w:ascii="Times New Roman" w:eastAsia="Times New Roman" w:hAnsi="Times New Roman" w:cs="Times New Roman"/>
+          <w:b/>
+          <w:color w:val="000000"/>
+        </w:rPr>
+        <w:t>Kriteria Calon Kandidiat :</w:t>
+      </w:r>
+    </w:p>
+    <w:p>
+      <w:pPr>
+        <w:pBdr>
+          <w:top w:val="nil"/>
+          <w:left w:val="nil"/>
+          <w:bottom w:val="nil"/>
+          <w:right w:val="nil"/>
+          <w:between w:val="nil"/>
+        </w:pBdr>
+        <w:spacing w:after="0"/>
+        <w:ind w:left="720"/>
+        <w:rPr>
+          <w:rFonts w:ascii="Times New Roman" w:eastAsia="Times New Roman" w:hAnsi="Times New Roman" w:cs="Times New Roman"/>
+          <w:color w:val="000000"/>
+        </w:rPr>
+      </w:pPr>
+    </w:p>
+    <w:p>
+      <w:pPr>
+        <w:pBdr>
+          <w:top w:val="nil"/>
+          <w:left w:val="nil"/>
+          <w:bottom w:val="nil"/>
+          <w:right w:val="nil"/>
+          <w:between w:val="nil"/>
+        </w:pBdr>
+        <w:ind w:left="720"/>
+        <w:rPr>
+          <w:rFonts w:ascii="Times New Roman" w:eastAsia="Times New Roman" w:hAnsi="Times New Roman" w:cs="Times New Roman"/>
+          <w:color w:val="000000"/>
+        </w:rPr>
+      </w:pPr>
+      <w:r>
+        <w:rPr>
+          <w:rFonts w:ascii="Times New Roman" w:eastAsia="Times New Roman" w:hAnsi="Times New Roman" w:cs="Times New Roman"/>
+          <w:color w:val="000000"/>
+        </w:rPr>
+        <w:t>Pendidikan</w:t>
+      </w:r>
+      <w:r>
+        <w:rPr>
+          <w:rFonts w:ascii="Times New Roman" w:eastAsia="Times New Roman" w:hAnsi="Times New Roman" w:cs="Times New Roman"/>
+          <w:color w:val="000000"/>
+        </w:rPr>
+        <w:tab/>
+        <w:t xml:space="preserve">: SMA/SMK Sederajat </w:t>
+      </w:r>
+    </w:p>
+    <w:p>
+      <w:pPr>
+        <w:rPr>
+          <w:rFonts w:ascii="Times New Roman" w:eastAsia="Times New Roman" w:hAnsi="Times New Roman" w:cs="Times New Roman"/>
+        </w:rPr>
+      </w:pPr>
+    </w:p>
+    <w:p>
+      <w:pPr>
+        <w:numPr>
+          <w:ilvl w:val="0"/>
+          <w:numId w:val="11"/>
+        </w:numPr>
+        <w:pBdr>
+          <w:top w:val="nil"/>
+          <w:left w:val="nil"/>
+          <w:bottom w:val="nil"/>
+          <w:right w:val="nil"/>
+          <w:between w:val="nil"/>
+        </w:pBdr>
+        <w:spacing w:after="0"/>
+        <w:rPr>
+          <w:rFonts w:ascii="Times New Roman" w:eastAsia="Times New Roman" w:hAnsi="Times New Roman" w:cs="Times New Roman"/>
+          <w:b/>
+          <w:color w:val="000000"/>
+        </w:rPr>
+      </w:pPr>
+      <w:r>
+        <w:rPr>
+          <w:rFonts w:ascii="Times New Roman" w:eastAsia="Times New Roman" w:hAnsi="Times New Roman" w:cs="Times New Roman"/>
+          <w:b/>
+          <w:color w:val="000000"/>
+        </w:rPr>
+        <w:t>Kompetensi :</w:t>
+      </w:r>
+    </w:p>
+    <w:p>
+      <w:pPr>
+        <w:numPr>
+          <w:ilvl w:val="1"/>
+          <w:numId w:val="11"/>
+        </w:numPr>
+        <w:pBdr>
+          <w:top w:val="nil"/>
+          <w:left w:val="nil"/>
+          <w:bottom w:val="nil"/>
+          <w:right w:val="nil"/>
+          <w:between w:val="nil"/>
+        </w:pBdr>
+        <w:spacing w:after="0"/>
+        <w:rPr>
+          <w:rFonts w:ascii="Times New Roman" w:eastAsia="Times New Roman" w:hAnsi="Times New Roman" w:cs="Times New Roman"/>
+          <w:color w:val="000000"/>
+        </w:rPr>
+      </w:pPr>
+      <w:r>
+        <w:rPr>
+          <w:rFonts w:ascii="Times New Roman" w:eastAsia="Times New Roman" w:hAnsi="Times New Roman" w:cs="Times New Roman"/>
+          <w:color w:val="000000"/>
+        </w:rPr>
+        <w:t>Technical Skills</w:t>
+      </w:r>
+    </w:p>
+    <w:p>
+      <w:pPr>
+        <w:numPr>
+          <w:ilvl w:val="2"/>
+          <w:numId w:val="11"/>
+        </w:numPr>
+        <w:pBdr>
+          <w:top w:val="nil"/>
+          <w:left w:val="nil"/>
+          <w:bottom w:val="nil"/>
+          <w:right w:val="nil"/>
+          <w:between w:val="nil"/>
+        </w:pBdr>
+        <w:spacing w:after="0"/>
+        <w:rPr>
+          <w:rFonts w:ascii="Times New Roman" w:eastAsia="Times New Roman" w:hAnsi="Times New Roman" w:cs="Times New Roman"/>
+          <w:color w:val="000000"/>
+        </w:rPr>
+      </w:pPr>
+      <w:r>
+        <w:rPr>
+          <w:rFonts w:ascii="Times New Roman" w:eastAsia="Times New Roman" w:hAnsi="Times New Roman" w:cs="Times New Roman"/>
+          <w:color w:val="000000"/>
+        </w:rPr>
+        <w:t>Dapat bekerja dalam tekanan</w:t>
+      </w:r>
+    </w:p>
+    <w:p>
+      <w:pPr>
+        <w:numPr>
+          <w:ilvl w:val="2"/>
+          <w:numId w:val="11"/>
+        </w:numPr>
+        <w:pBdr>
+          <w:top w:val="nil"/>
+          <w:left w:val="nil"/>
+          <w:bottom w:val="nil"/>
+          <w:right w:val="nil"/>
+          <w:between w:val="nil"/>
+        </w:pBdr>
+        <w:spacing w:after="0"/>
+        <w:rPr>
+          <w:rFonts w:ascii="Times New Roman" w:eastAsia="Times New Roman" w:hAnsi="Times New Roman" w:cs="Times New Roman"/>
+          <w:color w:val="000000"/>
+        </w:rPr>
+      </w:pPr>
+      <w:r>
+        <w:rPr>
+          <w:rFonts w:ascii="Times New Roman" w:eastAsia="Times New Roman" w:hAnsi="Times New Roman" w:cs="Times New Roman"/>
+          <w:color w:val="000000"/>
+        </w:rPr>
+        <w:t>Dapat bekerja dalam team</w:t>
+      </w:r>
+    </w:p>
+    <w:p>
+      <w:pPr>
+        <w:numPr>
+          <w:ilvl w:val="1"/>
+          <w:numId w:val="11"/>
+        </w:numPr>
+        <w:pBdr>
+          <w:top w:val="nil"/>
+          <w:left w:val="nil"/>
+          <w:bottom w:val="nil"/>
+          <w:right w:val="nil"/>
+          <w:between w:val="nil"/>
+        </w:pBdr>
+        <w:spacing w:after="0"/>
+        <w:rPr>
+          <w:rFonts w:ascii="Times New Roman" w:eastAsia="Times New Roman" w:hAnsi="Times New Roman" w:cs="Times New Roman"/>
+          <w:color w:val="000000"/>
+        </w:rPr>
+      </w:pPr>
+      <w:r>
+        <w:rPr>
+          <w:rFonts w:ascii="Times New Roman" w:eastAsia="Times New Roman" w:hAnsi="Times New Roman" w:cs="Times New Roman"/>
+          <w:color w:val="000000"/>
+        </w:rPr>
+        <w:t>Soft Skills</w:t>
+      </w:r>
+    </w:p>
+    <w:p>
+      <w:pPr>
+        <w:numPr>
+          <w:ilvl w:val="2"/>
+          <w:numId w:val="11"/>
+        </w:numPr>
+        <w:pBdr>
+          <w:top w:val="nil"/>
+          <w:left w:val="nil"/>
+          <w:bottom w:val="nil"/>
+          <w:right w:val="nil"/>
+          <w:between w:val="nil"/>
+        </w:pBdr>
+        <w:spacing w:after="0"/>
+        <w:rPr>
+          <w:rFonts w:ascii="Times New Roman" w:eastAsia="Times New Roman" w:hAnsi="Times New Roman" w:cs="Times New Roman"/>
+          <w:color w:val="000000"/>
+        </w:rPr>
+      </w:pPr>
+      <w:r>
+        <w:rPr>
+          <w:rFonts w:ascii="Times New Roman" w:eastAsia="Times New Roman" w:hAnsi="Times New Roman" w:cs="Times New Roman"/>
+          <w:color w:val="000000"/>
+        </w:rPr>
+        <w:t>Teliti</w:t>
+      </w:r>
+    </w:p>
+    <w:p>
+      <w:pPr>
+        <w:numPr>
+          <w:ilvl w:val="2"/>
+          <w:numId w:val="11"/>
+        </w:numPr>
+        <w:pBdr>
+          <w:top w:val="nil"/>
+          <w:left w:val="nil"/>
+          <w:bottom w:val="nil"/>
+          <w:right w:val="nil"/>
+          <w:between w:val="nil"/>
+        </w:pBdr>
+        <w:spacing w:after="0"/>
+        <w:rPr>
+          <w:rFonts w:ascii="Times New Roman" w:eastAsia="Times New Roman" w:hAnsi="Times New Roman" w:cs="Times New Roman"/>
+          <w:color w:val="000000"/>
+        </w:rPr>
+      </w:pPr>
+      <w:r>
+        <w:rPr>
+          <w:rFonts w:ascii="Times New Roman" w:eastAsia="Times New Roman" w:hAnsi="Times New Roman" w:cs="Times New Roman"/>
+          <w:color w:val="000000"/>
+        </w:rPr>
+        <w:t>Tekun</w:t>
+      </w:r>
+    </w:p>
+    <w:p>
+      <w:pPr>
+        <w:numPr>
+          <w:ilvl w:val="2"/>
+          <w:numId w:val="11"/>
+        </w:numPr>
+        <w:pBdr>
+          <w:top w:val="nil"/>
+          <w:left w:val="nil"/>
+          <w:bottom w:val="nil"/>
+          <w:right w:val="nil"/>
+          <w:between w:val="nil"/>
+        </w:pBdr>
+        <w:spacing w:after="0"/>
+        <w:rPr>
+          <w:rFonts w:ascii="Times New Roman" w:eastAsia="Times New Roman" w:hAnsi="Times New Roman" w:cs="Times New Roman"/>
+          <w:color w:val="000000"/>
+        </w:rPr>
+      </w:pPr>
+      <w:r>
+        <w:rPr>
+          <w:rFonts w:ascii="Times New Roman" w:eastAsia="Times New Roman" w:hAnsi="Times New Roman" w:cs="Times New Roman"/>
+          <w:color w:val="000000"/>
+        </w:rPr>
+        <w:t>Dapat Berkomunikasi  dengan baik</w:t>
+      </w:r>
+    </w:p>
+    <w:p>
+      <w:pPr>
+        <w:numPr>
+          <w:ilvl w:val="2"/>
+          <w:numId w:val="11"/>
+        </w:numPr>
+        <w:pBdr>
+          <w:top w:val="nil"/>
+          <w:left w:val="nil"/>
+          <w:bottom w:val="nil"/>
+          <w:right w:val="nil"/>
+          <w:between w:val="nil"/>
+        </w:pBdr>
+        <w:spacing w:after="0"/>
+        <w:rPr>
+          <w:rFonts w:ascii="Times New Roman" w:eastAsia="Times New Roman" w:hAnsi="Times New Roman" w:cs="Times New Roman"/>
+          <w:color w:val="000000"/>
+        </w:rPr>
+      </w:pPr>
+      <w:r>
+        <w:rPr>
+          <w:rFonts w:ascii="Times New Roman" w:eastAsia="Times New Roman" w:hAnsi="Times New Roman" w:cs="Times New Roman"/>
+          <w:color w:val="000000"/>
+        </w:rPr>
+        <w:t>Dapat diandalkan</w:t>
+      </w:r>
+    </w:p>
+    <w:p>
+      <w:pPr>
+        <w:numPr>
+          <w:ilvl w:val="2"/>
+          <w:numId w:val="11"/>
+        </w:numPr>
+        <w:pBdr>
+          <w:top w:val="nil"/>
+          <w:left w:val="nil"/>
+          <w:bottom w:val="nil"/>
+          <w:right w:val="nil"/>
+          <w:between w:val="nil"/>
+        </w:pBdr>
+        <w:spacing w:after="0"/>
+        <w:rPr>
+          <w:rFonts w:ascii="Times New Roman" w:eastAsia="Times New Roman" w:hAnsi="Times New Roman" w:cs="Times New Roman"/>
+          <w:color w:val="000000"/>
+        </w:rPr>
+      </w:pPr>
+      <w:r>
+        <w:rPr>
+          <w:rFonts w:ascii="Times New Roman" w:eastAsia="Times New Roman" w:hAnsi="Times New Roman" w:cs="Times New Roman"/>
+          <w:color w:val="000000"/>
+        </w:rPr>
+        <w:t>Cepat</w:t>
+      </w:r>
+    </w:p>
+    <w:p>
+      <w:pPr>
+        <w:numPr>
+          <w:ilvl w:val="2"/>
+          <w:numId w:val="11"/>
+        </w:numPr>
+        <w:pBdr>
+          <w:top w:val="nil"/>
+          <w:left w:val="nil"/>
+          <w:bottom w:val="nil"/>
+          <w:right w:val="nil"/>
+          <w:between w:val="nil"/>
+        </w:pBdr>
+        <w:rPr>
+          <w:rFonts w:ascii="Times New Roman" w:eastAsia="Times New Roman" w:hAnsi="Times New Roman" w:cs="Times New Roman"/>
+          <w:color w:val="000000"/>
+        </w:rPr>
+      </w:pPr>
+      <w:r>
+        <w:rPr>
+          <w:rFonts w:ascii="Times New Roman" w:eastAsia="Times New Roman" w:hAnsi="Times New Roman" w:cs="Times New Roman"/>
+          <w:color w:val="000000"/>
+        </w:rPr>
+        <w:t>Rapi</w:t>
+      </w:r>
+    </w:p>
+    <w:p>
+      <w:pPr>
+        <w:pStyle w:val="Heading1"/>
+      </w:pPr>
+      <w:r>
+        <w:rPr>
+          <w:highlight w:val="yellow"/>
+        </w:rPr>
+        <w:lastRenderedPageBreak/>
+        <w:t>Jobdecsc  : TUKANG POTONG</w:t>
+      </w:r>
+    </w:p>
+    <w:p>
+      <w:pPr>
+        <w:rPr>
+          <w:rFonts w:ascii="Times New Roman" w:eastAsia="Times New Roman" w:hAnsi="Times New Roman" w:cs="Times New Roman"/>
+          <w:sz w:val="28"/>
+          <w:szCs w:val="28"/>
+        </w:rPr>
+      </w:pPr>
+    </w:p>
+    <w:p>
+      <w:pPr>
+        <w:numPr>
+          <w:ilvl w:val="0"/>
+          <w:numId w:val="11"/>
+        </w:numPr>
+        <w:pBdr>
+          <w:top w:val="nil"/>
+          <w:left w:val="nil"/>
+          <w:bottom w:val="nil"/>
+          <w:right w:val="nil"/>
+          <w:between w:val="nil"/>
+        </w:pBdr>
+        <w:spacing w:after="0"/>
         <w:rPr>
           <w:rFonts w:ascii="Times New Roman" w:eastAsia="Times New Roman" w:hAnsi="Times New Roman" w:cs="Times New Roman"/>
           <w:b/>
@@ -9281,12 +10485,22 @@
           <w:szCs w:val="24"/>
         </w:rPr>
       </w:pPr>
+      <w:r>
+        <w:rPr>
+          <w:rFonts w:ascii="Times New Roman" w:eastAsia="Times New Roman" w:hAnsi="Times New Roman" w:cs="Times New Roman"/>
+          <w:b/>
+          <w:color w:val="000000"/>
+          <w:sz w:val="24"/>
+          <w:szCs w:val="24"/>
+        </w:rPr>
+        <w:t>Tugas Utama :</w:t>
+      </w:r>
     </w:p>
     <w:p>
       <w:pPr>
         <w:numPr>
           <w:ilvl w:val="0"/>
-          <w:numId w:val="10"/>
+          <w:numId w:val="5"/>
         </w:numPr>
         <w:pBdr>
           <w:top w:val="nil"/>
@@ -9308,830 +10522,367 @@
           <w:rFonts w:ascii="Times New Roman" w:eastAsia="Times New Roman" w:hAnsi="Times New Roman" w:cs="Times New Roman"/>
           <w:color w:val="000000"/>
         </w:rPr>
-        <w:t>Handling Kedatangan barang meliputi:</w:t>
+        <w:t xml:space="preserve">Memotong kertas sesuai dengan </w:t>
+      </w:r>
+      <w:r>
+        <w:rPr>
+          <w:rFonts w:ascii="Times New Roman" w:eastAsia="Times New Roman" w:hAnsi="Times New Roman" w:cs="Times New Roman"/>
+          <w:i/>
+          <w:color w:val="000000"/>
+        </w:rPr>
+        <w:t>WO</w:t>
+      </w:r>
+      <w:r>
+        <w:rPr>
+          <w:rFonts w:ascii="Times New Roman" w:eastAsia="Times New Roman" w:hAnsi="Times New Roman" w:cs="Times New Roman"/>
+          <w:color w:val="000000"/>
+        </w:rPr>
+        <w:t xml:space="preserve"> yang ada</w:t>
+      </w:r>
+    </w:p>
+    <w:p>
+      <w:pPr>
+        <w:numPr>
+          <w:ilvl w:val="0"/>
+          <w:numId w:val="5"/>
+        </w:numPr>
+        <w:pBdr>
+          <w:top w:val="nil"/>
+          <w:left w:val="nil"/>
+          <w:bottom w:val="nil"/>
+          <w:right w:val="nil"/>
+          <w:between w:val="nil"/>
+        </w:pBdr>
+        <w:spacing w:after="0"/>
+        <w:ind w:left="1418" w:hanging="425"/>
+        <w:rPr>
+          <w:rFonts w:ascii="Times New Roman" w:eastAsia="Times New Roman" w:hAnsi="Times New Roman" w:cs="Times New Roman"/>
+          <w:i/>
+          <w:color w:val="000000"/>
+        </w:rPr>
+      </w:pPr>
+      <w:r>
+        <w:rPr>
+          <w:rFonts w:ascii="Times New Roman" w:eastAsia="Times New Roman" w:hAnsi="Times New Roman" w:cs="Times New Roman"/>
+          <w:color w:val="000000"/>
+        </w:rPr>
+        <w:t>Membantu sales jika ada customer yang ingin potong kertas</w:t>
+      </w:r>
+    </w:p>
+    <w:p>
+      <w:pPr>
+        <w:numPr>
+          <w:ilvl w:val="0"/>
+          <w:numId w:val="5"/>
+        </w:numPr>
+        <w:pBdr>
+          <w:top w:val="nil"/>
+          <w:left w:val="nil"/>
+          <w:bottom w:val="nil"/>
+          <w:right w:val="nil"/>
+          <w:between w:val="nil"/>
+        </w:pBdr>
+        <w:spacing w:after="0"/>
+        <w:ind w:left="1418" w:hanging="425"/>
+        <w:rPr>
+          <w:rFonts w:ascii="Times New Roman" w:eastAsia="Times New Roman" w:hAnsi="Times New Roman" w:cs="Times New Roman"/>
+          <w:color w:val="000000"/>
+        </w:rPr>
+      </w:pPr>
+      <w:r>
+        <w:rPr>
+          <w:rFonts w:ascii="Times New Roman" w:eastAsia="Times New Roman" w:hAnsi="Times New Roman" w:cs="Times New Roman"/>
+          <w:color w:val="000000"/>
+        </w:rPr>
+        <w:t>Merawat mesin potong sesuai dengan peraturan yang ada</w:t>
+      </w:r>
+    </w:p>
+    <w:p>
+      <w:pPr>
+        <w:numPr>
+          <w:ilvl w:val="0"/>
+          <w:numId w:val="5"/>
+        </w:numPr>
+        <w:pBdr>
+          <w:top w:val="nil"/>
+          <w:left w:val="nil"/>
+          <w:bottom w:val="nil"/>
+          <w:right w:val="nil"/>
+          <w:between w:val="nil"/>
+        </w:pBdr>
+        <w:spacing w:after="0"/>
+        <w:ind w:left="1418" w:hanging="425"/>
+        <w:rPr>
+          <w:rFonts w:ascii="Times New Roman" w:eastAsia="Times New Roman" w:hAnsi="Times New Roman" w:cs="Times New Roman"/>
+          <w:color w:val="000000"/>
+        </w:rPr>
+      </w:pPr>
+      <w:r>
+        <w:rPr>
+          <w:rFonts w:ascii="Times New Roman" w:eastAsia="Times New Roman" w:hAnsi="Times New Roman" w:cs="Times New Roman"/>
+          <w:color w:val="000000"/>
+        </w:rPr>
+        <w:t>Menjaga Kebersihan area mesin potong</w:t>
+      </w:r>
+    </w:p>
+    <w:p>
+      <w:pPr>
+        <w:numPr>
+          <w:ilvl w:val="0"/>
+          <w:numId w:val="5"/>
+        </w:numPr>
+        <w:pBdr>
+          <w:top w:val="nil"/>
+          <w:left w:val="nil"/>
+          <w:bottom w:val="nil"/>
+          <w:right w:val="nil"/>
+          <w:between w:val="nil"/>
+        </w:pBdr>
+        <w:ind w:left="1418" w:hanging="425"/>
+        <w:rPr>
+          <w:rFonts w:ascii="Times New Roman" w:eastAsia="Times New Roman" w:hAnsi="Times New Roman" w:cs="Times New Roman"/>
+          <w:color w:val="000000"/>
+        </w:rPr>
+      </w:pPr>
+      <w:r>
+        <w:rPr>
+          <w:rFonts w:ascii="Times New Roman" w:eastAsia="Times New Roman" w:hAnsi="Times New Roman" w:cs="Times New Roman"/>
+          <w:color w:val="000000"/>
+        </w:rPr>
+        <w:t xml:space="preserve">Menerima perintah langsung dari </w:t>
+      </w:r>
+      <w:r>
+        <w:rPr>
+          <w:rFonts w:ascii="Times New Roman" w:eastAsia="Times New Roman" w:hAnsi="Times New Roman" w:cs="Times New Roman"/>
+          <w:b/>
+          <w:i/>
+          <w:color w:val="000000"/>
+        </w:rPr>
+        <w:t>FOO</w:t>
+      </w:r>
+    </w:p>
+    <w:p>
+      <w:pPr>
+        <w:rPr>
+          <w:rFonts w:ascii="Times New Roman" w:eastAsia="Times New Roman" w:hAnsi="Times New Roman" w:cs="Times New Roman"/>
+        </w:rPr>
+      </w:pPr>
+    </w:p>
+    <w:p>
+      <w:pPr>
+        <w:numPr>
+          <w:ilvl w:val="0"/>
+          <w:numId w:val="11"/>
+        </w:numPr>
+        <w:pBdr>
+          <w:top w:val="nil"/>
+          <w:left w:val="nil"/>
+          <w:bottom w:val="nil"/>
+          <w:right w:val="nil"/>
+          <w:between w:val="nil"/>
+        </w:pBdr>
+        <w:spacing w:after="0"/>
+        <w:rPr>
+          <w:rFonts w:ascii="Times New Roman" w:eastAsia="Times New Roman" w:hAnsi="Times New Roman" w:cs="Times New Roman"/>
+          <w:b/>
+          <w:color w:val="000000"/>
+        </w:rPr>
+      </w:pPr>
+      <w:r>
+        <w:rPr>
+          <w:rFonts w:ascii="Times New Roman" w:eastAsia="Times New Roman" w:hAnsi="Times New Roman" w:cs="Times New Roman"/>
+          <w:b/>
+          <w:color w:val="000000"/>
+        </w:rPr>
+        <w:t xml:space="preserve">Wewenang : </w:t>
       </w:r>
     </w:p>
     <w:p>
       <w:pPr>
         <w:numPr>
           <w:ilvl w:val="1"/>
-          <w:numId w:val="10"/>
-        </w:numPr>
-        <w:pBdr>
-          <w:top w:val="nil"/>
-          <w:left w:val="nil"/>
-          <w:bottom w:val="nil"/>
-          <w:right w:val="nil"/>
-          <w:between w:val="nil"/>
-        </w:pBdr>
-        <w:spacing w:after="0"/>
-        <w:rPr>
-          <w:rFonts w:ascii="Times New Roman" w:eastAsia="Times New Roman" w:hAnsi="Times New Roman" w:cs="Times New Roman"/>
-          <w:i/>
-          <w:color w:val="000000"/>
-        </w:rPr>
-      </w:pPr>
-      <w:r>
-        <w:rPr>
-          <w:rFonts w:ascii="Times New Roman" w:eastAsia="Times New Roman" w:hAnsi="Times New Roman" w:cs="Times New Roman"/>
-          <w:color w:val="000000"/>
-        </w:rPr>
-        <w:t>Kelengkapan administrasi :</w:t>
-      </w:r>
-    </w:p>
-    <w:p>
-      <w:pPr>
-        <w:numPr>
-          <w:ilvl w:val="2"/>
-          <w:numId w:val="10"/>
-        </w:numPr>
-        <w:pBdr>
-          <w:top w:val="nil"/>
-          <w:left w:val="nil"/>
-          <w:bottom w:val="nil"/>
-          <w:right w:val="nil"/>
-          <w:between w:val="nil"/>
-        </w:pBdr>
-        <w:spacing w:after="0"/>
-        <w:rPr>
-          <w:rFonts w:ascii="Times New Roman" w:eastAsia="Times New Roman" w:hAnsi="Times New Roman" w:cs="Times New Roman"/>
-          <w:i/>
-          <w:color w:val="000000"/>
-        </w:rPr>
-      </w:pPr>
-      <w:r>
-        <w:rPr>
-          <w:rFonts w:ascii="Times New Roman" w:eastAsia="Times New Roman" w:hAnsi="Times New Roman" w:cs="Times New Roman"/>
-          <w:color w:val="000000"/>
-        </w:rPr>
-        <w:t>Surat Jalan</w:t>
-      </w:r>
-    </w:p>
-    <w:p>
-      <w:pPr>
-        <w:numPr>
-          <w:ilvl w:val="2"/>
-          <w:numId w:val="10"/>
-        </w:numPr>
-        <w:pBdr>
-          <w:top w:val="nil"/>
-          <w:left w:val="nil"/>
-          <w:bottom w:val="nil"/>
-          <w:right w:val="nil"/>
-          <w:between w:val="nil"/>
-        </w:pBdr>
-        <w:spacing w:after="0"/>
-        <w:rPr>
-          <w:rFonts w:ascii="Times New Roman" w:eastAsia="Times New Roman" w:hAnsi="Times New Roman" w:cs="Times New Roman"/>
-          <w:i/>
-          <w:color w:val="000000"/>
-        </w:rPr>
-      </w:pPr>
-      <w:r>
-        <w:rPr>
-          <w:rFonts w:ascii="Times New Roman" w:eastAsia="Times New Roman" w:hAnsi="Times New Roman" w:cs="Times New Roman"/>
-          <w:color w:val="000000"/>
-        </w:rPr>
-        <w:t>Nota Copy</w:t>
-      </w:r>
-    </w:p>
-    <w:p>
-      <w:pPr>
-        <w:numPr>
-          <w:ilvl w:val="2"/>
-          <w:numId w:val="10"/>
-        </w:numPr>
-        <w:pBdr>
-          <w:top w:val="nil"/>
-          <w:left w:val="nil"/>
-          <w:bottom w:val="nil"/>
-          <w:right w:val="nil"/>
-          <w:between w:val="nil"/>
-        </w:pBdr>
-        <w:spacing w:after="0"/>
-        <w:rPr>
-          <w:rFonts w:ascii="Times New Roman" w:eastAsia="Times New Roman" w:hAnsi="Times New Roman" w:cs="Times New Roman"/>
-          <w:i/>
-          <w:color w:val="000000"/>
-        </w:rPr>
-      </w:pPr>
-      <w:r>
-        <w:rPr>
-          <w:rFonts w:ascii="Times New Roman" w:eastAsia="Times New Roman" w:hAnsi="Times New Roman" w:cs="Times New Roman"/>
-          <w:color w:val="000000"/>
-        </w:rPr>
-        <w:t>Nota Lunas</w:t>
-      </w:r>
-      <w:bookmarkStart w:id="0" w:name="_GoBack"/>
-      <w:bookmarkEnd w:id="0"/>
-    </w:p>
-    <w:p>
-      <w:pPr>
-        <w:pStyle w:val="ListParagraph"/>
+          <w:numId w:val="11"/>
+        </w:numPr>
+        <w:pBdr>
+          <w:top w:val="nil"/>
+          <w:left w:val="nil"/>
+          <w:bottom w:val="nil"/>
+          <w:right w:val="nil"/>
+          <w:between w:val="nil"/>
+        </w:pBdr>
+        <w:spacing w:after="0"/>
+        <w:ind w:left="1418" w:hanging="425"/>
+        <w:rPr>
+          <w:rFonts w:ascii="Times New Roman" w:eastAsia="Times New Roman" w:hAnsi="Times New Roman" w:cs="Times New Roman"/>
+          <w:color w:val="000000"/>
+        </w:rPr>
+      </w:pPr>
+      <w:r>
+        <w:rPr>
+          <w:rFonts w:ascii="Times New Roman" w:eastAsia="Times New Roman" w:hAnsi="Times New Roman" w:cs="Times New Roman"/>
+          <w:color w:val="000000"/>
+        </w:rPr>
+        <w:t>Merawat dan menjaga mesin</w:t>
+      </w:r>
+    </w:p>
+    <w:p>
+      <w:pPr>
         <w:numPr>
           <w:ilvl w:val="1"/>
-          <w:numId w:val="10"/>
-        </w:numPr>
-        <w:pBdr>
-          <w:top w:val="nil"/>
-          <w:left w:val="nil"/>
-          <w:bottom w:val="nil"/>
-          <w:right w:val="nil"/>
-          <w:between w:val="nil"/>
-        </w:pBdr>
-        <w:spacing w:after="0"/>
-        <w:rPr>
-          <w:rFonts w:ascii="Times New Roman" w:eastAsia="Times New Roman" w:hAnsi="Times New Roman" w:cs="Times New Roman"/>
-          <w:color w:val="000000"/>
-        </w:rPr>
-      </w:pPr>
-      <w:r>
-        <w:rPr>
-          <w:rFonts w:ascii="Times New Roman" w:eastAsia="Times New Roman" w:hAnsi="Times New Roman" w:cs="Times New Roman"/>
-          <w:color w:val="000000"/>
-        </w:rPr>
-        <w:t xml:space="preserve">Penempatan barang sementara di </w:t>
-      </w:r>
-      <w:r>
-        <w:rPr>
-          <w:rFonts w:ascii="Times New Roman" w:eastAsia="Times New Roman" w:hAnsi="Times New Roman" w:cs="Times New Roman"/>
-          <w:i/>
-          <w:color w:val="000000"/>
-        </w:rPr>
-        <w:t>Receiving Area</w:t>
-      </w:r>
+          <w:numId w:val="11"/>
+        </w:numPr>
+        <w:pBdr>
+          <w:top w:val="nil"/>
+          <w:left w:val="nil"/>
+          <w:bottom w:val="nil"/>
+          <w:right w:val="nil"/>
+          <w:between w:val="nil"/>
+        </w:pBdr>
+        <w:ind w:left="1418" w:hanging="425"/>
+        <w:rPr>
+          <w:rFonts w:ascii="Times New Roman" w:eastAsia="Times New Roman" w:hAnsi="Times New Roman" w:cs="Times New Roman"/>
+          <w:color w:val="000000"/>
+        </w:rPr>
+      </w:pPr>
+      <w:r>
+        <w:rPr>
+          <w:rFonts w:ascii="Times New Roman" w:eastAsia="Times New Roman" w:hAnsi="Times New Roman" w:cs="Times New Roman"/>
+          <w:color w:val="000000"/>
+        </w:rPr>
+        <w:t>Memberikan perintah kepada Assisten Tukang potong</w:t>
+      </w:r>
+    </w:p>
+    <w:p>
+      <w:pPr>
+        <w:rPr>
+          <w:rFonts w:ascii="Times New Roman" w:eastAsia="Times New Roman" w:hAnsi="Times New Roman" w:cs="Times New Roman"/>
+        </w:rPr>
+      </w:pPr>
     </w:p>
     <w:p>
       <w:pPr>
         <w:numPr>
           <w:ilvl w:val="0"/>
-          <w:numId w:val="10"/>
-        </w:numPr>
-        <w:pBdr>
-          <w:top w:val="nil"/>
-          <w:left w:val="nil"/>
-          <w:bottom w:val="nil"/>
-          <w:right w:val="nil"/>
-          <w:between w:val="nil"/>
-        </w:pBdr>
-        <w:spacing w:after="0"/>
-        <w:ind w:left="1418" w:hanging="425"/>
-        <w:rPr>
-          <w:rFonts w:ascii="Times New Roman" w:eastAsia="Times New Roman" w:hAnsi="Times New Roman" w:cs="Times New Roman"/>
-          <w:color w:val="000000"/>
-        </w:rPr>
-      </w:pPr>
-      <w:r>
-        <w:rPr>
-          <w:rFonts w:ascii="Times New Roman" w:eastAsia="Times New Roman" w:hAnsi="Times New Roman" w:cs="Times New Roman"/>
-          <w:color w:val="000000"/>
-        </w:rPr>
-        <w:t xml:space="preserve">Melakukan display kedalam rak sesuai dengan </w:t>
-      </w:r>
-      <w:r>
-        <w:rPr>
-          <w:rFonts w:ascii="Times New Roman" w:eastAsia="Times New Roman" w:hAnsi="Times New Roman" w:cs="Times New Roman"/>
-          <w:i/>
-          <w:color w:val="000000"/>
-        </w:rPr>
-        <w:t xml:space="preserve">Plan Area </w:t>
-      </w:r>
-      <w:r>
-        <w:rPr>
-          <w:rFonts w:ascii="Times New Roman" w:eastAsia="Times New Roman" w:hAnsi="Times New Roman" w:cs="Times New Roman"/>
-          <w:color w:val="000000"/>
-        </w:rPr>
-        <w:t>yang telah di tentukan</w:t>
-      </w:r>
+          <w:numId w:val="11"/>
+        </w:numPr>
+        <w:pBdr>
+          <w:top w:val="nil"/>
+          <w:left w:val="nil"/>
+          <w:bottom w:val="nil"/>
+          <w:right w:val="nil"/>
+          <w:between w:val="nil"/>
+        </w:pBdr>
+        <w:spacing w:after="0"/>
+        <w:rPr>
+          <w:rFonts w:ascii="Times New Roman" w:eastAsia="Times New Roman" w:hAnsi="Times New Roman" w:cs="Times New Roman"/>
+          <w:b/>
+          <w:color w:val="000000"/>
+        </w:rPr>
+      </w:pPr>
+      <w:r>
+        <w:rPr>
+          <w:rFonts w:ascii="Times New Roman" w:eastAsia="Times New Roman" w:hAnsi="Times New Roman" w:cs="Times New Roman"/>
+          <w:b/>
+          <w:color w:val="000000"/>
+        </w:rPr>
+        <w:t>Tanggung Jawab</w:t>
+      </w:r>
+    </w:p>
+    <w:p>
+      <w:pPr>
+        <w:pBdr>
+          <w:top w:val="nil"/>
+          <w:left w:val="nil"/>
+          <w:bottom w:val="nil"/>
+          <w:right w:val="nil"/>
+          <w:between w:val="nil"/>
+        </w:pBdr>
+        <w:ind w:left="720"/>
+        <w:rPr>
+          <w:rFonts w:ascii="Times New Roman" w:eastAsia="Times New Roman" w:hAnsi="Times New Roman" w:cs="Times New Roman"/>
+          <w:b/>
+          <w:color w:val="000000"/>
+        </w:rPr>
+      </w:pPr>
+    </w:p>
+    <w:p>
+      <w:pPr>
+        <w:ind w:left="720"/>
+        <w:rPr>
+          <w:rFonts w:ascii="Times New Roman" w:eastAsia="Times New Roman" w:hAnsi="Times New Roman" w:cs="Times New Roman"/>
+        </w:rPr>
+      </w:pPr>
+      <w:r>
+        <w:rPr>
+          <w:rFonts w:ascii="Times New Roman" w:eastAsia="Times New Roman" w:hAnsi="Times New Roman" w:cs="Times New Roman"/>
+        </w:rPr>
+        <w:t>Bertanggung jawab atas ketepatan dan kerapihan hasil potongan guna menciptakan kepuasan customer.</w:t>
+      </w:r>
+    </w:p>
+    <w:p>
+      <w:pPr>
+        <w:ind w:left="720"/>
+        <w:rPr>
+          <w:rFonts w:ascii="Times New Roman" w:eastAsia="Times New Roman" w:hAnsi="Times New Roman" w:cs="Times New Roman"/>
+        </w:rPr>
+      </w:pPr>
     </w:p>
     <w:p>
       <w:pPr>
         <w:numPr>
           <w:ilvl w:val="0"/>
-          <w:numId w:val="10"/>
-        </w:numPr>
-        <w:pBdr>
-          <w:top w:val="nil"/>
-          <w:left w:val="nil"/>
-          <w:bottom w:val="nil"/>
-          <w:right w:val="nil"/>
-          <w:between w:val="nil"/>
-        </w:pBdr>
-        <w:spacing w:after="0"/>
-        <w:ind w:left="1418" w:hanging="425"/>
-        <w:rPr>
-          <w:rFonts w:ascii="Times New Roman" w:eastAsia="Times New Roman" w:hAnsi="Times New Roman" w:cs="Times New Roman"/>
-          <w:color w:val="000000"/>
-        </w:rPr>
-      </w:pPr>
-      <w:r>
-        <w:rPr>
-          <w:rFonts w:ascii="Times New Roman" w:eastAsia="Times New Roman" w:hAnsi="Times New Roman" w:cs="Times New Roman"/>
-          <w:color w:val="000000"/>
-        </w:rPr>
-        <w:t>Menyiapkan Pesanan sesuai dengan :</w:t>
-      </w:r>
-    </w:p>
-    <w:p>
-      <w:pPr>
-        <w:numPr>
-          <w:ilvl w:val="1"/>
-          <w:numId w:val="10"/>
-        </w:numPr>
-        <w:pBdr>
-          <w:top w:val="nil"/>
-          <w:left w:val="nil"/>
-          <w:bottom w:val="nil"/>
-          <w:right w:val="nil"/>
-          <w:between w:val="nil"/>
-        </w:pBdr>
-        <w:spacing w:after="0"/>
-        <w:rPr>
-          <w:rFonts w:ascii="Times New Roman" w:eastAsia="Times New Roman" w:hAnsi="Times New Roman" w:cs="Times New Roman"/>
-          <w:color w:val="000000"/>
-        </w:rPr>
-      </w:pPr>
-      <w:r>
-        <w:rPr>
-          <w:rFonts w:ascii="Times New Roman" w:eastAsia="Times New Roman" w:hAnsi="Times New Roman" w:cs="Times New Roman"/>
-          <w:i/>
-          <w:color w:val="000000"/>
-        </w:rPr>
-        <w:t>Work Order (WO)</w:t>
-      </w:r>
-    </w:p>
-    <w:p>
-      <w:pPr>
-        <w:numPr>
-          <w:ilvl w:val="1"/>
-          <w:numId w:val="10"/>
-        </w:numPr>
-        <w:pBdr>
-          <w:top w:val="nil"/>
-          <w:left w:val="nil"/>
-          <w:bottom w:val="nil"/>
-          <w:right w:val="nil"/>
-          <w:between w:val="nil"/>
-        </w:pBdr>
-        <w:spacing w:after="0"/>
-        <w:rPr>
-          <w:rFonts w:ascii="Times New Roman" w:eastAsia="Times New Roman" w:hAnsi="Times New Roman" w:cs="Times New Roman"/>
-          <w:color w:val="000000"/>
-        </w:rPr>
-      </w:pPr>
-      <w:r>
-        <w:rPr>
-          <w:rFonts w:ascii="Times New Roman" w:eastAsia="Times New Roman" w:hAnsi="Times New Roman" w:cs="Times New Roman"/>
-          <w:i/>
-          <w:color w:val="000000"/>
-        </w:rPr>
-        <w:t>Order Sales  (OS)</w:t>
-      </w:r>
-    </w:p>
-    <w:p>
-      <w:pPr>
-        <w:numPr>
-          <w:ilvl w:val="0"/>
-          <w:numId w:val="10"/>
-        </w:numPr>
-        <w:pBdr>
-          <w:top w:val="nil"/>
-          <w:left w:val="nil"/>
-          <w:bottom w:val="nil"/>
-          <w:right w:val="nil"/>
-          <w:between w:val="nil"/>
-        </w:pBdr>
-        <w:spacing w:after="0"/>
-        <w:ind w:hanging="87"/>
-        <w:rPr>
-          <w:rFonts w:ascii="Times New Roman" w:eastAsia="Times New Roman" w:hAnsi="Times New Roman" w:cs="Times New Roman"/>
-          <w:color w:val="000000"/>
-        </w:rPr>
-      </w:pPr>
-      <w:r>
-        <w:rPr>
-          <w:rFonts w:ascii="Times New Roman" w:eastAsia="Times New Roman" w:hAnsi="Times New Roman" w:cs="Times New Roman"/>
-          <w:color w:val="000000"/>
-        </w:rPr>
-        <w:t xml:space="preserve">Packing </w:t>
-      </w:r>
-      <w:r>
-        <w:rPr>
-          <w:rFonts w:ascii="Times New Roman" w:eastAsia="Times New Roman" w:hAnsi="Times New Roman" w:cs="Times New Roman"/>
-          <w:i/>
-          <w:color w:val="000000"/>
-        </w:rPr>
-        <w:t xml:space="preserve">WO </w:t>
-      </w:r>
-      <w:r>
-        <w:rPr>
-          <w:rFonts w:ascii="Times New Roman" w:eastAsia="Times New Roman" w:hAnsi="Times New Roman" w:cs="Times New Roman"/>
-          <w:color w:val="000000"/>
-        </w:rPr>
-        <w:t xml:space="preserve">/ </w:t>
-      </w:r>
-      <w:r>
-        <w:rPr>
-          <w:rFonts w:ascii="Times New Roman" w:eastAsia="Times New Roman" w:hAnsi="Times New Roman" w:cs="Times New Roman"/>
-          <w:i/>
-          <w:color w:val="000000"/>
-        </w:rPr>
-        <w:t xml:space="preserve">OS </w:t>
-      </w:r>
-      <w:r>
-        <w:rPr>
-          <w:rFonts w:ascii="Times New Roman" w:eastAsia="Times New Roman" w:hAnsi="Times New Roman" w:cs="Times New Roman"/>
-          <w:color w:val="000000"/>
-        </w:rPr>
-        <w:t>sesuai dengan permintaan/notes dengan catatan</w:t>
-      </w:r>
-    </w:p>
-    <w:p>
-      <w:pPr>
-        <w:numPr>
-          <w:ilvl w:val="1"/>
-          <w:numId w:val="10"/>
-        </w:numPr>
-        <w:pBdr>
-          <w:top w:val="nil"/>
-          <w:left w:val="nil"/>
-          <w:bottom w:val="nil"/>
-          <w:right w:val="nil"/>
-          <w:between w:val="nil"/>
-        </w:pBdr>
-        <w:spacing w:after="0"/>
-        <w:rPr>
-          <w:rFonts w:ascii="Times New Roman" w:eastAsia="Times New Roman" w:hAnsi="Times New Roman" w:cs="Times New Roman"/>
-          <w:color w:val="000000"/>
-        </w:rPr>
-      </w:pPr>
-      <w:r>
-        <w:rPr>
-          <w:rFonts w:ascii="Times New Roman" w:eastAsia="Times New Roman" w:hAnsi="Times New Roman" w:cs="Times New Roman"/>
-          <w:i/>
-          <w:color w:val="000000"/>
-        </w:rPr>
-        <w:t xml:space="preserve">Work Order (WO) </w:t>
-      </w:r>
-      <w:r>
-        <w:rPr>
-          <w:rFonts w:ascii="Times New Roman" w:eastAsia="Times New Roman" w:hAnsi="Times New Roman" w:cs="Times New Roman"/>
-          <w:color w:val="000000"/>
-        </w:rPr>
-        <w:t>Telah dicek oleh Warehouse Officer (</w:t>
-      </w:r>
-      <w:r>
-        <w:rPr>
-          <w:rFonts w:ascii="Times New Roman" w:eastAsia="Times New Roman" w:hAnsi="Times New Roman" w:cs="Times New Roman"/>
-          <w:i/>
-          <w:color w:val="000000"/>
-        </w:rPr>
-        <w:t>WO</w:t>
-      </w:r>
-      <w:r>
-        <w:rPr>
-          <w:rFonts w:ascii="Times New Roman" w:eastAsia="Times New Roman" w:hAnsi="Times New Roman" w:cs="Times New Roman"/>
-          <w:i/>
-          <w:color w:val="000000"/>
-        </w:rPr>
-        <w:t>O</w:t>
-      </w:r>
-      <w:r>
-        <w:rPr>
-          <w:rFonts w:ascii="Times New Roman" w:eastAsia="Times New Roman" w:hAnsi="Times New Roman" w:cs="Times New Roman"/>
-          <w:i/>
-          <w:color w:val="000000"/>
-        </w:rPr>
-        <w:t>)</w:t>
-      </w:r>
-    </w:p>
-    <w:p>
-      <w:pPr>
-        <w:numPr>
-          <w:ilvl w:val="1"/>
-          <w:numId w:val="10"/>
-        </w:numPr>
-        <w:pBdr>
-          <w:top w:val="nil"/>
-          <w:left w:val="nil"/>
-          <w:bottom w:val="nil"/>
-          <w:right w:val="nil"/>
-          <w:between w:val="nil"/>
-        </w:pBdr>
-        <w:spacing w:after="0"/>
-        <w:rPr>
-          <w:rFonts w:ascii="Times New Roman" w:eastAsia="Times New Roman" w:hAnsi="Times New Roman" w:cs="Times New Roman"/>
-          <w:color w:val="000000"/>
-        </w:rPr>
-      </w:pPr>
-      <w:r>
-        <w:rPr>
-          <w:rFonts w:ascii="Times New Roman" w:eastAsia="Times New Roman" w:hAnsi="Times New Roman" w:cs="Times New Roman"/>
-          <w:i/>
-          <w:color w:val="000000"/>
-        </w:rPr>
-        <w:t xml:space="preserve">Order Sales  (OS)) </w:t>
-      </w:r>
-      <w:r>
-        <w:rPr>
-          <w:rFonts w:ascii="Times New Roman" w:eastAsia="Times New Roman" w:hAnsi="Times New Roman" w:cs="Times New Roman"/>
-          <w:color w:val="000000"/>
-        </w:rPr>
-        <w:t>Telah dicek oleh Warehouse Officer (</w:t>
-      </w:r>
-      <w:r>
-        <w:rPr>
-          <w:rFonts w:ascii="Times New Roman" w:eastAsia="Times New Roman" w:hAnsi="Times New Roman" w:cs="Times New Roman"/>
-          <w:i/>
-          <w:color w:val="000000"/>
-        </w:rPr>
-        <w:t>WO</w:t>
-      </w:r>
-      <w:r>
-        <w:rPr>
-          <w:rFonts w:ascii="Times New Roman" w:eastAsia="Times New Roman" w:hAnsi="Times New Roman" w:cs="Times New Roman"/>
-          <w:i/>
-          <w:color w:val="000000"/>
-        </w:rPr>
-        <w:t>O</w:t>
-      </w:r>
-      <w:r>
-        <w:rPr>
-          <w:rFonts w:ascii="Times New Roman" w:eastAsia="Times New Roman" w:hAnsi="Times New Roman" w:cs="Times New Roman"/>
-          <w:i/>
-          <w:color w:val="000000"/>
-        </w:rPr>
-        <w:t>)</w:t>
-      </w:r>
-    </w:p>
-    <w:p>
-      <w:pPr>
-        <w:numPr>
-          <w:ilvl w:val="0"/>
-          <w:numId w:val="10"/>
-        </w:numPr>
-        <w:pBdr>
-          <w:top w:val="nil"/>
-          <w:left w:val="nil"/>
-          <w:bottom w:val="nil"/>
-          <w:right w:val="nil"/>
-          <w:between w:val="nil"/>
-        </w:pBdr>
-        <w:ind w:hanging="87"/>
-        <w:rPr>
-          <w:rFonts w:ascii="Times New Roman" w:eastAsia="Times New Roman" w:hAnsi="Times New Roman" w:cs="Times New Roman"/>
-          <w:color w:val="000000"/>
-        </w:rPr>
-      </w:pPr>
-      <w:r>
-        <w:rPr>
-          <w:rFonts w:ascii="Times New Roman" w:eastAsia="Times New Roman" w:hAnsi="Times New Roman" w:cs="Times New Roman"/>
-          <w:color w:val="000000"/>
-        </w:rPr>
-        <w:t xml:space="preserve">Menjaga Kebersihan dan kerapian </w:t>
-      </w:r>
-      <w:r>
-        <w:rPr>
-          <w:rFonts w:ascii="Times New Roman" w:eastAsia="Times New Roman" w:hAnsi="Times New Roman" w:cs="Times New Roman"/>
-          <w:i/>
-          <w:color w:val="000000"/>
-        </w:rPr>
-        <w:t>Warehouse Area</w:t>
-      </w:r>
-    </w:p>
-    <w:p>
-      <w:pPr>
-        <w:numPr>
-          <w:ilvl w:val="0"/>
-          <w:numId w:val="10"/>
-        </w:numPr>
-        <w:pBdr>
-          <w:top w:val="nil"/>
-          <w:left w:val="nil"/>
-          <w:bottom w:val="nil"/>
-          <w:right w:val="nil"/>
-          <w:between w:val="nil"/>
-        </w:pBdr>
-        <w:ind w:hanging="87"/>
-        <w:rPr>
-          <w:rFonts w:ascii="Times New Roman" w:eastAsia="Times New Roman" w:hAnsi="Times New Roman" w:cs="Times New Roman"/>
-          <w:color w:val="000000"/>
-        </w:rPr>
-      </w:pPr>
-      <w:r>
-        <w:rPr>
-          <w:rFonts w:ascii="Times New Roman" w:eastAsia="Times New Roman" w:hAnsi="Times New Roman" w:cs="Times New Roman"/>
-          <w:color w:val="000000"/>
-        </w:rPr>
-        <w:t>Sortir 7 Harian rak pesanan</w:t>
-      </w:r>
-    </w:p>
-    <w:p>
-      <w:pPr>
-        <w:numPr>
-          <w:ilvl w:val="0"/>
-          <w:numId w:val="10"/>
-        </w:numPr>
-        <w:pBdr>
-          <w:top w:val="nil"/>
-          <w:left w:val="nil"/>
-          <w:bottom w:val="nil"/>
-          <w:right w:val="nil"/>
-          <w:between w:val="nil"/>
-        </w:pBdr>
-        <w:ind w:hanging="87"/>
-        <w:rPr>
-          <w:rFonts w:ascii="Times New Roman" w:eastAsia="Times New Roman" w:hAnsi="Times New Roman" w:cs="Times New Roman"/>
-          <w:color w:val="000000"/>
-        </w:rPr>
-      </w:pPr>
-      <w:r>
-        <w:rPr>
-          <w:rFonts w:ascii="Times New Roman" w:eastAsia="Times New Roman" w:hAnsi="Times New Roman" w:cs="Times New Roman"/>
-          <w:color w:val="000000"/>
-        </w:rPr>
-        <w:t xml:space="preserve">Menerima tugas secara langsung dari </w:t>
-      </w:r>
-      <w:r>
-        <w:rPr>
-          <w:rFonts w:ascii="Times New Roman" w:eastAsia="Times New Roman" w:hAnsi="Times New Roman" w:cs="Times New Roman"/>
-          <w:i/>
-          <w:color w:val="000000"/>
-        </w:rPr>
-        <w:t>Warehouse Officer</w:t>
-      </w:r>
-    </w:p>
-    <w:p>
-      <w:pPr>
-        <w:rPr>
-          <w:rFonts w:ascii="Times New Roman" w:eastAsia="Times New Roman" w:hAnsi="Times New Roman" w:cs="Times New Roman"/>
-        </w:rPr>
-      </w:pPr>
-    </w:p>
-    <w:p>
-      <w:pPr>
-        <w:numPr>
-          <w:ilvl w:val="0"/>
-          <w:numId w:val="11"/>
-        </w:numPr>
-        <w:pBdr>
-          <w:top w:val="nil"/>
-          <w:left w:val="nil"/>
-          <w:bottom w:val="nil"/>
-          <w:right w:val="nil"/>
-          <w:between w:val="nil"/>
-        </w:pBdr>
-        <w:spacing w:after="0"/>
-        <w:rPr>
-          <w:rFonts w:ascii="Times New Roman" w:eastAsia="Times New Roman" w:hAnsi="Times New Roman" w:cs="Times New Roman"/>
-          <w:b/>
-          <w:color w:val="000000"/>
-        </w:rPr>
-      </w:pPr>
-      <w:r>
-        <w:rPr>
-          <w:rFonts w:ascii="Times New Roman" w:eastAsia="Times New Roman" w:hAnsi="Times New Roman" w:cs="Times New Roman"/>
-          <w:b/>
-          <w:color w:val="000000"/>
-        </w:rPr>
-        <w:t xml:space="preserve">Wewenang : </w:t>
-      </w:r>
-    </w:p>
-    <w:p>
-      <w:pPr>
-        <w:numPr>
-          <w:ilvl w:val="1"/>
-          <w:numId w:val="11"/>
-        </w:numPr>
-        <w:pBdr>
-          <w:top w:val="nil"/>
-          <w:left w:val="nil"/>
-          <w:bottom w:val="nil"/>
-          <w:right w:val="nil"/>
-          <w:between w:val="nil"/>
-        </w:pBdr>
-        <w:spacing w:after="0"/>
-        <w:ind w:left="1418" w:hanging="425"/>
-        <w:rPr>
-          <w:rFonts w:ascii="Times New Roman" w:eastAsia="Times New Roman" w:hAnsi="Times New Roman" w:cs="Times New Roman"/>
-          <w:color w:val="000000"/>
-        </w:rPr>
-      </w:pPr>
-      <w:r>
-        <w:rPr>
-          <w:rFonts w:ascii="Times New Roman" w:eastAsia="Times New Roman" w:hAnsi="Times New Roman" w:cs="Times New Roman"/>
-          <w:color w:val="000000"/>
-        </w:rPr>
-        <w:t xml:space="preserve">Menata dan mengelola </w:t>
-      </w:r>
-      <w:r>
-        <w:rPr>
-          <w:rFonts w:ascii="Times New Roman" w:eastAsia="Times New Roman" w:hAnsi="Times New Roman" w:cs="Times New Roman"/>
-          <w:i/>
-          <w:color w:val="000000"/>
-        </w:rPr>
-        <w:t>Warehouse Area</w:t>
-      </w:r>
-    </w:p>
-    <w:p>
-      <w:pPr>
-        <w:numPr>
-          <w:ilvl w:val="1"/>
-          <w:numId w:val="11"/>
-        </w:numPr>
-        <w:pBdr>
-          <w:top w:val="nil"/>
-          <w:left w:val="nil"/>
-          <w:bottom w:val="nil"/>
-          <w:right w:val="nil"/>
-          <w:between w:val="nil"/>
-        </w:pBdr>
-        <w:spacing w:after="0"/>
-        <w:ind w:left="1418" w:hanging="425"/>
-        <w:rPr>
-          <w:rFonts w:ascii="Times New Roman" w:eastAsia="Times New Roman" w:hAnsi="Times New Roman" w:cs="Times New Roman"/>
-          <w:color w:val="000000"/>
-        </w:rPr>
-      </w:pPr>
-      <w:r>
-        <w:rPr>
-          <w:rFonts w:ascii="Times New Roman" w:eastAsia="Times New Roman" w:hAnsi="Times New Roman" w:cs="Times New Roman"/>
-          <w:color w:val="000000"/>
-        </w:rPr>
-        <w:t xml:space="preserve">Menambah, Mengganti dan Membongkar </w:t>
-      </w:r>
-      <w:r>
-        <w:rPr>
-          <w:rFonts w:ascii="Times New Roman" w:eastAsia="Times New Roman" w:hAnsi="Times New Roman" w:cs="Times New Roman"/>
-          <w:i/>
-          <w:color w:val="000000"/>
-        </w:rPr>
-        <w:t xml:space="preserve">WO </w:t>
-      </w:r>
-      <w:r>
-        <w:rPr>
-          <w:rFonts w:ascii="Times New Roman" w:eastAsia="Times New Roman" w:hAnsi="Times New Roman" w:cs="Times New Roman"/>
-          <w:color w:val="000000"/>
-        </w:rPr>
-        <w:t>yang berada di rak pesanan sesuai kebutuhan</w:t>
-      </w:r>
-    </w:p>
-    <w:p>
-      <w:pPr>
-        <w:numPr>
-          <w:ilvl w:val="1"/>
-          <w:numId w:val="11"/>
-        </w:numPr>
-        <w:pBdr>
-          <w:top w:val="nil"/>
-          <w:left w:val="nil"/>
-          <w:bottom w:val="nil"/>
-          <w:right w:val="nil"/>
-          <w:between w:val="nil"/>
-        </w:pBdr>
-        <w:ind w:left="1418" w:hanging="425"/>
-        <w:rPr>
-          <w:rFonts w:ascii="Times New Roman" w:eastAsia="Times New Roman" w:hAnsi="Times New Roman" w:cs="Times New Roman"/>
-          <w:color w:val="000000"/>
-        </w:rPr>
-      </w:pPr>
-      <w:r>
-        <w:rPr>
-          <w:rFonts w:ascii="Times New Roman" w:eastAsia="Times New Roman" w:hAnsi="Times New Roman" w:cs="Times New Roman"/>
-          <w:color w:val="000000"/>
-        </w:rPr>
-        <w:t>Memberikan Usulan Kepada Warehouse Officer (</w:t>
-      </w:r>
-      <w:r>
-        <w:rPr>
-          <w:rFonts w:ascii="Times New Roman" w:eastAsia="Times New Roman" w:hAnsi="Times New Roman" w:cs="Times New Roman"/>
-          <w:b/>
-          <w:i/>
-          <w:color w:val="000000"/>
-        </w:rPr>
-        <w:t>WOO</w:t>
-      </w:r>
-      <w:r>
-        <w:rPr>
-          <w:rFonts w:ascii="Times New Roman" w:eastAsia="Times New Roman" w:hAnsi="Times New Roman" w:cs="Times New Roman"/>
-          <w:color w:val="000000"/>
-        </w:rPr>
-        <w:t>) yang berkaitan dengan peningkatan kualitas pelayanan gudang</w:t>
-      </w:r>
-    </w:p>
-    <w:p>
-      <w:pPr>
-        <w:rPr>
-          <w:rFonts w:ascii="Times New Roman" w:eastAsia="Times New Roman" w:hAnsi="Times New Roman" w:cs="Times New Roman"/>
-        </w:rPr>
-      </w:pPr>
-    </w:p>
-    <w:p>
-      <w:pPr>
-        <w:numPr>
-          <w:ilvl w:val="0"/>
-          <w:numId w:val="11"/>
-        </w:numPr>
-        <w:pBdr>
-          <w:top w:val="nil"/>
-          <w:left w:val="nil"/>
-          <w:bottom w:val="nil"/>
-          <w:right w:val="nil"/>
-          <w:between w:val="nil"/>
-        </w:pBdr>
-        <w:spacing w:after="0"/>
-        <w:rPr>
-          <w:rFonts w:ascii="Times New Roman" w:eastAsia="Times New Roman" w:hAnsi="Times New Roman" w:cs="Times New Roman"/>
-          <w:b/>
-          <w:color w:val="000000"/>
-        </w:rPr>
-      </w:pPr>
-      <w:r>
-        <w:rPr>
-          <w:rFonts w:ascii="Times New Roman" w:eastAsia="Times New Roman" w:hAnsi="Times New Roman" w:cs="Times New Roman"/>
-          <w:b/>
-          <w:color w:val="000000"/>
-        </w:rPr>
-        <w:t>Tanggung Jawab</w:t>
-      </w:r>
-    </w:p>
-    <w:p>
-      <w:pPr>
-        <w:ind w:left="720" w:firstLine="720"/>
-        <w:rPr>
-          <w:rFonts w:ascii="Times New Roman" w:eastAsia="Times New Roman" w:hAnsi="Times New Roman" w:cs="Times New Roman"/>
-        </w:rPr>
-      </w:pPr>
-      <w:r>
-        <w:rPr>
-          <w:rFonts w:ascii="Times New Roman" w:eastAsia="Times New Roman" w:hAnsi="Times New Roman" w:cs="Times New Roman"/>
-        </w:rPr>
-        <w:t>Bertanggung jawab atas Kecepatan dan Ketepatan dalam menyiapkan pesanan guna meningkatkan efisiensi perusahaan</w:t>
-      </w:r>
-    </w:p>
-    <w:p>
-      <w:pPr>
+          <w:numId w:val="11"/>
+        </w:numPr>
+        <w:pBdr>
+          <w:top w:val="nil"/>
+          <w:left w:val="nil"/>
+          <w:bottom w:val="nil"/>
+          <w:right w:val="nil"/>
+          <w:between w:val="nil"/>
+        </w:pBdr>
+        <w:spacing w:after="0"/>
+        <w:rPr>
+          <w:rFonts w:ascii="Times New Roman" w:eastAsia="Times New Roman" w:hAnsi="Times New Roman" w:cs="Times New Roman"/>
+          <w:b/>
+          <w:color w:val="000000"/>
+        </w:rPr>
+      </w:pPr>
+      <w:r>
+        <w:rPr>
+          <w:rFonts w:ascii="Times New Roman" w:eastAsia="Times New Roman" w:hAnsi="Times New Roman" w:cs="Times New Roman"/>
+          <w:b/>
+          <w:color w:val="000000"/>
+        </w:rPr>
+        <w:t>Kriteria Calon Kandidiat :</w:t>
+      </w:r>
+    </w:p>
+    <w:p>
+      <w:pPr>
+        <w:pBdr>
+          <w:top w:val="nil"/>
+          <w:left w:val="nil"/>
+          <w:bottom w:val="nil"/>
+          <w:right w:val="nil"/>
+          <w:between w:val="nil"/>
+        </w:pBdr>
+        <w:spacing w:after="0"/>
         <w:ind w:left="720"/>
         <w:rPr>
           <w:rFonts w:ascii="Times New Roman" w:eastAsia="Times New Roman" w:hAnsi="Times New Roman" w:cs="Times New Roman"/>
-        </w:rPr>
-      </w:pPr>
-    </w:p>
-    <w:p>
-      <w:pPr>
-        <w:numPr>
-          <w:ilvl w:val="0"/>
-          <w:numId w:val="11"/>
-        </w:numPr>
-        <w:pBdr>
-          <w:top w:val="nil"/>
-          <w:left w:val="nil"/>
-          <w:bottom w:val="nil"/>
-          <w:right w:val="nil"/>
-          <w:between w:val="nil"/>
-        </w:pBdr>
-        <w:spacing w:after="0"/>
-        <w:rPr>
-          <w:rFonts w:ascii="Times New Roman" w:eastAsia="Times New Roman" w:hAnsi="Times New Roman" w:cs="Times New Roman"/>
-          <w:b/>
-          <w:color w:val="000000"/>
-        </w:rPr>
-      </w:pPr>
-      <w:r>
-        <w:rPr>
-          <w:rFonts w:ascii="Times New Roman" w:eastAsia="Times New Roman" w:hAnsi="Times New Roman" w:cs="Times New Roman"/>
-          <w:b/>
-          <w:color w:val="000000"/>
-        </w:rPr>
-        <w:t>Kriteria Calon Kandidiat :</w:t>
-      </w:r>
-    </w:p>
-    <w:p>
-      <w:pPr>
-        <w:pBdr>
-          <w:top w:val="nil"/>
-          <w:left w:val="nil"/>
-          <w:bottom w:val="nil"/>
-          <w:right w:val="nil"/>
-          <w:between w:val="nil"/>
-        </w:pBdr>
-        <w:spacing w:after="0"/>
-        <w:ind w:left="720"/>
-        <w:rPr>
-          <w:rFonts w:ascii="Times New Roman" w:eastAsia="Times New Roman" w:hAnsi="Times New Roman" w:cs="Times New Roman"/>
-          <w:color w:val="000000"/>
-        </w:rPr>
-      </w:pPr>
-    </w:p>
-    <w:p>
-      <w:pPr>
-        <w:pBdr>
-          <w:top w:val="nil"/>
-          <w:left w:val="nil"/>
-          <w:bottom w:val="nil"/>
-          <w:right w:val="nil"/>
-          <w:between w:val="nil"/>
-        </w:pBdr>
+          <w:color w:val="000000"/>
+        </w:rPr>
+      </w:pPr>
+    </w:p>
+    <w:p>
+      <w:pPr>
+        <w:pBdr>
+          <w:top w:val="nil"/>
+          <w:left w:val="nil"/>
+          <w:bottom w:val="nil"/>
+          <w:right w:val="nil"/>
+          <w:between w:val="nil"/>
+        </w:pBdr>
+        <w:spacing w:after="0"/>
         <w:ind w:left="720"/>
         <w:rPr>
           <w:rFonts w:ascii="Times New Roman" w:eastAsia="Times New Roman" w:hAnsi="Times New Roman" w:cs="Times New Roman"/>
@@ -10156,6 +10907,37 @@
     </w:p>
     <w:p>
       <w:pPr>
+        <w:pBdr>
+          <w:top w:val="nil"/>
+          <w:left w:val="nil"/>
+          <w:bottom w:val="nil"/>
+          <w:right w:val="nil"/>
+          <w:between w:val="nil"/>
+        </w:pBdr>
+        <w:ind w:left="720"/>
+        <w:rPr>
+          <w:rFonts w:ascii="Times New Roman" w:eastAsia="Times New Roman" w:hAnsi="Times New Roman" w:cs="Times New Roman"/>
+          <w:color w:val="000000"/>
+        </w:rPr>
+      </w:pPr>
+      <w:r>
+        <w:rPr>
+          <w:rFonts w:ascii="Times New Roman" w:eastAsia="Times New Roman" w:hAnsi="Times New Roman" w:cs="Times New Roman"/>
+          <w:color w:val="000000"/>
+        </w:rPr>
+        <w:t xml:space="preserve">Pengalaman </w:t>
+      </w:r>
+      <w:r>
+        <w:rPr>
+          <w:rFonts w:ascii="Times New Roman" w:eastAsia="Times New Roman" w:hAnsi="Times New Roman" w:cs="Times New Roman"/>
+          <w:color w:val="000000"/>
+        </w:rPr>
+        <w:tab/>
+        <w:t>: Berpengalaman dibidangnya</w:t>
+      </w:r>
+    </w:p>
+    <w:p>
+      <w:pPr>
         <w:rPr>
           <w:rFonts w:ascii="Times New Roman" w:eastAsia="Times New Roman" w:hAnsi="Times New Roman" w:cs="Times New Roman"/>
         </w:rPr>
@@ -10241,7 +11023,34 @@
           <w:rFonts w:ascii="Times New Roman" w:eastAsia="Times New Roman" w:hAnsi="Times New Roman" w:cs="Times New Roman"/>
           <w:color w:val="000000"/>
         </w:rPr>
-        <w:t>Dapat bekerja dalam tekanan</w:t>
+        <w:t>Menguasai Mesin Potong</w:t>
+      </w:r>
+    </w:p>
+    <w:p>
+      <w:pPr>
+        <w:numPr>
+          <w:ilvl w:val="1"/>
+          <w:numId w:val="11"/>
+        </w:numPr>
+        <w:pBdr>
+          <w:top w:val="nil"/>
+          <w:left w:val="nil"/>
+          <w:bottom w:val="nil"/>
+          <w:right w:val="nil"/>
+          <w:between w:val="nil"/>
+        </w:pBdr>
+        <w:spacing w:after="0"/>
+        <w:rPr>
+          <w:rFonts w:ascii="Times New Roman" w:eastAsia="Times New Roman" w:hAnsi="Times New Roman" w:cs="Times New Roman"/>
+          <w:color w:val="000000"/>
+        </w:rPr>
+      </w:pPr>
+      <w:r>
+        <w:rPr>
+          <w:rFonts w:ascii="Times New Roman" w:eastAsia="Times New Roman" w:hAnsi="Times New Roman" w:cs="Times New Roman"/>
+          <w:color w:val="000000"/>
+        </w:rPr>
+        <w:t>Soft Skills</w:t>
       </w:r>
     </w:p>
     <w:p>
@@ -10268,34 +11077,7 @@
           <w:rFonts w:ascii="Times New Roman" w:eastAsia="Times New Roman" w:hAnsi="Times New Roman" w:cs="Times New Roman"/>
           <w:color w:val="000000"/>
         </w:rPr>
-        <w:t>Dapat bekerja dalam team</w:t>
-      </w:r>
-    </w:p>
-    <w:p>
-      <w:pPr>
-        <w:numPr>
-          <w:ilvl w:val="1"/>
-          <w:numId w:val="11"/>
-        </w:numPr>
-        <w:pBdr>
-          <w:top w:val="nil"/>
-          <w:left w:val="nil"/>
-          <w:bottom w:val="nil"/>
-          <w:right w:val="nil"/>
-          <w:between w:val="nil"/>
-        </w:pBdr>
-        <w:spacing w:after="0"/>
-        <w:rPr>
-          <w:rFonts w:ascii="Times New Roman" w:eastAsia="Times New Roman" w:hAnsi="Times New Roman" w:cs="Times New Roman"/>
-          <w:color w:val="000000"/>
-        </w:rPr>
-      </w:pPr>
-      <w:r>
-        <w:rPr>
-          <w:rFonts w:ascii="Times New Roman" w:eastAsia="Times New Roman" w:hAnsi="Times New Roman" w:cs="Times New Roman"/>
-          <w:color w:val="000000"/>
-        </w:rPr>
-        <w:t>Soft Skills</w:t>
+        <w:t>Teliti</w:t>
       </w:r>
     </w:p>
     <w:p>
@@ -10322,7 +11104,7 @@
           <w:rFonts w:ascii="Times New Roman" w:eastAsia="Times New Roman" w:hAnsi="Times New Roman" w:cs="Times New Roman"/>
           <w:color w:val="000000"/>
         </w:rPr>
-        <w:t>Teliti</w:t>
+        <w:t>Cepat</w:t>
       </w:r>
     </w:p>
     <w:p>
@@ -10349,7 +11131,7 @@
           <w:rFonts w:ascii="Times New Roman" w:eastAsia="Times New Roman" w:hAnsi="Times New Roman" w:cs="Times New Roman"/>
           <w:color w:val="000000"/>
         </w:rPr>
-        <w:t>Tekun</w:t>
+        <w:t>Responsive</w:t>
       </w:r>
     </w:p>
     <w:p>
@@ -10365,110 +11147,44 @@
           <w:right w:val="nil"/>
           <w:between w:val="nil"/>
         </w:pBdr>
-        <w:spacing w:after="0"/>
-        <w:rPr>
-          <w:rFonts w:ascii="Times New Roman" w:eastAsia="Times New Roman" w:hAnsi="Times New Roman" w:cs="Times New Roman"/>
-          <w:color w:val="000000"/>
-        </w:rPr>
-      </w:pPr>
-      <w:r>
-        <w:rPr>
-          <w:rFonts w:ascii="Times New Roman" w:eastAsia="Times New Roman" w:hAnsi="Times New Roman" w:cs="Times New Roman"/>
-          <w:color w:val="000000"/>
-        </w:rPr>
-        <w:t>Dapat Berkomunikasi  dengan baik</w:t>
-      </w:r>
-    </w:p>
-    <w:p>
-      <w:pPr>
-        <w:numPr>
-          <w:ilvl w:val="2"/>
-          <w:numId w:val="11"/>
-        </w:numPr>
-        <w:pBdr>
-          <w:top w:val="nil"/>
-          <w:left w:val="nil"/>
-          <w:bottom w:val="nil"/>
-          <w:right w:val="nil"/>
-          <w:between w:val="nil"/>
-        </w:pBdr>
-        <w:spacing w:after="0"/>
-        <w:rPr>
-          <w:rFonts w:ascii="Times New Roman" w:eastAsia="Times New Roman" w:hAnsi="Times New Roman" w:cs="Times New Roman"/>
-          <w:color w:val="000000"/>
-        </w:rPr>
-      </w:pPr>
-      <w:r>
-        <w:rPr>
-          <w:rFonts w:ascii="Times New Roman" w:eastAsia="Times New Roman" w:hAnsi="Times New Roman" w:cs="Times New Roman"/>
-          <w:color w:val="000000"/>
-        </w:rPr>
-        <w:t>Dapat diandalkan</w:t>
-      </w:r>
-    </w:p>
-    <w:p>
-      <w:pPr>
-        <w:numPr>
-          <w:ilvl w:val="2"/>
-          <w:numId w:val="11"/>
-        </w:numPr>
-        <w:pBdr>
-          <w:top w:val="nil"/>
-          <w:left w:val="nil"/>
-          <w:bottom w:val="nil"/>
-          <w:right w:val="nil"/>
-          <w:between w:val="nil"/>
-        </w:pBdr>
-        <w:spacing w:after="0"/>
-        <w:rPr>
-          <w:rFonts w:ascii="Times New Roman" w:eastAsia="Times New Roman" w:hAnsi="Times New Roman" w:cs="Times New Roman"/>
-          <w:color w:val="000000"/>
-        </w:rPr>
-      </w:pPr>
-      <w:r>
-        <w:rPr>
-          <w:rFonts w:ascii="Times New Roman" w:eastAsia="Times New Roman" w:hAnsi="Times New Roman" w:cs="Times New Roman"/>
-          <w:color w:val="000000"/>
-        </w:rPr>
-        <w:t>Cepat</w:t>
-      </w:r>
-    </w:p>
-    <w:p>
-      <w:pPr>
-        <w:numPr>
-          <w:ilvl w:val="2"/>
-          <w:numId w:val="11"/>
-        </w:numPr>
-        <w:pBdr>
-          <w:top w:val="nil"/>
-          <w:left w:val="nil"/>
-          <w:bottom w:val="nil"/>
-          <w:right w:val="nil"/>
-          <w:between w:val="nil"/>
-        </w:pBdr>
-        <w:rPr>
-          <w:rFonts w:ascii="Times New Roman" w:eastAsia="Times New Roman" w:hAnsi="Times New Roman" w:cs="Times New Roman"/>
-          <w:color w:val="000000"/>
-        </w:rPr>
-      </w:pPr>
-      <w:r>
-        <w:rPr>
-          <w:rFonts w:ascii="Times New Roman" w:eastAsia="Times New Roman" w:hAnsi="Times New Roman" w:cs="Times New Roman"/>
-          <w:color w:val="000000"/>
-        </w:rPr>
-        <w:t>Rapi</w:t>
+        <w:rPr>
+          <w:rFonts w:ascii="Times New Roman" w:eastAsia="Times New Roman" w:hAnsi="Times New Roman" w:cs="Times New Roman"/>
+          <w:color w:val="000000"/>
+        </w:rPr>
+      </w:pPr>
+      <w:r>
+        <w:rPr>
+          <w:rFonts w:ascii="Times New Roman" w:eastAsia="Times New Roman" w:hAnsi="Times New Roman" w:cs="Times New Roman"/>
+          <w:color w:val="000000"/>
+        </w:rPr>
+        <w:t>Bertanggung Jawab</w:t>
+      </w:r>
+    </w:p>
+    <w:p>
+      <w:pPr>
+        <w:rPr>
+          <w:rFonts w:ascii="Times New Roman" w:eastAsia="Times New Roman" w:hAnsi="Times New Roman" w:cs="Times New Roman"/>
+        </w:rPr>
+      </w:pPr>
+      <w:r>
+        <w:br w:type="page"/>
       </w:r>
     </w:p>
     <w:p>
       <w:pPr>
         <w:pStyle w:val="Heading1"/>
-      </w:pPr>
-      <w:r>
-        <w:rPr>
-          <w:highlight w:val="yellow"/>
+        <w:rPr>
+          <w:shd w:val="clear" w:color="auto" w:fill="FF9900"/>
+        </w:rPr>
+      </w:pPr>
+      <w:bookmarkStart w:id="1" w:name="_heading=h.gjdgxs" w:colFirst="0" w:colLast="0"/>
+      <w:bookmarkEnd w:id="1"/>
+      <w:r>
+        <w:rPr>
+          <w:shd w:val="clear" w:color="auto" w:fill="FF9900"/>
         </w:rPr>
         <w:lastRenderedPageBreak/>
-        <w:t>Jobdecsc  : TUKANG POTONG</w:t>
+        <w:t>Jobdecsc  : WAREHOUSE OFFICER</w:t>
       </w:r>
     </w:p>
     <w:p>
@@ -10515,21 +11231,588 @@
     </w:p>
     <w:p>
       <w:pPr>
-        <w:pBdr>
-          <w:top w:val="nil"/>
-          <w:left w:val="nil"/>
-          <w:bottom w:val="nil"/>
-          <w:right w:val="nil"/>
-          <w:between w:val="nil"/>
-        </w:pBdr>
-        <w:spacing w:after="0"/>
+        <w:numPr>
+          <w:ilvl w:val="0"/>
+          <w:numId w:val="3"/>
+        </w:numPr>
+        <w:pBdr>
+          <w:top w:val="nil"/>
+          <w:left w:val="nil"/>
+          <w:bottom w:val="nil"/>
+          <w:right w:val="nil"/>
+          <w:between w:val="nil"/>
+        </w:pBdr>
+        <w:spacing w:after="0"/>
+        <w:rPr>
+          <w:rFonts w:ascii="Times New Roman" w:eastAsia="Times New Roman" w:hAnsi="Times New Roman" w:cs="Times New Roman"/>
+          <w:color w:val="000000"/>
+        </w:rPr>
+      </w:pPr>
+      <w:r>
+        <w:rPr>
+          <w:rFonts w:ascii="Times New Roman" w:eastAsia="Times New Roman" w:hAnsi="Times New Roman" w:cs="Times New Roman"/>
+          <w:color w:val="000000"/>
+        </w:rPr>
+        <w:t>Memastikan berjalan lancarnya kegiatan operasional toko terutama dibagian Warehouse</w:t>
+      </w:r>
+    </w:p>
+    <w:p>
+      <w:pPr>
+        <w:numPr>
+          <w:ilvl w:val="0"/>
+          <w:numId w:val="3"/>
+        </w:numPr>
+        <w:pBdr>
+          <w:top w:val="nil"/>
+          <w:left w:val="nil"/>
+          <w:bottom w:val="nil"/>
+          <w:right w:val="nil"/>
+          <w:between w:val="nil"/>
+        </w:pBdr>
+        <w:spacing w:after="0"/>
+        <w:jc w:val="both"/>
+        <w:rPr>
+          <w:rFonts w:ascii="Times New Roman" w:eastAsia="Times New Roman" w:hAnsi="Times New Roman" w:cs="Times New Roman"/>
+          <w:color w:val="000000"/>
+        </w:rPr>
+      </w:pPr>
+      <w:r>
+        <w:rPr>
+          <w:rFonts w:ascii="Times New Roman" w:eastAsia="Times New Roman" w:hAnsi="Times New Roman" w:cs="Times New Roman"/>
+          <w:color w:val="000000"/>
+        </w:rPr>
+        <w:t>Berkoordinasi dengan Kepala Toko guna meningkatkan perf</w:t>
+      </w:r>
+      <w:r>
+        <w:rPr>
+          <w:rFonts w:ascii="Times New Roman" w:eastAsia="Times New Roman" w:hAnsi="Times New Roman" w:cs="Times New Roman"/>
+          <w:color w:val="000000"/>
+        </w:rPr>
+        <w:t xml:space="preserve">orma pelayanan terhadap </w:t>
+      </w:r>
+      <w:r>
+        <w:rPr>
+          <w:rFonts w:ascii="Times New Roman" w:eastAsia="Times New Roman" w:hAnsi="Times New Roman" w:cs="Times New Roman"/>
+          <w:color w:val="000000"/>
+        </w:rPr>
+        <w:t>customer</w:t>
+      </w:r>
+    </w:p>
+    <w:p>
+      <w:pPr>
+        <w:numPr>
+          <w:ilvl w:val="0"/>
+          <w:numId w:val="3"/>
+        </w:numPr>
+        <w:pBdr>
+          <w:top w:val="nil"/>
+          <w:left w:val="nil"/>
+          <w:bottom w:val="nil"/>
+          <w:right w:val="nil"/>
+          <w:between w:val="nil"/>
+        </w:pBdr>
+        <w:spacing w:after="0"/>
+        <w:rPr>
+          <w:rFonts w:ascii="Times New Roman" w:eastAsia="Times New Roman" w:hAnsi="Times New Roman" w:cs="Times New Roman"/>
+          <w:color w:val="000000"/>
+        </w:rPr>
+      </w:pPr>
+      <w:r>
+        <w:rPr>
+          <w:rFonts w:ascii="Times New Roman" w:eastAsia="Times New Roman" w:hAnsi="Times New Roman" w:cs="Times New Roman"/>
+          <w:color w:val="000000"/>
+        </w:rPr>
+        <w:t>Memeriksa kedatangan barang sesuai dengan prosedur yang ada</w:t>
+      </w:r>
+    </w:p>
+    <w:p>
+      <w:pPr>
+        <w:spacing w:after="0"/>
+        <w:ind w:left="720" w:firstLine="720"/>
+        <w:rPr>
+          <w:rFonts w:ascii="Times New Roman" w:eastAsia="Times New Roman" w:hAnsi="Times New Roman" w:cs="Times New Roman"/>
+          <w:color w:val="38761D"/>
+        </w:rPr>
+      </w:pPr>
+      <w:r>
+        <w:rPr>
+          <w:rFonts w:ascii="Times New Roman" w:eastAsia="Times New Roman" w:hAnsi="Times New Roman" w:cs="Times New Roman"/>
+          <w:color w:val="38761D"/>
+        </w:rPr>
+        <w:t>a. Kode barang sesuai dengan yang tertera di nota surat jalan / nota pembelian</w:t>
+      </w:r>
+    </w:p>
+    <w:p>
+      <w:pPr>
+        <w:spacing w:after="0"/>
+        <w:ind w:left="720" w:firstLine="720"/>
+        <w:rPr>
+          <w:rFonts w:ascii="Times New Roman" w:eastAsia="Times New Roman" w:hAnsi="Times New Roman" w:cs="Times New Roman"/>
+        </w:rPr>
+      </w:pPr>
+      <w:r>
+        <w:rPr>
+          <w:rFonts w:ascii="Times New Roman" w:eastAsia="Times New Roman" w:hAnsi="Times New Roman" w:cs="Times New Roman"/>
+          <w:color w:val="38761D"/>
+        </w:rPr>
+        <w:t>b. Kondisi barang dan kemasannya</w:t>
+      </w:r>
+    </w:p>
+    <w:p>
+      <w:pPr>
+        <w:numPr>
+          <w:ilvl w:val="0"/>
+          <w:numId w:val="3"/>
+        </w:numPr>
+        <w:pBdr>
+          <w:top w:val="nil"/>
+          <w:left w:val="nil"/>
+          <w:bottom w:val="nil"/>
+          <w:right w:val="nil"/>
+          <w:between w:val="nil"/>
+        </w:pBdr>
+        <w:spacing w:after="0"/>
+        <w:rPr>
+          <w:rFonts w:ascii="Times New Roman" w:eastAsia="Times New Roman" w:hAnsi="Times New Roman" w:cs="Times New Roman"/>
+          <w:color w:val="000000"/>
+        </w:rPr>
+      </w:pPr>
+      <w:r>
+        <w:rPr>
+          <w:rFonts w:ascii="Times New Roman" w:eastAsia="Times New Roman" w:hAnsi="Times New Roman" w:cs="Times New Roman"/>
+          <w:color w:val="000000"/>
+        </w:rPr>
+        <w:t xml:space="preserve">Memeriksa Antara </w:t>
+      </w:r>
+      <w:r>
+        <w:rPr>
+          <w:rFonts w:ascii="Times New Roman" w:eastAsia="Times New Roman" w:hAnsi="Times New Roman" w:cs="Times New Roman"/>
+          <w:i/>
+          <w:color w:val="000000"/>
+        </w:rPr>
+        <w:t xml:space="preserve">WO </w:t>
+      </w:r>
+      <w:r>
+        <w:rPr>
+          <w:rFonts w:ascii="Times New Roman" w:eastAsia="Times New Roman" w:hAnsi="Times New Roman" w:cs="Times New Roman"/>
+          <w:color w:val="000000"/>
+        </w:rPr>
+        <w:t>dan barang yang telah disiapkan oleh staff, meliputi :</w:t>
+      </w:r>
+    </w:p>
+    <w:p>
+      <w:pPr>
+        <w:numPr>
+          <w:ilvl w:val="1"/>
+          <w:numId w:val="7"/>
+        </w:numPr>
+        <w:pBdr>
+          <w:top w:val="nil"/>
+          <w:left w:val="nil"/>
+          <w:bottom w:val="nil"/>
+          <w:right w:val="nil"/>
+          <w:between w:val="nil"/>
+        </w:pBdr>
+        <w:spacing w:after="0"/>
+        <w:rPr>
+          <w:rFonts w:ascii="Times New Roman" w:eastAsia="Times New Roman" w:hAnsi="Times New Roman" w:cs="Times New Roman"/>
+          <w:color w:val="000000"/>
+        </w:rPr>
+      </w:pPr>
+      <w:r>
+        <w:rPr>
+          <w:rFonts w:ascii="Times New Roman" w:eastAsia="Times New Roman" w:hAnsi="Times New Roman" w:cs="Times New Roman"/>
+          <w:color w:val="000000"/>
+        </w:rPr>
+        <w:t xml:space="preserve">Kode Barang dengan </w:t>
+      </w:r>
+      <w:r>
+        <w:rPr>
+          <w:rFonts w:ascii="Times New Roman" w:eastAsia="Times New Roman" w:hAnsi="Times New Roman" w:cs="Times New Roman"/>
+          <w:i/>
+          <w:color w:val="000000"/>
+        </w:rPr>
+        <w:t>WO / OS</w:t>
+      </w:r>
+    </w:p>
+    <w:p>
+      <w:pPr>
+        <w:numPr>
+          <w:ilvl w:val="1"/>
+          <w:numId w:val="7"/>
+        </w:numPr>
+        <w:pBdr>
+          <w:top w:val="nil"/>
+          <w:left w:val="nil"/>
+          <w:bottom w:val="nil"/>
+          <w:right w:val="nil"/>
+          <w:between w:val="nil"/>
+        </w:pBdr>
+        <w:spacing w:after="0"/>
+        <w:rPr>
+          <w:rFonts w:ascii="Times New Roman" w:eastAsia="Times New Roman" w:hAnsi="Times New Roman" w:cs="Times New Roman"/>
+          <w:color w:val="000000"/>
+        </w:rPr>
+      </w:pPr>
+      <w:r>
+        <w:rPr>
+          <w:rFonts w:ascii="Times New Roman" w:eastAsia="Times New Roman" w:hAnsi="Times New Roman" w:cs="Times New Roman"/>
+          <w:color w:val="000000"/>
+        </w:rPr>
+        <w:t>Keadaan barang dan kemasannya</w:t>
+      </w:r>
+    </w:p>
+    <w:p>
+      <w:pPr>
+        <w:numPr>
+          <w:ilvl w:val="0"/>
+          <w:numId w:val="3"/>
+        </w:numPr>
+        <w:pBdr>
+          <w:top w:val="nil"/>
+          <w:left w:val="nil"/>
+          <w:bottom w:val="nil"/>
+          <w:right w:val="nil"/>
+          <w:between w:val="nil"/>
+        </w:pBdr>
+        <w:spacing w:after="0"/>
+        <w:rPr>
+          <w:rFonts w:ascii="Times New Roman" w:eastAsia="Times New Roman" w:hAnsi="Times New Roman" w:cs="Times New Roman"/>
+          <w:color w:val="000000"/>
+        </w:rPr>
+      </w:pPr>
+      <w:r>
+        <w:rPr>
+          <w:rFonts w:ascii="Times New Roman" w:eastAsia="Times New Roman" w:hAnsi="Times New Roman" w:cs="Times New Roman"/>
+          <w:color w:val="000000"/>
+        </w:rPr>
+        <w:t>Memeriksa rak pesanan</w:t>
+      </w:r>
+    </w:p>
+    <w:p>
+      <w:pPr>
+        <w:numPr>
+          <w:ilvl w:val="0"/>
+          <w:numId w:val="3"/>
+        </w:numPr>
+        <w:pBdr>
+          <w:top w:val="nil"/>
+          <w:left w:val="nil"/>
+          <w:bottom w:val="nil"/>
+          <w:right w:val="nil"/>
+          <w:between w:val="nil"/>
+        </w:pBdr>
+        <w:spacing w:after="0"/>
+        <w:rPr>
+          <w:rFonts w:ascii="Times New Roman" w:eastAsia="Times New Roman" w:hAnsi="Times New Roman" w:cs="Times New Roman"/>
+          <w:color w:val="38761D"/>
+        </w:rPr>
+      </w:pPr>
+      <w:r>
+        <w:rPr>
+          <w:rFonts w:ascii="Times New Roman" w:eastAsia="Times New Roman" w:hAnsi="Times New Roman" w:cs="Times New Roman"/>
+          <w:color w:val="38761D"/>
+        </w:rPr>
+        <w:t>Memeriksa kadaluarsa makanan dan minuman</w:t>
+      </w:r>
+    </w:p>
+    <w:p>
+      <w:pPr>
+        <w:numPr>
+          <w:ilvl w:val="0"/>
+          <w:numId w:val="3"/>
+        </w:numPr>
+        <w:pBdr>
+          <w:top w:val="nil"/>
+          <w:left w:val="nil"/>
+          <w:bottom w:val="nil"/>
+          <w:right w:val="nil"/>
+          <w:between w:val="nil"/>
+        </w:pBdr>
+        <w:rPr>
+          <w:rFonts w:ascii="Times New Roman" w:eastAsia="Times New Roman" w:hAnsi="Times New Roman" w:cs="Times New Roman"/>
+          <w:color w:val="000000"/>
+        </w:rPr>
+      </w:pPr>
+      <w:r>
+        <w:rPr>
+          <w:rFonts w:ascii="Times New Roman" w:eastAsia="Times New Roman" w:hAnsi="Times New Roman" w:cs="Times New Roman"/>
+          <w:color w:val="000000"/>
+        </w:rPr>
+        <w:t>Mengontrol kesiapan team</w:t>
+      </w:r>
+    </w:p>
+    <w:p>
+      <w:pPr>
+        <w:rPr>
+          <w:rFonts w:ascii="Times New Roman" w:eastAsia="Times New Roman" w:hAnsi="Times New Roman" w:cs="Times New Roman"/>
+        </w:rPr>
+      </w:pPr>
+    </w:p>
+    <w:p>
+      <w:pPr>
+        <w:numPr>
+          <w:ilvl w:val="0"/>
+          <w:numId w:val="11"/>
+        </w:numPr>
+        <w:pBdr>
+          <w:top w:val="nil"/>
+          <w:left w:val="nil"/>
+          <w:bottom w:val="nil"/>
+          <w:right w:val="nil"/>
+          <w:between w:val="nil"/>
+        </w:pBdr>
+        <w:spacing w:after="0"/>
+        <w:rPr>
+          <w:rFonts w:ascii="Times New Roman" w:eastAsia="Times New Roman" w:hAnsi="Times New Roman" w:cs="Times New Roman"/>
+          <w:b/>
+          <w:color w:val="000000"/>
+        </w:rPr>
+      </w:pPr>
+      <w:r>
+        <w:rPr>
+          <w:rFonts w:ascii="Times New Roman" w:eastAsia="Times New Roman" w:hAnsi="Times New Roman" w:cs="Times New Roman"/>
+          <w:b/>
+          <w:color w:val="000000"/>
+        </w:rPr>
+        <w:t xml:space="preserve">Wewenang : </w:t>
+      </w:r>
+    </w:p>
+    <w:p>
+      <w:pPr>
+        <w:numPr>
+          <w:ilvl w:val="1"/>
+          <w:numId w:val="11"/>
+        </w:numPr>
+        <w:pBdr>
+          <w:top w:val="nil"/>
+          <w:left w:val="nil"/>
+          <w:bottom w:val="nil"/>
+          <w:right w:val="nil"/>
+          <w:between w:val="nil"/>
+        </w:pBdr>
+        <w:spacing w:after="0"/>
+        <w:ind w:left="1418" w:hanging="425"/>
+        <w:rPr>
+          <w:rFonts w:ascii="Times New Roman" w:eastAsia="Times New Roman" w:hAnsi="Times New Roman" w:cs="Times New Roman"/>
+          <w:color w:val="000000"/>
+        </w:rPr>
+      </w:pPr>
+      <w:r>
+        <w:rPr>
+          <w:rFonts w:ascii="Times New Roman" w:eastAsia="Times New Roman" w:hAnsi="Times New Roman" w:cs="Times New Roman"/>
+          <w:color w:val="000000"/>
+        </w:rPr>
+        <w:t>Memberikan perintah langsung kepada staff yang berada dibawah naungan tanggung jawabnya</w:t>
+      </w:r>
+    </w:p>
+    <w:p>
+      <w:pPr>
+        <w:numPr>
+          <w:ilvl w:val="1"/>
+          <w:numId w:val="11"/>
+        </w:numPr>
+        <w:pBdr>
+          <w:top w:val="nil"/>
+          <w:left w:val="nil"/>
+          <w:bottom w:val="nil"/>
+          <w:right w:val="nil"/>
+          <w:between w:val="nil"/>
+        </w:pBdr>
+        <w:spacing w:after="0"/>
+        <w:ind w:left="1418" w:hanging="425"/>
+        <w:rPr>
+          <w:rFonts w:ascii="Times New Roman" w:eastAsia="Times New Roman" w:hAnsi="Times New Roman" w:cs="Times New Roman"/>
+          <w:color w:val="000000"/>
+        </w:rPr>
+      </w:pPr>
+      <w:r>
+        <w:rPr>
+          <w:rFonts w:ascii="Times New Roman" w:eastAsia="Times New Roman" w:hAnsi="Times New Roman" w:cs="Times New Roman"/>
+          <w:color w:val="000000"/>
+        </w:rPr>
+        <w:t>Administration Sign</w:t>
+      </w:r>
+    </w:p>
+    <w:p>
+      <w:pPr>
+        <w:numPr>
+          <w:ilvl w:val="1"/>
+          <w:numId w:val="11"/>
+        </w:numPr>
+        <w:pBdr>
+          <w:top w:val="nil"/>
+          <w:left w:val="nil"/>
+          <w:bottom w:val="nil"/>
+          <w:right w:val="nil"/>
+          <w:between w:val="nil"/>
+        </w:pBdr>
+        <w:spacing w:after="0"/>
+        <w:ind w:left="1418" w:hanging="425"/>
+        <w:rPr>
+          <w:rFonts w:ascii="Times New Roman" w:eastAsia="Times New Roman" w:hAnsi="Times New Roman" w:cs="Times New Roman"/>
+          <w:color w:val="000000"/>
+        </w:rPr>
+      </w:pPr>
+      <w:r>
+        <w:rPr>
+          <w:rFonts w:ascii="Times New Roman" w:eastAsia="Times New Roman" w:hAnsi="Times New Roman" w:cs="Times New Roman"/>
+          <w:color w:val="000000"/>
+        </w:rPr>
+        <w:t xml:space="preserve">Mengatur jadwal kerja dan istirahat team </w:t>
+      </w:r>
+    </w:p>
+    <w:p>
+      <w:pPr>
+        <w:numPr>
+          <w:ilvl w:val="1"/>
+          <w:numId w:val="11"/>
+        </w:numPr>
+        <w:pBdr>
+          <w:top w:val="nil"/>
+          <w:left w:val="nil"/>
+          <w:bottom w:val="nil"/>
+          <w:right w:val="nil"/>
+          <w:between w:val="nil"/>
+        </w:pBdr>
+        <w:spacing w:after="0"/>
+        <w:ind w:left="1418" w:hanging="425"/>
+        <w:rPr>
+          <w:rFonts w:ascii="Times New Roman" w:eastAsia="Times New Roman" w:hAnsi="Times New Roman" w:cs="Times New Roman"/>
+          <w:color w:val="000000"/>
+        </w:rPr>
+      </w:pPr>
+      <w:r>
+        <w:rPr>
+          <w:rFonts w:ascii="Times New Roman" w:eastAsia="Times New Roman" w:hAnsi="Times New Roman" w:cs="Times New Roman"/>
+          <w:color w:val="000000"/>
+        </w:rPr>
+        <w:t>Menghandle segala permasalahan yang ada di area Warehouse</w:t>
+      </w:r>
+    </w:p>
+    <w:p>
+      <w:pPr>
+        <w:numPr>
+          <w:ilvl w:val="1"/>
+          <w:numId w:val="11"/>
+        </w:numPr>
+        <w:pBdr>
+          <w:top w:val="nil"/>
+          <w:left w:val="nil"/>
+          <w:bottom w:val="nil"/>
+          <w:right w:val="nil"/>
+          <w:between w:val="nil"/>
+        </w:pBdr>
+        <w:spacing w:after="0"/>
+        <w:ind w:left="1418" w:hanging="425"/>
+        <w:rPr>
+          <w:rFonts w:ascii="Times New Roman" w:eastAsia="Times New Roman" w:hAnsi="Times New Roman" w:cs="Times New Roman"/>
+          <w:color w:val="38761D"/>
+        </w:rPr>
+      </w:pPr>
+      <w:r>
+        <w:rPr>
+          <w:rFonts w:ascii="Times New Roman" w:eastAsia="Times New Roman" w:hAnsi="Times New Roman" w:cs="Times New Roman"/>
+          <w:color w:val="38761D"/>
+        </w:rPr>
+        <w:t>Memberikan informasi mengenai kadaluarsa makanan dan minuman kepada Kepala Toko untuk di tindak lanjuti.</w:t>
+      </w:r>
+    </w:p>
+    <w:p>
+      <w:pPr>
+        <w:numPr>
+          <w:ilvl w:val="1"/>
+          <w:numId w:val="11"/>
+        </w:numPr>
+        <w:pBdr>
+          <w:top w:val="nil"/>
+          <w:left w:val="nil"/>
+          <w:bottom w:val="nil"/>
+          <w:right w:val="nil"/>
+          <w:between w:val="nil"/>
+        </w:pBdr>
+        <w:ind w:left="1418" w:hanging="425"/>
+        <w:rPr>
+          <w:rFonts w:ascii="Times New Roman" w:eastAsia="Times New Roman" w:hAnsi="Times New Roman" w:cs="Times New Roman"/>
+          <w:color w:val="000000"/>
+        </w:rPr>
+      </w:pPr>
+      <w:r>
+        <w:rPr>
+          <w:rFonts w:ascii="Times New Roman" w:eastAsia="Times New Roman" w:hAnsi="Times New Roman" w:cs="Times New Roman"/>
+          <w:color w:val="000000"/>
+        </w:rPr>
+        <w:t>Berkoordinasi dengan officer di bagian lain guna meningkatkan kesinambungan dan peningkatan performance toko</w:t>
+      </w:r>
+    </w:p>
+    <w:p>
+      <w:pPr>
+        <w:rPr>
+          <w:rFonts w:ascii="Times New Roman" w:eastAsia="Times New Roman" w:hAnsi="Times New Roman" w:cs="Times New Roman"/>
+        </w:rPr>
+      </w:pPr>
+    </w:p>
+    <w:p>
+      <w:pPr>
+        <w:numPr>
+          <w:ilvl w:val="0"/>
+          <w:numId w:val="11"/>
+        </w:numPr>
+        <w:pBdr>
+          <w:top w:val="nil"/>
+          <w:left w:val="nil"/>
+          <w:bottom w:val="nil"/>
+          <w:right w:val="nil"/>
+          <w:between w:val="nil"/>
+        </w:pBdr>
+        <w:spacing w:after="0"/>
+        <w:rPr>
+          <w:rFonts w:ascii="Times New Roman" w:eastAsia="Times New Roman" w:hAnsi="Times New Roman" w:cs="Times New Roman"/>
+          <w:b/>
+          <w:color w:val="000000"/>
+        </w:rPr>
+      </w:pPr>
+      <w:r>
+        <w:rPr>
+          <w:rFonts w:ascii="Times New Roman" w:eastAsia="Times New Roman" w:hAnsi="Times New Roman" w:cs="Times New Roman"/>
+          <w:b/>
+          <w:color w:val="000000"/>
+        </w:rPr>
+        <w:t>Tanggung Jawab</w:t>
+      </w:r>
+    </w:p>
+    <w:p>
+      <w:pPr>
+        <w:ind w:left="720" w:firstLine="720"/>
+        <w:rPr>
+          <w:rFonts w:ascii="Times New Roman" w:eastAsia="Times New Roman" w:hAnsi="Times New Roman" w:cs="Times New Roman"/>
+        </w:rPr>
+      </w:pPr>
+      <w:r>
+        <w:rPr>
+          <w:rFonts w:ascii="Times New Roman" w:eastAsia="Times New Roman" w:hAnsi="Times New Roman" w:cs="Times New Roman"/>
+        </w:rPr>
+        <w:t xml:space="preserve">Bertanggung jawab atas Segala kondisi yang ada didalam </w:t>
+      </w:r>
+      <w:r>
+        <w:rPr>
+          <w:rFonts w:ascii="Times New Roman" w:eastAsia="Times New Roman" w:hAnsi="Times New Roman" w:cs="Times New Roman"/>
+          <w:i/>
+        </w:rPr>
+        <w:t>Warehouse Team</w:t>
+      </w:r>
+      <w:r>
+        <w:rPr>
+          <w:rFonts w:ascii="Times New Roman" w:eastAsia="Times New Roman" w:hAnsi="Times New Roman" w:cs="Times New Roman"/>
+        </w:rPr>
+        <w:t>, dan menjaga kinerja team agar tetap stabil guna meningkatkan stabilitas dan skalabilitas perusahaan</w:t>
+      </w:r>
+    </w:p>
+    <w:p>
+      <w:pPr>
         <w:ind w:left="720"/>
         <w:rPr>
           <w:rFonts w:ascii="Times New Roman" w:eastAsia="Times New Roman" w:hAnsi="Times New Roman" w:cs="Times New Roman"/>
-          <w:b/>
-          <w:color w:val="000000"/>
-          <w:sz w:val="24"/>
-          <w:szCs w:val="24"/>
         </w:rPr>
       </w:pPr>
     </w:p>
@@ -10537,355 +11820,6 @@
       <w:pPr>
         <w:numPr>
           <w:ilvl w:val="0"/>
-          <w:numId w:val="5"/>
-        </w:numPr>
-        <w:pBdr>
-          <w:top w:val="nil"/>
-          <w:left w:val="nil"/>
-          <w:bottom w:val="nil"/>
-          <w:right w:val="nil"/>
-          <w:between w:val="nil"/>
-        </w:pBdr>
-        <w:spacing w:after="0"/>
-        <w:ind w:hanging="87"/>
-        <w:rPr>
-          <w:rFonts w:ascii="Times New Roman" w:eastAsia="Times New Roman" w:hAnsi="Times New Roman" w:cs="Times New Roman"/>
-          <w:i/>
-          <w:color w:val="000000"/>
-        </w:rPr>
-      </w:pPr>
-      <w:r>
-        <w:rPr>
-          <w:rFonts w:ascii="Times New Roman" w:eastAsia="Times New Roman" w:hAnsi="Times New Roman" w:cs="Times New Roman"/>
-          <w:color w:val="000000"/>
-        </w:rPr>
-        <w:t xml:space="preserve">Memotong kertas sesuai dengan </w:t>
-      </w:r>
-      <w:r>
-        <w:rPr>
-          <w:rFonts w:ascii="Times New Roman" w:eastAsia="Times New Roman" w:hAnsi="Times New Roman" w:cs="Times New Roman"/>
-          <w:i/>
-          <w:color w:val="000000"/>
-        </w:rPr>
-        <w:t>WO</w:t>
-      </w:r>
-      <w:r>
-        <w:rPr>
-          <w:rFonts w:ascii="Times New Roman" w:eastAsia="Times New Roman" w:hAnsi="Times New Roman" w:cs="Times New Roman"/>
-          <w:color w:val="000000"/>
-        </w:rPr>
-        <w:t xml:space="preserve"> yang ada</w:t>
-      </w:r>
-    </w:p>
-    <w:p>
-      <w:pPr>
-        <w:numPr>
-          <w:ilvl w:val="0"/>
-          <w:numId w:val="5"/>
-        </w:numPr>
-        <w:pBdr>
-          <w:top w:val="nil"/>
-          <w:left w:val="nil"/>
-          <w:bottom w:val="nil"/>
-          <w:right w:val="nil"/>
-          <w:between w:val="nil"/>
-        </w:pBdr>
-        <w:spacing w:after="0"/>
-        <w:ind w:left="1418" w:hanging="425"/>
-        <w:rPr>
-          <w:rFonts w:ascii="Times New Roman" w:eastAsia="Times New Roman" w:hAnsi="Times New Roman" w:cs="Times New Roman"/>
-          <w:i/>
-          <w:color w:val="000000"/>
-        </w:rPr>
-      </w:pPr>
-      <w:r>
-        <w:rPr>
-          <w:rFonts w:ascii="Times New Roman" w:eastAsia="Times New Roman" w:hAnsi="Times New Roman" w:cs="Times New Roman"/>
-          <w:color w:val="000000"/>
-        </w:rPr>
-        <w:t>Membantu sales jika ada customer yang ingin potong kertas</w:t>
-      </w:r>
-    </w:p>
-    <w:p>
-      <w:pPr>
-        <w:numPr>
-          <w:ilvl w:val="0"/>
-          <w:numId w:val="5"/>
-        </w:numPr>
-        <w:pBdr>
-          <w:top w:val="nil"/>
-          <w:left w:val="nil"/>
-          <w:bottom w:val="nil"/>
-          <w:right w:val="nil"/>
-          <w:between w:val="nil"/>
-        </w:pBdr>
-        <w:spacing w:after="0"/>
-        <w:ind w:left="1418" w:hanging="425"/>
-        <w:rPr>
-          <w:rFonts w:ascii="Times New Roman" w:eastAsia="Times New Roman" w:hAnsi="Times New Roman" w:cs="Times New Roman"/>
-          <w:color w:val="000000"/>
-        </w:rPr>
-      </w:pPr>
-      <w:r>
-        <w:rPr>
-          <w:rFonts w:ascii="Times New Roman" w:eastAsia="Times New Roman" w:hAnsi="Times New Roman" w:cs="Times New Roman"/>
-          <w:color w:val="000000"/>
-        </w:rPr>
-        <w:t>Merawat mesin potong sesuai dengan peraturan yang ada</w:t>
-      </w:r>
-    </w:p>
-    <w:p>
-      <w:pPr>
-        <w:numPr>
-          <w:ilvl w:val="0"/>
-          <w:numId w:val="5"/>
-        </w:numPr>
-        <w:pBdr>
-          <w:top w:val="nil"/>
-          <w:left w:val="nil"/>
-          <w:bottom w:val="nil"/>
-          <w:right w:val="nil"/>
-          <w:between w:val="nil"/>
-        </w:pBdr>
-        <w:spacing w:after="0"/>
-        <w:ind w:left="1418" w:hanging="425"/>
-        <w:rPr>
-          <w:rFonts w:ascii="Times New Roman" w:eastAsia="Times New Roman" w:hAnsi="Times New Roman" w:cs="Times New Roman"/>
-          <w:color w:val="000000"/>
-        </w:rPr>
-      </w:pPr>
-      <w:r>
-        <w:rPr>
-          <w:rFonts w:ascii="Times New Roman" w:eastAsia="Times New Roman" w:hAnsi="Times New Roman" w:cs="Times New Roman"/>
-          <w:color w:val="000000"/>
-        </w:rPr>
-        <w:t>Menjaga Kebersihan area mesin potong</w:t>
-      </w:r>
-    </w:p>
-    <w:p>
-      <w:pPr>
-        <w:numPr>
-          <w:ilvl w:val="0"/>
-          <w:numId w:val="5"/>
-        </w:numPr>
-        <w:pBdr>
-          <w:top w:val="nil"/>
-          <w:left w:val="nil"/>
-          <w:bottom w:val="nil"/>
-          <w:right w:val="nil"/>
-          <w:between w:val="nil"/>
-        </w:pBdr>
-        <w:ind w:left="1418" w:hanging="425"/>
-        <w:rPr>
-          <w:rFonts w:ascii="Times New Roman" w:eastAsia="Times New Roman" w:hAnsi="Times New Roman" w:cs="Times New Roman"/>
-          <w:color w:val="000000"/>
-        </w:rPr>
-      </w:pPr>
-      <w:r>
-        <w:rPr>
-          <w:rFonts w:ascii="Times New Roman" w:eastAsia="Times New Roman" w:hAnsi="Times New Roman" w:cs="Times New Roman"/>
-          <w:color w:val="000000"/>
-        </w:rPr>
-        <w:t xml:space="preserve">Menerima perintah langsung dari </w:t>
-      </w:r>
-      <w:r>
-        <w:rPr>
-          <w:rFonts w:ascii="Times New Roman" w:eastAsia="Times New Roman" w:hAnsi="Times New Roman" w:cs="Times New Roman"/>
-          <w:b/>
-          <w:i/>
-          <w:color w:val="000000"/>
-        </w:rPr>
-        <w:t>FOO</w:t>
-      </w:r>
-    </w:p>
-    <w:p>
-      <w:pPr>
-        <w:rPr>
-          <w:rFonts w:ascii="Times New Roman" w:eastAsia="Times New Roman" w:hAnsi="Times New Roman" w:cs="Times New Roman"/>
-        </w:rPr>
-      </w:pPr>
-    </w:p>
-    <w:p>
-      <w:pPr>
-        <w:numPr>
-          <w:ilvl w:val="0"/>
-          <w:numId w:val="11"/>
-        </w:numPr>
-        <w:pBdr>
-          <w:top w:val="nil"/>
-          <w:left w:val="nil"/>
-          <w:bottom w:val="nil"/>
-          <w:right w:val="nil"/>
-          <w:between w:val="nil"/>
-        </w:pBdr>
-        <w:spacing w:after="0"/>
-        <w:rPr>
-          <w:rFonts w:ascii="Times New Roman" w:eastAsia="Times New Roman" w:hAnsi="Times New Roman" w:cs="Times New Roman"/>
-          <w:b/>
-          <w:color w:val="000000"/>
-        </w:rPr>
-      </w:pPr>
-      <w:r>
-        <w:rPr>
-          <w:rFonts w:ascii="Times New Roman" w:eastAsia="Times New Roman" w:hAnsi="Times New Roman" w:cs="Times New Roman"/>
-          <w:b/>
-          <w:color w:val="000000"/>
-        </w:rPr>
-        <w:t xml:space="preserve">Wewenang : </w:t>
-      </w:r>
-    </w:p>
-    <w:p>
-      <w:pPr>
-        <w:pBdr>
-          <w:top w:val="nil"/>
-          <w:left w:val="nil"/>
-          <w:bottom w:val="nil"/>
-          <w:right w:val="nil"/>
-          <w:between w:val="nil"/>
-        </w:pBdr>
-        <w:spacing w:after="0"/>
-        <w:ind w:left="720"/>
-        <w:rPr>
-          <w:rFonts w:ascii="Times New Roman" w:eastAsia="Times New Roman" w:hAnsi="Times New Roman" w:cs="Times New Roman"/>
-          <w:b/>
-          <w:color w:val="000000"/>
-        </w:rPr>
-      </w:pPr>
-    </w:p>
-    <w:p>
-      <w:pPr>
-        <w:numPr>
-          <w:ilvl w:val="1"/>
-          <w:numId w:val="11"/>
-        </w:numPr>
-        <w:pBdr>
-          <w:top w:val="nil"/>
-          <w:left w:val="nil"/>
-          <w:bottom w:val="nil"/>
-          <w:right w:val="nil"/>
-          <w:between w:val="nil"/>
-        </w:pBdr>
-        <w:spacing w:after="0"/>
-        <w:ind w:left="1418" w:hanging="425"/>
-        <w:rPr>
-          <w:rFonts w:ascii="Times New Roman" w:eastAsia="Times New Roman" w:hAnsi="Times New Roman" w:cs="Times New Roman"/>
-          <w:color w:val="000000"/>
-        </w:rPr>
-      </w:pPr>
-      <w:r>
-        <w:rPr>
-          <w:rFonts w:ascii="Times New Roman" w:eastAsia="Times New Roman" w:hAnsi="Times New Roman" w:cs="Times New Roman"/>
-          <w:color w:val="000000"/>
-        </w:rPr>
-        <w:t>Merawat dan menjaga mesin</w:t>
-      </w:r>
-    </w:p>
-    <w:p>
-      <w:pPr>
-        <w:numPr>
-          <w:ilvl w:val="1"/>
-          <w:numId w:val="11"/>
-        </w:numPr>
-        <w:pBdr>
-          <w:top w:val="nil"/>
-          <w:left w:val="nil"/>
-          <w:bottom w:val="nil"/>
-          <w:right w:val="nil"/>
-          <w:between w:val="nil"/>
-        </w:pBdr>
-        <w:ind w:left="1418" w:hanging="425"/>
-        <w:rPr>
-          <w:rFonts w:ascii="Times New Roman" w:eastAsia="Times New Roman" w:hAnsi="Times New Roman" w:cs="Times New Roman"/>
-          <w:color w:val="000000"/>
-        </w:rPr>
-      </w:pPr>
-      <w:r>
-        <w:rPr>
-          <w:rFonts w:ascii="Times New Roman" w:eastAsia="Times New Roman" w:hAnsi="Times New Roman" w:cs="Times New Roman"/>
-          <w:color w:val="000000"/>
-        </w:rPr>
-        <w:t>Memberikan perintah kepada Assisten Tukang potong</w:t>
-      </w:r>
-    </w:p>
-    <w:p>
-      <w:pPr>
-        <w:rPr>
-          <w:rFonts w:ascii="Times New Roman" w:eastAsia="Times New Roman" w:hAnsi="Times New Roman" w:cs="Times New Roman"/>
-        </w:rPr>
-      </w:pPr>
-    </w:p>
-    <w:p>
-      <w:pPr>
-        <w:numPr>
-          <w:ilvl w:val="0"/>
-          <w:numId w:val="11"/>
-        </w:numPr>
-        <w:pBdr>
-          <w:top w:val="nil"/>
-          <w:left w:val="nil"/>
-          <w:bottom w:val="nil"/>
-          <w:right w:val="nil"/>
-          <w:between w:val="nil"/>
-        </w:pBdr>
-        <w:spacing w:after="0"/>
-        <w:rPr>
-          <w:rFonts w:ascii="Times New Roman" w:eastAsia="Times New Roman" w:hAnsi="Times New Roman" w:cs="Times New Roman"/>
-          <w:b/>
-          <w:color w:val="000000"/>
-        </w:rPr>
-      </w:pPr>
-      <w:r>
-        <w:rPr>
-          <w:rFonts w:ascii="Times New Roman" w:eastAsia="Times New Roman" w:hAnsi="Times New Roman" w:cs="Times New Roman"/>
-          <w:b/>
-          <w:color w:val="000000"/>
-        </w:rPr>
-        <w:t>Tanggung Jawab</w:t>
-      </w:r>
-    </w:p>
-    <w:p>
-      <w:pPr>
-        <w:pBdr>
-          <w:top w:val="nil"/>
-          <w:left w:val="nil"/>
-          <w:bottom w:val="nil"/>
-          <w:right w:val="nil"/>
-          <w:between w:val="nil"/>
-        </w:pBdr>
-        <w:ind w:left="720"/>
-        <w:rPr>
-          <w:rFonts w:ascii="Times New Roman" w:eastAsia="Times New Roman" w:hAnsi="Times New Roman" w:cs="Times New Roman"/>
-          <w:b/>
-          <w:color w:val="000000"/>
-        </w:rPr>
-      </w:pPr>
-    </w:p>
-    <w:p>
-      <w:pPr>
-        <w:ind w:left="720"/>
-        <w:rPr>
-          <w:rFonts w:ascii="Times New Roman" w:eastAsia="Times New Roman" w:hAnsi="Times New Roman" w:cs="Times New Roman"/>
-        </w:rPr>
-      </w:pPr>
-      <w:r>
-        <w:rPr>
-          <w:rFonts w:ascii="Times New Roman" w:eastAsia="Times New Roman" w:hAnsi="Times New Roman" w:cs="Times New Roman"/>
-        </w:rPr>
-        <w:t>Bertanggung jawab atas ketepatan dan kerapihan hasil potongan guna menciptakan kepuasan customer.</w:t>
-      </w:r>
-    </w:p>
-    <w:p>
-      <w:pPr>
-        <w:ind w:left="720"/>
-        <w:rPr>
-          <w:rFonts w:ascii="Times New Roman" w:eastAsia="Times New Roman" w:hAnsi="Times New Roman" w:cs="Times New Roman"/>
-        </w:rPr>
-      </w:pPr>
-    </w:p>
-    <w:p>
-      <w:pPr>
-        <w:numPr>
-          <w:ilvl w:val="0"/>
           <w:numId w:val="11"/>
         </w:numPr>
         <w:pBdr>
@@ -10910,23 +11844,6 @@
         </w:rPr>
         <w:t>Kriteria Calon Kandidiat :</w:t>
       </w:r>
-    </w:p>
-    <w:p>
-      <w:pPr>
-        <w:pBdr>
-          <w:top w:val="nil"/>
-          <w:left w:val="nil"/>
-          <w:bottom w:val="nil"/>
-          <w:right w:val="nil"/>
-          <w:between w:val="nil"/>
-        </w:pBdr>
-        <w:spacing w:after="0"/>
-        <w:ind w:left="720"/>
-        <w:rPr>
-          <w:rFonts w:ascii="Times New Roman" w:eastAsia="Times New Roman" w:hAnsi="Times New Roman" w:cs="Times New Roman"/>
-          <w:color w:val="000000"/>
-        </w:rPr>
-      </w:pPr>
     </w:p>
     <w:p>
       <w:pPr>
@@ -10988,7 +11905,7 @@
           <w:color w:val="000000"/>
         </w:rPr>
         <w:tab/>
-        <w:t>: Berpengalaman dibidangnya</w:t>
+        <w:t>: Min 1th pengalaman ditoko</w:t>
       </w:r>
     </w:p>
     <w:p>
@@ -11078,7 +11995,61 @@
           <w:rFonts w:ascii="Times New Roman" w:eastAsia="Times New Roman" w:hAnsi="Times New Roman" w:cs="Times New Roman"/>
           <w:color w:val="000000"/>
         </w:rPr>
-        <w:t>Menguasai Mesin Potong</w:t>
+        <w:t>Dapat bekerja dalam tekanan</w:t>
+      </w:r>
+    </w:p>
+    <w:p>
+      <w:pPr>
+        <w:numPr>
+          <w:ilvl w:val="2"/>
+          <w:numId w:val="11"/>
+        </w:numPr>
+        <w:pBdr>
+          <w:top w:val="nil"/>
+          <w:left w:val="nil"/>
+          <w:bottom w:val="nil"/>
+          <w:right w:val="nil"/>
+          <w:between w:val="nil"/>
+        </w:pBdr>
+        <w:spacing w:after="0"/>
+        <w:rPr>
+          <w:rFonts w:ascii="Times New Roman" w:eastAsia="Times New Roman" w:hAnsi="Times New Roman" w:cs="Times New Roman"/>
+          <w:color w:val="000000"/>
+        </w:rPr>
+      </w:pPr>
+      <w:r>
+        <w:rPr>
+          <w:rFonts w:ascii="Times New Roman" w:eastAsia="Times New Roman" w:hAnsi="Times New Roman" w:cs="Times New Roman"/>
+          <w:color w:val="000000"/>
+        </w:rPr>
+        <w:t>Dapat Mengoprasikan komputer</w:t>
+      </w:r>
+    </w:p>
+    <w:p>
+      <w:pPr>
+        <w:numPr>
+          <w:ilvl w:val="2"/>
+          <w:numId w:val="11"/>
+        </w:numPr>
+        <w:pBdr>
+          <w:top w:val="nil"/>
+          <w:left w:val="nil"/>
+          <w:bottom w:val="nil"/>
+          <w:right w:val="nil"/>
+          <w:between w:val="nil"/>
+        </w:pBdr>
+        <w:spacing w:after="0"/>
+        <w:rPr>
+          <w:rFonts w:ascii="Times New Roman" w:eastAsia="Times New Roman" w:hAnsi="Times New Roman" w:cs="Times New Roman"/>
+          <w:color w:val="000000"/>
+        </w:rPr>
+      </w:pPr>
+      <w:r>
+        <w:rPr>
+          <w:rFonts w:ascii="Times New Roman" w:eastAsia="Times New Roman" w:hAnsi="Times New Roman" w:cs="Times New Roman"/>
+          <w:color w:val="000000"/>
+        </w:rPr>
+        <w:t>Dapat memanage team</w:t>
       </w:r>
     </w:p>
     <w:p>
@@ -11159,7 +12130,7 @@
           <w:rFonts w:ascii="Times New Roman" w:eastAsia="Times New Roman" w:hAnsi="Times New Roman" w:cs="Times New Roman"/>
           <w:color w:val="000000"/>
         </w:rPr>
-        <w:t>Cepat</w:t>
+        <w:t>Tekun</w:t>
       </w:r>
     </w:p>
     <w:p>
@@ -11186,7 +12157,7 @@
           <w:rFonts w:ascii="Times New Roman" w:eastAsia="Times New Roman" w:hAnsi="Times New Roman" w:cs="Times New Roman"/>
           <w:color w:val="000000"/>
         </w:rPr>
-        <w:t>Responsive</w:t>
+        <w:t>Dapat Berkomunikasi  dengan baik</w:t>
       </w:r>
     </w:p>
     <w:p>
@@ -11202,1102 +12173,17 @@
           <w:right w:val="nil"/>
           <w:between w:val="nil"/>
         </w:pBdr>
-        <w:rPr>
-          <w:rFonts w:ascii="Times New Roman" w:eastAsia="Times New Roman" w:hAnsi="Times New Roman" w:cs="Times New Roman"/>
-          <w:color w:val="000000"/>
-        </w:rPr>
-      </w:pPr>
-      <w:r>
-        <w:rPr>
-          <w:rFonts w:ascii="Times New Roman" w:eastAsia="Times New Roman" w:hAnsi="Times New Roman" w:cs="Times New Roman"/>
-          <w:color w:val="000000"/>
-        </w:rPr>
-        <w:t>Bertanggung Jawab</w:t>
-      </w:r>
-    </w:p>
-    <w:p>
-      <w:pPr>
-        <w:rPr>
-          <w:rFonts w:ascii="Times New Roman" w:eastAsia="Times New Roman" w:hAnsi="Times New Roman" w:cs="Times New Roman"/>
-        </w:rPr>
-      </w:pPr>
-      <w:r>
-        <w:br w:type="page"/>
-      </w:r>
-    </w:p>
-    <w:p>
-      <w:pPr>
-        <w:pStyle w:val="Heading1"/>
-        <w:rPr>
-          <w:shd w:val="clear" w:color="auto" w:fill="FF9900"/>
-        </w:rPr>
-      </w:pPr>
-      <w:bookmarkStart w:id="1" w:name="_heading=h.gjdgxs" w:colFirst="0" w:colLast="0"/>
-      <w:bookmarkEnd w:id="1"/>
-      <w:r>
-        <w:rPr>
-          <w:shd w:val="clear" w:color="auto" w:fill="FF9900"/>
-        </w:rPr>
-        <w:lastRenderedPageBreak/>
-        <w:t>Jobdecsc  : WAREHOUSE OFFICER</w:t>
-      </w:r>
-    </w:p>
-    <w:p>
-      <w:pPr>
-        <w:rPr>
-          <w:rFonts w:ascii="Times New Roman" w:eastAsia="Times New Roman" w:hAnsi="Times New Roman" w:cs="Times New Roman"/>
-          <w:sz w:val="28"/>
-          <w:szCs w:val="28"/>
-        </w:rPr>
-      </w:pPr>
-    </w:p>
-    <w:p>
-      <w:pPr>
-        <w:numPr>
-          <w:ilvl w:val="0"/>
-          <w:numId w:val="11"/>
-        </w:numPr>
-        <w:pBdr>
-          <w:top w:val="nil"/>
-          <w:left w:val="nil"/>
-          <w:bottom w:val="nil"/>
-          <w:right w:val="nil"/>
-          <w:between w:val="nil"/>
-        </w:pBdr>
-        <w:spacing w:after="0"/>
-        <w:rPr>
-          <w:rFonts w:ascii="Times New Roman" w:eastAsia="Times New Roman" w:hAnsi="Times New Roman" w:cs="Times New Roman"/>
-          <w:b/>
-          <w:color w:val="000000"/>
-          <w:sz w:val="24"/>
-          <w:szCs w:val="24"/>
-        </w:rPr>
-      </w:pPr>
-      <w:r>
-        <w:rPr>
-          <w:rFonts w:ascii="Times New Roman" w:eastAsia="Times New Roman" w:hAnsi="Times New Roman" w:cs="Times New Roman"/>
-          <w:b/>
-          <w:color w:val="000000"/>
-          <w:sz w:val="24"/>
-          <w:szCs w:val="24"/>
-        </w:rPr>
-        <w:t>Tugas Utama :</w:t>
-      </w:r>
-    </w:p>
-    <w:p>
-      <w:pPr>
-        <w:pBdr>
-          <w:top w:val="nil"/>
-          <w:left w:val="nil"/>
-          <w:bottom w:val="nil"/>
-          <w:right w:val="nil"/>
-          <w:between w:val="nil"/>
-        </w:pBdr>
-        <w:spacing w:after="0"/>
-        <w:ind w:left="720"/>
-        <w:rPr>
-          <w:rFonts w:ascii="Times New Roman" w:eastAsia="Times New Roman" w:hAnsi="Times New Roman" w:cs="Times New Roman"/>
-          <w:b/>
-          <w:color w:val="000000"/>
-          <w:sz w:val="24"/>
-          <w:szCs w:val="24"/>
-        </w:rPr>
-      </w:pPr>
-    </w:p>
-    <w:p>
-      <w:pPr>
-        <w:numPr>
-          <w:ilvl w:val="0"/>
-          <w:numId w:val="3"/>
-        </w:numPr>
-        <w:pBdr>
-          <w:top w:val="nil"/>
-          <w:left w:val="nil"/>
-          <w:bottom w:val="nil"/>
-          <w:right w:val="nil"/>
-          <w:between w:val="nil"/>
-        </w:pBdr>
-        <w:spacing w:after="0"/>
-        <w:rPr>
-          <w:rFonts w:ascii="Times New Roman" w:eastAsia="Times New Roman" w:hAnsi="Times New Roman" w:cs="Times New Roman"/>
-          <w:color w:val="000000"/>
-        </w:rPr>
-      </w:pPr>
-      <w:r>
-        <w:rPr>
-          <w:rFonts w:ascii="Times New Roman" w:eastAsia="Times New Roman" w:hAnsi="Times New Roman" w:cs="Times New Roman"/>
-          <w:color w:val="000000"/>
-        </w:rPr>
-        <w:t>Memastikan berjalan lancarnya kegiatan operasional toko terutama dibagian Warehouse</w:t>
-      </w:r>
-    </w:p>
-    <w:p>
-      <w:pPr>
-        <w:numPr>
-          <w:ilvl w:val="0"/>
-          <w:numId w:val="3"/>
-        </w:numPr>
-        <w:pBdr>
-          <w:top w:val="nil"/>
-          <w:left w:val="nil"/>
-          <w:bottom w:val="nil"/>
-          <w:right w:val="nil"/>
-          <w:between w:val="nil"/>
-        </w:pBdr>
-        <w:spacing w:after="0"/>
-        <w:jc w:val="both"/>
-        <w:rPr>
-          <w:rFonts w:ascii="Times New Roman" w:eastAsia="Times New Roman" w:hAnsi="Times New Roman" w:cs="Times New Roman"/>
-          <w:color w:val="000000"/>
-        </w:rPr>
-      </w:pPr>
-      <w:r>
-        <w:rPr>
-          <w:rFonts w:ascii="Times New Roman" w:eastAsia="Times New Roman" w:hAnsi="Times New Roman" w:cs="Times New Roman"/>
-          <w:color w:val="000000"/>
-        </w:rPr>
-        <w:t>Berkoordinasi dengan Kepala Toko guna meningkatkan performa pelayanan terhadap         customer</w:t>
-      </w:r>
-    </w:p>
-    <w:p>
-      <w:pPr>
-        <w:numPr>
-          <w:ilvl w:val="0"/>
-          <w:numId w:val="3"/>
-        </w:numPr>
-        <w:pBdr>
-          <w:top w:val="nil"/>
-          <w:left w:val="nil"/>
-          <w:bottom w:val="nil"/>
-          <w:right w:val="nil"/>
-          <w:between w:val="nil"/>
-        </w:pBdr>
-        <w:spacing w:after="0"/>
-        <w:rPr>
-          <w:rFonts w:ascii="Times New Roman" w:eastAsia="Times New Roman" w:hAnsi="Times New Roman" w:cs="Times New Roman"/>
-          <w:color w:val="000000"/>
-        </w:rPr>
-      </w:pPr>
-      <w:r>
-        <w:rPr>
-          <w:rFonts w:ascii="Times New Roman" w:eastAsia="Times New Roman" w:hAnsi="Times New Roman" w:cs="Times New Roman"/>
-          <w:color w:val="000000"/>
-        </w:rPr>
-        <w:t>Memeriksa kedatangan barang sesuai dengan prosedur yang ada</w:t>
-      </w:r>
-    </w:p>
-    <w:p>
-      <w:pPr>
-        <w:spacing w:after="0"/>
-        <w:ind w:left="720" w:firstLine="720"/>
-        <w:rPr>
-          <w:rFonts w:ascii="Times New Roman" w:eastAsia="Times New Roman" w:hAnsi="Times New Roman" w:cs="Times New Roman"/>
-          <w:color w:val="38761D"/>
-        </w:rPr>
-      </w:pPr>
-      <w:r>
-        <w:rPr>
-          <w:rFonts w:ascii="Times New Roman" w:eastAsia="Times New Roman" w:hAnsi="Times New Roman" w:cs="Times New Roman"/>
-          <w:color w:val="38761D"/>
-        </w:rPr>
-        <w:t>a. Kode barang sesuai dengan yang tertera di nota surat jalan / nota pembelian</w:t>
-      </w:r>
-    </w:p>
-    <w:p>
-      <w:pPr>
-        <w:spacing w:after="0"/>
-        <w:ind w:left="720" w:firstLine="720"/>
-        <w:rPr>
-          <w:rFonts w:ascii="Times New Roman" w:eastAsia="Times New Roman" w:hAnsi="Times New Roman" w:cs="Times New Roman"/>
-        </w:rPr>
-      </w:pPr>
-      <w:r>
-        <w:rPr>
-          <w:rFonts w:ascii="Times New Roman" w:eastAsia="Times New Roman" w:hAnsi="Times New Roman" w:cs="Times New Roman"/>
-          <w:color w:val="38761D"/>
-        </w:rPr>
-        <w:t>b. Kondisi barang dan kemasannya</w:t>
-      </w:r>
-    </w:p>
-    <w:p>
-      <w:pPr>
-        <w:numPr>
-          <w:ilvl w:val="0"/>
-          <w:numId w:val="3"/>
-        </w:numPr>
-        <w:pBdr>
-          <w:top w:val="nil"/>
-          <w:left w:val="nil"/>
-          <w:bottom w:val="nil"/>
-          <w:right w:val="nil"/>
-          <w:between w:val="nil"/>
-        </w:pBdr>
-        <w:spacing w:after="0"/>
-        <w:rPr>
-          <w:rFonts w:ascii="Times New Roman" w:eastAsia="Times New Roman" w:hAnsi="Times New Roman" w:cs="Times New Roman"/>
-          <w:color w:val="000000"/>
-        </w:rPr>
-      </w:pPr>
-      <w:r>
-        <w:rPr>
-          <w:rFonts w:ascii="Times New Roman" w:eastAsia="Times New Roman" w:hAnsi="Times New Roman" w:cs="Times New Roman"/>
-          <w:color w:val="000000"/>
-        </w:rPr>
-        <w:t xml:space="preserve">Memeriksa Antara </w:t>
-      </w:r>
-      <w:r>
-        <w:rPr>
-          <w:rFonts w:ascii="Times New Roman" w:eastAsia="Times New Roman" w:hAnsi="Times New Roman" w:cs="Times New Roman"/>
-          <w:i/>
-          <w:color w:val="000000"/>
-        </w:rPr>
-        <w:t xml:space="preserve">WO </w:t>
-      </w:r>
-      <w:r>
-        <w:rPr>
-          <w:rFonts w:ascii="Times New Roman" w:eastAsia="Times New Roman" w:hAnsi="Times New Roman" w:cs="Times New Roman"/>
-          <w:color w:val="000000"/>
-        </w:rPr>
-        <w:t>dan barang yang telah disiapkan oleh staff, meliputi :</w:t>
-      </w:r>
-    </w:p>
-    <w:p>
-      <w:pPr>
-        <w:numPr>
-          <w:ilvl w:val="1"/>
-          <w:numId w:val="7"/>
-        </w:numPr>
-        <w:pBdr>
-          <w:top w:val="nil"/>
-          <w:left w:val="nil"/>
-          <w:bottom w:val="nil"/>
-          <w:right w:val="nil"/>
-          <w:between w:val="nil"/>
-        </w:pBdr>
-        <w:spacing w:after="0"/>
-        <w:rPr>
-          <w:rFonts w:ascii="Times New Roman" w:eastAsia="Times New Roman" w:hAnsi="Times New Roman" w:cs="Times New Roman"/>
-          <w:color w:val="000000"/>
-        </w:rPr>
-      </w:pPr>
-      <w:r>
-        <w:rPr>
-          <w:rFonts w:ascii="Times New Roman" w:eastAsia="Times New Roman" w:hAnsi="Times New Roman" w:cs="Times New Roman"/>
-          <w:color w:val="000000"/>
-        </w:rPr>
-        <w:t xml:space="preserve">Kode Barang dengan </w:t>
-      </w:r>
-      <w:r>
-        <w:rPr>
-          <w:rFonts w:ascii="Times New Roman" w:eastAsia="Times New Roman" w:hAnsi="Times New Roman" w:cs="Times New Roman"/>
-          <w:i/>
-          <w:color w:val="000000"/>
-        </w:rPr>
-        <w:t>WO / OS</w:t>
-      </w:r>
-    </w:p>
-    <w:p>
-      <w:pPr>
-        <w:numPr>
-          <w:ilvl w:val="1"/>
-          <w:numId w:val="7"/>
-        </w:numPr>
-        <w:pBdr>
-          <w:top w:val="nil"/>
-          <w:left w:val="nil"/>
-          <w:bottom w:val="nil"/>
-          <w:right w:val="nil"/>
-          <w:between w:val="nil"/>
-        </w:pBdr>
-        <w:spacing w:after="0"/>
-        <w:rPr>
-          <w:rFonts w:ascii="Times New Roman" w:eastAsia="Times New Roman" w:hAnsi="Times New Roman" w:cs="Times New Roman"/>
-          <w:color w:val="000000"/>
-        </w:rPr>
-      </w:pPr>
-      <w:r>
-        <w:rPr>
-          <w:rFonts w:ascii="Times New Roman" w:eastAsia="Times New Roman" w:hAnsi="Times New Roman" w:cs="Times New Roman"/>
-          <w:color w:val="000000"/>
-        </w:rPr>
-        <w:t>Keadaan barang dan kemasannya</w:t>
-      </w:r>
-    </w:p>
-    <w:p>
-      <w:pPr>
-        <w:numPr>
-          <w:ilvl w:val="0"/>
-          <w:numId w:val="3"/>
-        </w:numPr>
-        <w:pBdr>
-          <w:top w:val="nil"/>
-          <w:left w:val="nil"/>
-          <w:bottom w:val="nil"/>
-          <w:right w:val="nil"/>
-          <w:between w:val="nil"/>
-        </w:pBdr>
-        <w:spacing w:after="0"/>
-        <w:rPr>
-          <w:rFonts w:ascii="Times New Roman" w:eastAsia="Times New Roman" w:hAnsi="Times New Roman" w:cs="Times New Roman"/>
-          <w:color w:val="000000"/>
-        </w:rPr>
-      </w:pPr>
-      <w:r>
-        <w:rPr>
-          <w:rFonts w:ascii="Times New Roman" w:eastAsia="Times New Roman" w:hAnsi="Times New Roman" w:cs="Times New Roman"/>
-          <w:color w:val="000000"/>
-        </w:rPr>
-        <w:t>Memeriksa rak pesanan</w:t>
-      </w:r>
-    </w:p>
-    <w:p>
-      <w:pPr>
-        <w:numPr>
-          <w:ilvl w:val="0"/>
-          <w:numId w:val="3"/>
-        </w:numPr>
-        <w:pBdr>
-          <w:top w:val="nil"/>
-          <w:left w:val="nil"/>
-          <w:bottom w:val="nil"/>
-          <w:right w:val="nil"/>
-          <w:between w:val="nil"/>
-        </w:pBdr>
-        <w:spacing w:after="0"/>
-        <w:rPr>
-          <w:rFonts w:ascii="Times New Roman" w:eastAsia="Times New Roman" w:hAnsi="Times New Roman" w:cs="Times New Roman"/>
-          <w:color w:val="38761D"/>
-        </w:rPr>
-      </w:pPr>
-      <w:r>
-        <w:rPr>
-          <w:rFonts w:ascii="Times New Roman" w:eastAsia="Times New Roman" w:hAnsi="Times New Roman" w:cs="Times New Roman"/>
-          <w:color w:val="38761D"/>
-        </w:rPr>
-        <w:t>Memeriksa kadaluarsa makanan dan minuman</w:t>
-      </w:r>
-    </w:p>
-    <w:p>
-      <w:pPr>
-        <w:numPr>
-          <w:ilvl w:val="0"/>
-          <w:numId w:val="3"/>
-        </w:numPr>
-        <w:pBdr>
-          <w:top w:val="nil"/>
-          <w:left w:val="nil"/>
-          <w:bottom w:val="nil"/>
-          <w:right w:val="nil"/>
-          <w:between w:val="nil"/>
-        </w:pBdr>
-        <w:rPr>
-          <w:rFonts w:ascii="Times New Roman" w:eastAsia="Times New Roman" w:hAnsi="Times New Roman" w:cs="Times New Roman"/>
-          <w:color w:val="000000"/>
-        </w:rPr>
-      </w:pPr>
-      <w:r>
-        <w:rPr>
-          <w:rFonts w:ascii="Times New Roman" w:eastAsia="Times New Roman" w:hAnsi="Times New Roman" w:cs="Times New Roman"/>
-          <w:color w:val="000000"/>
-        </w:rPr>
-        <w:t>Mengontrol kesiapan team</w:t>
-      </w:r>
-    </w:p>
-    <w:p>
-      <w:pPr>
-        <w:rPr>
-          <w:rFonts w:ascii="Times New Roman" w:eastAsia="Times New Roman" w:hAnsi="Times New Roman" w:cs="Times New Roman"/>
-        </w:rPr>
-      </w:pPr>
-    </w:p>
-    <w:p>
-      <w:pPr>
-        <w:numPr>
-          <w:ilvl w:val="0"/>
-          <w:numId w:val="11"/>
-        </w:numPr>
-        <w:pBdr>
-          <w:top w:val="nil"/>
-          <w:left w:val="nil"/>
-          <w:bottom w:val="nil"/>
-          <w:right w:val="nil"/>
-          <w:between w:val="nil"/>
-        </w:pBdr>
-        <w:spacing w:after="0"/>
-        <w:rPr>
-          <w:rFonts w:ascii="Times New Roman" w:eastAsia="Times New Roman" w:hAnsi="Times New Roman" w:cs="Times New Roman"/>
-          <w:b/>
-          <w:color w:val="000000"/>
-        </w:rPr>
-      </w:pPr>
-      <w:r>
-        <w:rPr>
-          <w:rFonts w:ascii="Times New Roman" w:eastAsia="Times New Roman" w:hAnsi="Times New Roman" w:cs="Times New Roman"/>
-          <w:b/>
-          <w:color w:val="000000"/>
-        </w:rPr>
-        <w:t xml:space="preserve">Wewenang : </w:t>
-      </w:r>
-    </w:p>
-    <w:p>
-      <w:pPr>
-        <w:pBdr>
-          <w:top w:val="nil"/>
-          <w:left w:val="nil"/>
-          <w:bottom w:val="nil"/>
-          <w:right w:val="nil"/>
-          <w:between w:val="nil"/>
-        </w:pBdr>
-        <w:spacing w:after="0"/>
-        <w:ind w:left="720"/>
-        <w:rPr>
-          <w:rFonts w:ascii="Times New Roman" w:eastAsia="Times New Roman" w:hAnsi="Times New Roman" w:cs="Times New Roman"/>
-          <w:b/>
-          <w:color w:val="000000"/>
-        </w:rPr>
-      </w:pPr>
-    </w:p>
-    <w:p>
-      <w:pPr>
-        <w:numPr>
-          <w:ilvl w:val="1"/>
-          <w:numId w:val="11"/>
-        </w:numPr>
-        <w:pBdr>
-          <w:top w:val="nil"/>
-          <w:left w:val="nil"/>
-          <w:bottom w:val="nil"/>
-          <w:right w:val="nil"/>
-          <w:between w:val="nil"/>
-        </w:pBdr>
-        <w:spacing w:after="0"/>
-        <w:ind w:left="1418" w:hanging="425"/>
-        <w:rPr>
-          <w:rFonts w:ascii="Times New Roman" w:eastAsia="Times New Roman" w:hAnsi="Times New Roman" w:cs="Times New Roman"/>
-          <w:color w:val="000000"/>
-        </w:rPr>
-      </w:pPr>
-      <w:r>
-        <w:rPr>
-          <w:rFonts w:ascii="Times New Roman" w:eastAsia="Times New Roman" w:hAnsi="Times New Roman" w:cs="Times New Roman"/>
-          <w:color w:val="000000"/>
-        </w:rPr>
-        <w:t>Memberikan perintah langsung kepada staff yang berada dibawah naungan tanggung jawabnya</w:t>
-      </w:r>
-    </w:p>
-    <w:p>
-      <w:pPr>
-        <w:numPr>
-          <w:ilvl w:val="1"/>
-          <w:numId w:val="11"/>
-        </w:numPr>
-        <w:pBdr>
-          <w:top w:val="nil"/>
-          <w:left w:val="nil"/>
-          <w:bottom w:val="nil"/>
-          <w:right w:val="nil"/>
-          <w:between w:val="nil"/>
-        </w:pBdr>
-        <w:spacing w:after="0"/>
-        <w:ind w:left="1418" w:hanging="425"/>
-        <w:rPr>
-          <w:rFonts w:ascii="Times New Roman" w:eastAsia="Times New Roman" w:hAnsi="Times New Roman" w:cs="Times New Roman"/>
-          <w:color w:val="000000"/>
-        </w:rPr>
-      </w:pPr>
-      <w:r>
-        <w:rPr>
-          <w:rFonts w:ascii="Times New Roman" w:eastAsia="Times New Roman" w:hAnsi="Times New Roman" w:cs="Times New Roman"/>
-          <w:color w:val="000000"/>
-        </w:rPr>
-        <w:t>Administration Sign</w:t>
-      </w:r>
-    </w:p>
-    <w:p>
-      <w:pPr>
-        <w:numPr>
-          <w:ilvl w:val="1"/>
-          <w:numId w:val="11"/>
-        </w:numPr>
-        <w:pBdr>
-          <w:top w:val="nil"/>
-          <w:left w:val="nil"/>
-          <w:bottom w:val="nil"/>
-          <w:right w:val="nil"/>
-          <w:between w:val="nil"/>
-        </w:pBdr>
-        <w:spacing w:after="0"/>
-        <w:ind w:left="1418" w:hanging="425"/>
-        <w:rPr>
-          <w:rFonts w:ascii="Times New Roman" w:eastAsia="Times New Roman" w:hAnsi="Times New Roman" w:cs="Times New Roman"/>
-          <w:color w:val="000000"/>
-        </w:rPr>
-      </w:pPr>
-      <w:r>
-        <w:rPr>
-          <w:rFonts w:ascii="Times New Roman" w:eastAsia="Times New Roman" w:hAnsi="Times New Roman" w:cs="Times New Roman"/>
-          <w:color w:val="000000"/>
-        </w:rPr>
-        <w:t xml:space="preserve">Mengatur jadwal kerja dan istirahat team </w:t>
-      </w:r>
-    </w:p>
-    <w:p>
-      <w:pPr>
-        <w:numPr>
-          <w:ilvl w:val="1"/>
-          <w:numId w:val="11"/>
-        </w:numPr>
-        <w:pBdr>
-          <w:top w:val="nil"/>
-          <w:left w:val="nil"/>
-          <w:bottom w:val="nil"/>
-          <w:right w:val="nil"/>
-          <w:between w:val="nil"/>
-        </w:pBdr>
-        <w:spacing w:after="0"/>
-        <w:ind w:left="1418" w:hanging="425"/>
-        <w:rPr>
-          <w:rFonts w:ascii="Times New Roman" w:eastAsia="Times New Roman" w:hAnsi="Times New Roman" w:cs="Times New Roman"/>
-          <w:color w:val="000000"/>
-        </w:rPr>
-      </w:pPr>
-      <w:r>
-        <w:rPr>
-          <w:rFonts w:ascii="Times New Roman" w:eastAsia="Times New Roman" w:hAnsi="Times New Roman" w:cs="Times New Roman"/>
-          <w:color w:val="000000"/>
-        </w:rPr>
-        <w:t>Menghandle segala permasalahan yang ada di area Warehouse</w:t>
-      </w:r>
-    </w:p>
-    <w:p>
-      <w:pPr>
-        <w:numPr>
-          <w:ilvl w:val="1"/>
-          <w:numId w:val="11"/>
-        </w:numPr>
-        <w:pBdr>
-          <w:top w:val="nil"/>
-          <w:left w:val="nil"/>
-          <w:bottom w:val="nil"/>
-          <w:right w:val="nil"/>
-          <w:between w:val="nil"/>
-        </w:pBdr>
-        <w:spacing w:after="0"/>
-        <w:ind w:left="1418" w:hanging="425"/>
-        <w:rPr>
-          <w:rFonts w:ascii="Times New Roman" w:eastAsia="Times New Roman" w:hAnsi="Times New Roman" w:cs="Times New Roman"/>
-          <w:color w:val="38761D"/>
-        </w:rPr>
-      </w:pPr>
-      <w:r>
-        <w:rPr>
-          <w:rFonts w:ascii="Times New Roman" w:eastAsia="Times New Roman" w:hAnsi="Times New Roman" w:cs="Times New Roman"/>
-          <w:color w:val="38761D"/>
-        </w:rPr>
-        <w:t>Memberikan informasi mengenai kadaluarsa makanan dan minuman kepada Kepala Toko untuk di tindak lanjuti.</w:t>
-      </w:r>
-    </w:p>
-    <w:p>
-      <w:pPr>
-        <w:numPr>
-          <w:ilvl w:val="1"/>
-          <w:numId w:val="11"/>
-        </w:numPr>
-        <w:pBdr>
-          <w:top w:val="nil"/>
-          <w:left w:val="nil"/>
-          <w:bottom w:val="nil"/>
-          <w:right w:val="nil"/>
-          <w:between w:val="nil"/>
-        </w:pBdr>
-        <w:ind w:left="1418" w:hanging="425"/>
-        <w:rPr>
-          <w:rFonts w:ascii="Times New Roman" w:eastAsia="Times New Roman" w:hAnsi="Times New Roman" w:cs="Times New Roman"/>
-          <w:color w:val="000000"/>
-        </w:rPr>
-      </w:pPr>
-      <w:r>
-        <w:rPr>
-          <w:rFonts w:ascii="Times New Roman" w:eastAsia="Times New Roman" w:hAnsi="Times New Roman" w:cs="Times New Roman"/>
-          <w:color w:val="000000"/>
-        </w:rPr>
-        <w:t>Berkoordinasi dengan officer di bagian lain guna meningkatkan kesinambungan dan peningkatan performance toko</w:t>
-      </w:r>
-    </w:p>
-    <w:p>
-      <w:pPr>
-        <w:rPr>
-          <w:rFonts w:ascii="Times New Roman" w:eastAsia="Times New Roman" w:hAnsi="Times New Roman" w:cs="Times New Roman"/>
-        </w:rPr>
-      </w:pPr>
-    </w:p>
-    <w:p>
-      <w:pPr>
-        <w:numPr>
-          <w:ilvl w:val="0"/>
-          <w:numId w:val="11"/>
-        </w:numPr>
-        <w:pBdr>
-          <w:top w:val="nil"/>
-          <w:left w:val="nil"/>
-          <w:bottom w:val="nil"/>
-          <w:right w:val="nil"/>
-          <w:between w:val="nil"/>
-        </w:pBdr>
-        <w:spacing w:after="0"/>
-        <w:rPr>
-          <w:rFonts w:ascii="Times New Roman" w:eastAsia="Times New Roman" w:hAnsi="Times New Roman" w:cs="Times New Roman"/>
-          <w:b/>
-          <w:color w:val="000000"/>
-        </w:rPr>
-      </w:pPr>
-      <w:r>
-        <w:rPr>
-          <w:rFonts w:ascii="Times New Roman" w:eastAsia="Times New Roman" w:hAnsi="Times New Roman" w:cs="Times New Roman"/>
-          <w:b/>
-          <w:color w:val="000000"/>
-        </w:rPr>
-        <w:t>Tanggung Jawab</w:t>
-      </w:r>
-    </w:p>
-    <w:p>
-      <w:pPr>
-        <w:pBdr>
-          <w:top w:val="nil"/>
-          <w:left w:val="nil"/>
-          <w:bottom w:val="nil"/>
-          <w:right w:val="nil"/>
-          <w:between w:val="nil"/>
-        </w:pBdr>
-        <w:ind w:left="720"/>
-        <w:rPr>
-          <w:rFonts w:ascii="Times New Roman" w:eastAsia="Times New Roman" w:hAnsi="Times New Roman" w:cs="Times New Roman"/>
-          <w:b/>
-          <w:color w:val="000000"/>
-        </w:rPr>
-      </w:pPr>
-    </w:p>
-    <w:p>
-      <w:pPr>
-        <w:ind w:left="720"/>
-        <w:rPr>
-          <w:rFonts w:ascii="Times New Roman" w:eastAsia="Times New Roman" w:hAnsi="Times New Roman" w:cs="Times New Roman"/>
-        </w:rPr>
-      </w:pPr>
-      <w:r>
-        <w:rPr>
-          <w:rFonts w:ascii="Times New Roman" w:eastAsia="Times New Roman" w:hAnsi="Times New Roman" w:cs="Times New Roman"/>
-        </w:rPr>
-        <w:t xml:space="preserve">Bertanggung jawab atas Segala kondisi yang ada didalam </w:t>
-      </w:r>
-      <w:r>
-        <w:rPr>
-          <w:rFonts w:ascii="Times New Roman" w:eastAsia="Times New Roman" w:hAnsi="Times New Roman" w:cs="Times New Roman"/>
-          <w:i/>
-        </w:rPr>
-        <w:t>Warehouse Team</w:t>
-      </w:r>
-      <w:r>
-        <w:rPr>
-          <w:rFonts w:ascii="Times New Roman" w:eastAsia="Times New Roman" w:hAnsi="Times New Roman" w:cs="Times New Roman"/>
-        </w:rPr>
-        <w:t>, dan menjaga kinerja team agar tetap stabil guna meningkatkan stabilitas dan skalabilitas perusahaan</w:t>
-      </w:r>
-    </w:p>
-    <w:p>
-      <w:pPr>
-        <w:ind w:left="720"/>
-        <w:rPr>
-          <w:rFonts w:ascii="Times New Roman" w:eastAsia="Times New Roman" w:hAnsi="Times New Roman" w:cs="Times New Roman"/>
-        </w:rPr>
-      </w:pPr>
-    </w:p>
-    <w:p>
-      <w:pPr>
-        <w:numPr>
-          <w:ilvl w:val="0"/>
-          <w:numId w:val="11"/>
-        </w:numPr>
-        <w:pBdr>
-          <w:top w:val="nil"/>
-          <w:left w:val="nil"/>
-          <w:bottom w:val="nil"/>
-          <w:right w:val="nil"/>
-          <w:between w:val="nil"/>
-        </w:pBdr>
-        <w:spacing w:after="0"/>
-        <w:rPr>
-          <w:rFonts w:ascii="Times New Roman" w:eastAsia="Times New Roman" w:hAnsi="Times New Roman" w:cs="Times New Roman"/>
-          <w:b/>
-          <w:color w:val="000000"/>
-        </w:rPr>
-      </w:pPr>
-      <w:r>
-        <w:rPr>
-          <w:rFonts w:ascii="Times New Roman" w:eastAsia="Times New Roman" w:hAnsi="Times New Roman" w:cs="Times New Roman"/>
-          <w:b/>
-          <w:color w:val="000000"/>
-        </w:rPr>
-        <w:t>Kriteria Calon Kandidiat :</w:t>
-      </w:r>
-    </w:p>
-    <w:p>
-      <w:pPr>
-        <w:pBdr>
-          <w:top w:val="nil"/>
-          <w:left w:val="nil"/>
-          <w:bottom w:val="nil"/>
-          <w:right w:val="nil"/>
-          <w:between w:val="nil"/>
-        </w:pBdr>
-        <w:spacing w:after="0"/>
-        <w:ind w:left="720"/>
-        <w:rPr>
-          <w:rFonts w:ascii="Times New Roman" w:eastAsia="Times New Roman" w:hAnsi="Times New Roman" w:cs="Times New Roman"/>
-          <w:color w:val="000000"/>
-        </w:rPr>
-      </w:pPr>
-    </w:p>
-    <w:p>
-      <w:pPr>
-        <w:pBdr>
-          <w:top w:val="nil"/>
-          <w:left w:val="nil"/>
-          <w:bottom w:val="nil"/>
-          <w:right w:val="nil"/>
-          <w:between w:val="nil"/>
-        </w:pBdr>
-        <w:spacing w:after="0"/>
-        <w:ind w:left="720"/>
-        <w:rPr>
-          <w:rFonts w:ascii="Times New Roman" w:eastAsia="Times New Roman" w:hAnsi="Times New Roman" w:cs="Times New Roman"/>
-          <w:color w:val="000000"/>
-        </w:rPr>
-      </w:pPr>
-      <w:r>
-        <w:rPr>
-          <w:rFonts w:ascii="Times New Roman" w:eastAsia="Times New Roman" w:hAnsi="Times New Roman" w:cs="Times New Roman"/>
-          <w:color w:val="000000"/>
-        </w:rPr>
-        <w:t>Pendidikan</w:t>
-      </w:r>
-      <w:r>
-        <w:rPr>
-          <w:rFonts w:ascii="Times New Roman" w:eastAsia="Times New Roman" w:hAnsi="Times New Roman" w:cs="Times New Roman"/>
-          <w:color w:val="000000"/>
-        </w:rPr>
-        <w:tab/>
-        <w:t xml:space="preserve">: SMA/SMK Sederajat </w:t>
-      </w:r>
-    </w:p>
-    <w:p>
-      <w:pPr>
-        <w:pBdr>
-          <w:top w:val="nil"/>
-          <w:left w:val="nil"/>
-          <w:bottom w:val="nil"/>
-          <w:right w:val="nil"/>
-          <w:between w:val="nil"/>
-        </w:pBdr>
-        <w:ind w:left="720"/>
-        <w:rPr>
-          <w:rFonts w:ascii="Times New Roman" w:eastAsia="Times New Roman" w:hAnsi="Times New Roman" w:cs="Times New Roman"/>
-          <w:color w:val="000000"/>
-        </w:rPr>
-      </w:pPr>
-      <w:r>
-        <w:rPr>
-          <w:rFonts w:ascii="Times New Roman" w:eastAsia="Times New Roman" w:hAnsi="Times New Roman" w:cs="Times New Roman"/>
-          <w:color w:val="000000"/>
-        </w:rPr>
-        <w:t xml:space="preserve">Pengalaman </w:t>
-      </w:r>
-      <w:r>
-        <w:rPr>
-          <w:rFonts w:ascii="Times New Roman" w:eastAsia="Times New Roman" w:hAnsi="Times New Roman" w:cs="Times New Roman"/>
-          <w:color w:val="000000"/>
-        </w:rPr>
-        <w:tab/>
-        <w:t>: Min 1th pengalaman ditoko</w:t>
-      </w:r>
-    </w:p>
-    <w:p>
-      <w:pPr>
-        <w:rPr>
-          <w:rFonts w:ascii="Times New Roman" w:eastAsia="Times New Roman" w:hAnsi="Times New Roman" w:cs="Times New Roman"/>
-        </w:rPr>
-      </w:pPr>
-    </w:p>
-    <w:p>
-      <w:pPr>
-        <w:numPr>
-          <w:ilvl w:val="0"/>
-          <w:numId w:val="11"/>
-        </w:numPr>
-        <w:pBdr>
-          <w:top w:val="nil"/>
-          <w:left w:val="nil"/>
-          <w:bottom w:val="nil"/>
-          <w:right w:val="nil"/>
-          <w:between w:val="nil"/>
-        </w:pBdr>
-        <w:spacing w:after="0"/>
-        <w:rPr>
-          <w:rFonts w:ascii="Times New Roman" w:eastAsia="Times New Roman" w:hAnsi="Times New Roman" w:cs="Times New Roman"/>
-          <w:b/>
-          <w:color w:val="000000"/>
-        </w:rPr>
-      </w:pPr>
-      <w:r>
-        <w:rPr>
-          <w:rFonts w:ascii="Times New Roman" w:eastAsia="Times New Roman" w:hAnsi="Times New Roman" w:cs="Times New Roman"/>
-          <w:b/>
-          <w:color w:val="000000"/>
-        </w:rPr>
-        <w:t>Kompetensi :</w:t>
-      </w:r>
-    </w:p>
-    <w:p>
-      <w:pPr>
-        <w:numPr>
-          <w:ilvl w:val="1"/>
-          <w:numId w:val="11"/>
-        </w:numPr>
-        <w:pBdr>
-          <w:top w:val="nil"/>
-          <w:left w:val="nil"/>
-          <w:bottom w:val="nil"/>
-          <w:right w:val="nil"/>
-          <w:between w:val="nil"/>
-        </w:pBdr>
-        <w:spacing w:after="0"/>
-        <w:rPr>
-          <w:rFonts w:ascii="Times New Roman" w:eastAsia="Times New Roman" w:hAnsi="Times New Roman" w:cs="Times New Roman"/>
-          <w:color w:val="000000"/>
-        </w:rPr>
-      </w:pPr>
-      <w:r>
-        <w:rPr>
-          <w:rFonts w:ascii="Times New Roman" w:eastAsia="Times New Roman" w:hAnsi="Times New Roman" w:cs="Times New Roman"/>
-          <w:color w:val="000000"/>
-        </w:rPr>
-        <w:t>Technical Skills</w:t>
-      </w:r>
-    </w:p>
-    <w:p>
-      <w:pPr>
-        <w:numPr>
-          <w:ilvl w:val="2"/>
-          <w:numId w:val="11"/>
-        </w:numPr>
-        <w:pBdr>
-          <w:top w:val="nil"/>
-          <w:left w:val="nil"/>
-          <w:bottom w:val="nil"/>
-          <w:right w:val="nil"/>
-          <w:between w:val="nil"/>
-        </w:pBdr>
-        <w:spacing w:after="0"/>
-        <w:rPr>
-          <w:rFonts w:ascii="Times New Roman" w:eastAsia="Times New Roman" w:hAnsi="Times New Roman" w:cs="Times New Roman"/>
-          <w:color w:val="000000"/>
-        </w:rPr>
-      </w:pPr>
-      <w:r>
-        <w:rPr>
-          <w:rFonts w:ascii="Times New Roman" w:eastAsia="Times New Roman" w:hAnsi="Times New Roman" w:cs="Times New Roman"/>
-          <w:color w:val="000000"/>
-        </w:rPr>
-        <w:t>Dapat bekerja dalam tekanan</w:t>
-      </w:r>
-    </w:p>
-    <w:p>
-      <w:pPr>
-        <w:numPr>
-          <w:ilvl w:val="2"/>
-          <w:numId w:val="11"/>
-        </w:numPr>
-        <w:pBdr>
-          <w:top w:val="nil"/>
-          <w:left w:val="nil"/>
-          <w:bottom w:val="nil"/>
-          <w:right w:val="nil"/>
-          <w:between w:val="nil"/>
-        </w:pBdr>
-        <w:spacing w:after="0"/>
-        <w:rPr>
-          <w:rFonts w:ascii="Times New Roman" w:eastAsia="Times New Roman" w:hAnsi="Times New Roman" w:cs="Times New Roman"/>
-          <w:color w:val="000000"/>
-        </w:rPr>
-      </w:pPr>
-      <w:r>
-        <w:rPr>
-          <w:rFonts w:ascii="Times New Roman" w:eastAsia="Times New Roman" w:hAnsi="Times New Roman" w:cs="Times New Roman"/>
-          <w:color w:val="000000"/>
-        </w:rPr>
-        <w:t>Dapat Mengoprasikan komputer</w:t>
-      </w:r>
-    </w:p>
-    <w:p>
-      <w:pPr>
-        <w:numPr>
-          <w:ilvl w:val="2"/>
-          <w:numId w:val="11"/>
-        </w:numPr>
-        <w:pBdr>
-          <w:top w:val="nil"/>
-          <w:left w:val="nil"/>
-          <w:bottom w:val="nil"/>
-          <w:right w:val="nil"/>
-          <w:between w:val="nil"/>
-        </w:pBdr>
-        <w:spacing w:after="0"/>
-        <w:rPr>
-          <w:rFonts w:ascii="Times New Roman" w:eastAsia="Times New Roman" w:hAnsi="Times New Roman" w:cs="Times New Roman"/>
-          <w:color w:val="000000"/>
-        </w:rPr>
-      </w:pPr>
-      <w:r>
-        <w:rPr>
-          <w:rFonts w:ascii="Times New Roman" w:eastAsia="Times New Roman" w:hAnsi="Times New Roman" w:cs="Times New Roman"/>
-          <w:color w:val="000000"/>
-        </w:rPr>
-        <w:t>Dapat memanage team</w:t>
-      </w:r>
-    </w:p>
-    <w:p>
-      <w:pPr>
-        <w:numPr>
-          <w:ilvl w:val="1"/>
-          <w:numId w:val="11"/>
-        </w:numPr>
-        <w:pBdr>
-          <w:top w:val="nil"/>
-          <w:left w:val="nil"/>
-          <w:bottom w:val="nil"/>
-          <w:right w:val="nil"/>
-          <w:between w:val="nil"/>
-        </w:pBdr>
-        <w:spacing w:after="0"/>
-        <w:rPr>
-          <w:rFonts w:ascii="Times New Roman" w:eastAsia="Times New Roman" w:hAnsi="Times New Roman" w:cs="Times New Roman"/>
-          <w:color w:val="000000"/>
-        </w:rPr>
-      </w:pPr>
-      <w:r>
-        <w:rPr>
-          <w:rFonts w:ascii="Times New Roman" w:eastAsia="Times New Roman" w:hAnsi="Times New Roman" w:cs="Times New Roman"/>
-          <w:color w:val="000000"/>
-        </w:rPr>
-        <w:t>Soft Skills</w:t>
-      </w:r>
-    </w:p>
-    <w:p>
-      <w:pPr>
-        <w:numPr>
-          <w:ilvl w:val="2"/>
-          <w:numId w:val="11"/>
-        </w:numPr>
-        <w:pBdr>
-          <w:top w:val="nil"/>
-          <w:left w:val="nil"/>
-          <w:bottom w:val="nil"/>
-          <w:right w:val="nil"/>
-          <w:between w:val="nil"/>
-        </w:pBdr>
-        <w:spacing w:after="0"/>
-        <w:rPr>
-          <w:rFonts w:ascii="Times New Roman" w:eastAsia="Times New Roman" w:hAnsi="Times New Roman" w:cs="Times New Roman"/>
-          <w:color w:val="000000"/>
-        </w:rPr>
-      </w:pPr>
-      <w:r>
-        <w:rPr>
-          <w:rFonts w:ascii="Times New Roman" w:eastAsia="Times New Roman" w:hAnsi="Times New Roman" w:cs="Times New Roman"/>
-          <w:color w:val="000000"/>
-        </w:rPr>
-        <w:t>Teliti</w:t>
-      </w:r>
-    </w:p>
-    <w:p>
-      <w:pPr>
-        <w:numPr>
-          <w:ilvl w:val="2"/>
-          <w:numId w:val="11"/>
-        </w:numPr>
-        <w:pBdr>
-          <w:top w:val="nil"/>
-          <w:left w:val="nil"/>
-          <w:bottom w:val="nil"/>
-          <w:right w:val="nil"/>
-          <w:between w:val="nil"/>
-        </w:pBdr>
-        <w:spacing w:after="0"/>
-        <w:rPr>
-          <w:rFonts w:ascii="Times New Roman" w:eastAsia="Times New Roman" w:hAnsi="Times New Roman" w:cs="Times New Roman"/>
-          <w:color w:val="000000"/>
-        </w:rPr>
-      </w:pPr>
-      <w:r>
-        <w:rPr>
-          <w:rFonts w:ascii="Times New Roman" w:eastAsia="Times New Roman" w:hAnsi="Times New Roman" w:cs="Times New Roman"/>
-          <w:color w:val="000000"/>
-        </w:rPr>
-        <w:t>Tekun</w:t>
-      </w:r>
-    </w:p>
-    <w:p>
-      <w:pPr>
-        <w:numPr>
-          <w:ilvl w:val="2"/>
-          <w:numId w:val="11"/>
-        </w:numPr>
-        <w:pBdr>
-          <w:top w:val="nil"/>
-          <w:left w:val="nil"/>
-          <w:bottom w:val="nil"/>
-          <w:right w:val="nil"/>
-          <w:between w:val="nil"/>
-        </w:pBdr>
-        <w:spacing w:after="0"/>
-        <w:rPr>
-          <w:rFonts w:ascii="Times New Roman" w:eastAsia="Times New Roman" w:hAnsi="Times New Roman" w:cs="Times New Roman"/>
-          <w:color w:val="000000"/>
-        </w:rPr>
-      </w:pPr>
-      <w:r>
-        <w:rPr>
-          <w:rFonts w:ascii="Times New Roman" w:eastAsia="Times New Roman" w:hAnsi="Times New Roman" w:cs="Times New Roman"/>
-          <w:color w:val="000000"/>
-        </w:rPr>
-        <w:t>Dapat Berkomunikasi  dengan baik</w:t>
-      </w:r>
-    </w:p>
-    <w:p>
-      <w:pPr>
-        <w:numPr>
-          <w:ilvl w:val="2"/>
-          <w:numId w:val="11"/>
-        </w:numPr>
-        <w:pBdr>
-          <w:top w:val="nil"/>
-          <w:left w:val="nil"/>
-          <w:bottom w:val="nil"/>
-          <w:right w:val="nil"/>
-          <w:between w:val="nil"/>
-        </w:pBdr>
-        <w:spacing w:after="0"/>
-        <w:rPr>
-          <w:rFonts w:ascii="Times New Roman" w:eastAsia="Times New Roman" w:hAnsi="Times New Roman" w:cs="Times New Roman"/>
-          <w:color w:val="000000"/>
-        </w:rPr>
-      </w:pPr>
-      <w:r>
-        <w:rPr>
-          <w:rFonts w:ascii="Times New Roman" w:eastAsia="Times New Roman" w:hAnsi="Times New Roman" w:cs="Times New Roman"/>
-          <w:color w:val="000000"/>
-        </w:rPr>
-        <w:lastRenderedPageBreak/>
+        <w:spacing w:after="0"/>
+        <w:rPr>
+          <w:rFonts w:ascii="Times New Roman" w:eastAsia="Times New Roman" w:hAnsi="Times New Roman" w:cs="Times New Roman"/>
+          <w:color w:val="000000"/>
+        </w:rPr>
+      </w:pPr>
+      <w:r>
+        <w:rPr>
+          <w:rFonts w:ascii="Times New Roman" w:eastAsia="Times New Roman" w:hAnsi="Times New Roman" w:cs="Times New Roman"/>
+          <w:color w:val="000000"/>
+        </w:rPr>
         <w:t>Dapat diandalkan</w:t>
       </w:r>
     </w:p>
@@ -12442,7 +12328,7 @@
         <w:rFonts w:asciiTheme="majorHAnsi" w:eastAsiaTheme="majorEastAsia" w:hAnsiTheme="majorHAnsi" w:cstheme="majorBidi"/>
         <w:noProof/>
       </w:rPr>
-      <w:t>11</w:t>
+      <w:t>10</w:t>
     </w:r>
     <w:r>
       <w:rPr>

</xml_diff>

<commit_message>
30 08, 1 hari sebelum keluar dari vista
</commit_message>
<xml_diff>
--- a/Job Desc/Jobdecsc - Rekap.docx
+++ b/Job Desc/Jobdecsc - Rekap.docx
@@ -6,8 +6,6 @@
       <w:pPr>
         <w:pStyle w:val="Heading1"/>
       </w:pPr>
-      <w:bookmarkStart w:id="0" w:name="_GoBack"/>
-      <w:bookmarkEnd w:id="0"/>
       <w:r>
         <w:rPr>
           <w:highlight w:val="yellow"/>
@@ -3423,8 +3421,8 @@
           <w:color w:val="000000"/>
         </w:rPr>
       </w:pPr>
-      <w:bookmarkStart w:id="1" w:name="_heading=h.1fob9te" w:colFirst="0" w:colLast="0"/>
-      <w:bookmarkEnd w:id="1"/>
+      <w:bookmarkStart w:id="0" w:name="_heading=h.1fob9te" w:colFirst="0" w:colLast="0"/>
+      <w:bookmarkEnd w:id="0"/>
       <w:r>
         <w:rPr>
           <w:rFonts w:ascii="Times New Roman" w:eastAsia="Times New Roman" w:hAnsi="Times New Roman" w:cs="Times New Roman"/>
@@ -10542,8 +10540,8 @@
           <w:color w:val="000000"/>
         </w:rPr>
       </w:pPr>
-      <w:bookmarkStart w:id="2" w:name="_heading=h.30j0zll" w:colFirst="0" w:colLast="0"/>
-      <w:bookmarkEnd w:id="2"/>
+      <w:bookmarkStart w:id="1" w:name="_heading=h.30j0zll" w:colFirst="0" w:colLast="0"/>
+      <w:bookmarkEnd w:id="1"/>
       <w:r>
         <w:rPr>
           <w:rFonts w:ascii="Times New Roman" w:eastAsia="Times New Roman" w:hAnsi="Times New Roman" w:cs="Times New Roman"/>
@@ -11931,8 +11929,8 @@
           <w:shd w:val="clear" w:color="auto" w:fill="FF9900"/>
         </w:rPr>
       </w:pPr>
-      <w:bookmarkStart w:id="3" w:name="_heading=h.gjdgxs" w:colFirst="0" w:colLast="0"/>
-      <w:bookmarkEnd w:id="3"/>
+      <w:bookmarkStart w:id="2" w:name="_heading=h.gjdgxs" w:colFirst="0" w:colLast="0"/>
+      <w:bookmarkEnd w:id="2"/>
       <w:r>
         <w:rPr>
           <w:shd w:val="clear" w:color="auto" w:fill="FF9900"/>
@@ -13298,6 +13296,293 @@
         <w:t>it ?</w:t>
       </w:r>
       <w:proofErr w:type="gramEnd"/>
+    </w:p>
+    <w:p>
+      <w:pPr>
+        <w:numPr>
+          <w:ilvl w:val="1"/>
+          <w:numId w:val="15"/>
+        </w:numPr>
+        <w:pBdr>
+          <w:top w:val="nil"/>
+          <w:left w:val="nil"/>
+          <w:bottom w:val="nil"/>
+          <w:right w:val="nil"/>
+          <w:between w:val="nil"/>
+        </w:pBdr>
+        <w:spacing w:after="0"/>
+        <w:rPr>
+          <w:rFonts w:ascii="Times New Roman" w:eastAsia="Times New Roman" w:hAnsi="Times New Roman" w:cs="Times New Roman"/>
+          <w:color w:val="FF0000"/>
+        </w:rPr>
+      </w:pPr>
+      <w:r>
+        <w:rPr>
+          <w:rFonts w:ascii="Times New Roman" w:eastAsia="Times New Roman" w:hAnsi="Times New Roman" w:cs="Times New Roman"/>
+          <w:color w:val="FF0000"/>
+        </w:rPr>
+        <w:t xml:space="preserve">Plan a : tidak bisa seperti diatas yang “ siapa yang mau kerja, dikerjakan “. Harus assigned 1 orang untuk berada di posisi Helper </w:t>
+      </w:r>
+    </w:p>
+    <w:p>
+      <w:pPr>
+        <w:numPr>
+          <w:ilvl w:val="2"/>
+          <w:numId w:val="15"/>
+        </w:numPr>
+        <w:pBdr>
+          <w:top w:val="nil"/>
+          <w:left w:val="nil"/>
+          <w:bottom w:val="nil"/>
+          <w:right w:val="nil"/>
+          <w:between w:val="nil"/>
+        </w:pBdr>
+        <w:spacing w:after="0"/>
+        <w:rPr>
+          <w:rFonts w:ascii="Times New Roman" w:eastAsia="Times New Roman" w:hAnsi="Times New Roman" w:cs="Times New Roman"/>
+          <w:color w:val="FF0000"/>
+        </w:rPr>
+      </w:pPr>
+      <w:r>
+        <w:rPr>
+          <w:rFonts w:ascii="Times New Roman" w:eastAsia="Times New Roman" w:hAnsi="Times New Roman" w:cs="Times New Roman"/>
+          <w:color w:val="FF0000"/>
+        </w:rPr>
+        <w:t>Tugas helper adalah :</w:t>
+      </w:r>
+    </w:p>
+    <w:p>
+      <w:pPr>
+        <w:numPr>
+          <w:ilvl w:val="3"/>
+          <w:numId w:val="15"/>
+        </w:numPr>
+        <w:pBdr>
+          <w:top w:val="nil"/>
+          <w:left w:val="nil"/>
+          <w:bottom w:val="nil"/>
+          <w:right w:val="nil"/>
+          <w:between w:val="nil"/>
+        </w:pBdr>
+        <w:spacing w:after="0"/>
+        <w:rPr>
+          <w:rFonts w:ascii="Times New Roman" w:eastAsia="Times New Roman" w:hAnsi="Times New Roman" w:cs="Times New Roman"/>
+          <w:color w:val="FF0000"/>
+        </w:rPr>
+      </w:pPr>
+      <w:r>
+        <w:rPr>
+          <w:rFonts w:ascii="Times New Roman" w:eastAsia="Times New Roman" w:hAnsi="Times New Roman" w:cs="Times New Roman"/>
+          <w:color w:val="FF0000"/>
+        </w:rPr>
+        <w:t>Packing kertas potongan</w:t>
+      </w:r>
+    </w:p>
+    <w:p>
+      <w:pPr>
+        <w:numPr>
+          <w:ilvl w:val="3"/>
+          <w:numId w:val="15"/>
+        </w:numPr>
+        <w:pBdr>
+          <w:top w:val="nil"/>
+          <w:left w:val="nil"/>
+          <w:bottom w:val="nil"/>
+          <w:right w:val="nil"/>
+          <w:between w:val="nil"/>
+        </w:pBdr>
+        <w:spacing w:after="0"/>
+        <w:rPr>
+          <w:rFonts w:ascii="Times New Roman" w:eastAsia="Times New Roman" w:hAnsi="Times New Roman" w:cs="Times New Roman"/>
+          <w:color w:val="FF0000"/>
+        </w:rPr>
+      </w:pPr>
+      <w:r>
+        <w:rPr>
+          <w:rFonts w:ascii="Times New Roman" w:eastAsia="Times New Roman" w:hAnsi="Times New Roman" w:cs="Times New Roman"/>
+          <w:color w:val="FF0000"/>
+        </w:rPr>
+        <w:t xml:space="preserve">Packing luar kota </w:t>
+      </w:r>
+    </w:p>
+    <w:p>
+      <w:pPr>
+        <w:numPr>
+          <w:ilvl w:val="3"/>
+          <w:numId w:val="15"/>
+        </w:numPr>
+        <w:pBdr>
+          <w:top w:val="nil"/>
+          <w:left w:val="nil"/>
+          <w:bottom w:val="nil"/>
+          <w:right w:val="nil"/>
+          <w:between w:val="nil"/>
+        </w:pBdr>
+        <w:spacing w:after="0"/>
+        <w:rPr>
+          <w:rFonts w:ascii="Times New Roman" w:eastAsia="Times New Roman" w:hAnsi="Times New Roman" w:cs="Times New Roman"/>
+          <w:color w:val="FF0000"/>
+        </w:rPr>
+      </w:pPr>
+      <w:r>
+        <w:rPr>
+          <w:rFonts w:ascii="Times New Roman" w:eastAsia="Times New Roman" w:hAnsi="Times New Roman" w:cs="Times New Roman"/>
+          <w:color w:val="FF0000"/>
+        </w:rPr>
+        <w:t>Dalam kata lain (Helper adalah serabutan)</w:t>
+      </w:r>
+    </w:p>
+    <w:p>
+      <w:pPr>
+        <w:numPr>
+          <w:ilvl w:val="3"/>
+          <w:numId w:val="15"/>
+        </w:numPr>
+        <w:pBdr>
+          <w:top w:val="nil"/>
+          <w:left w:val="nil"/>
+          <w:bottom w:val="nil"/>
+          <w:right w:val="nil"/>
+          <w:between w:val="nil"/>
+        </w:pBdr>
+        <w:spacing w:after="0"/>
+        <w:rPr>
+          <w:rFonts w:ascii="Times New Roman" w:eastAsia="Times New Roman" w:hAnsi="Times New Roman" w:cs="Times New Roman"/>
+          <w:color w:val="FF0000"/>
+        </w:rPr>
+      </w:pPr>
+      <w:r>
+        <w:rPr>
+          <w:rFonts w:ascii="Times New Roman" w:eastAsia="Times New Roman" w:hAnsi="Times New Roman" w:cs="Times New Roman"/>
+          <w:color w:val="FF0000"/>
+        </w:rPr>
+        <w:t>Bisa juga ditugaskan untuk membantu FO, WO, BO</w:t>
+      </w:r>
+    </w:p>
+    <w:p>
+      <w:pPr>
+        <w:numPr>
+          <w:ilvl w:val="2"/>
+          <w:numId w:val="15"/>
+        </w:numPr>
+        <w:pBdr>
+          <w:top w:val="nil"/>
+          <w:left w:val="nil"/>
+          <w:bottom w:val="nil"/>
+          <w:right w:val="nil"/>
+          <w:between w:val="nil"/>
+        </w:pBdr>
+        <w:spacing w:after="0"/>
+        <w:rPr>
+          <w:rFonts w:ascii="Times New Roman" w:eastAsia="Times New Roman" w:hAnsi="Times New Roman" w:cs="Times New Roman"/>
+          <w:color w:val="FF0000"/>
+        </w:rPr>
+      </w:pPr>
+      <w:r>
+        <w:rPr>
+          <w:rFonts w:ascii="Times New Roman" w:eastAsia="Times New Roman" w:hAnsi="Times New Roman" w:cs="Times New Roman"/>
+          <w:color w:val="FF0000"/>
+        </w:rPr>
+        <w:t xml:space="preserve">Dan ini seharusnya adalah personil yang fresh, “ belum mempunyai pendapat bahwa </w:t>
+      </w:r>
+      <w:r>
+        <w:rPr>
+          <w:rFonts w:ascii="Times New Roman" w:eastAsia="Times New Roman" w:hAnsi="Times New Roman" w:cs="Times New Roman"/>
+          <w:i/>
+          <w:color w:val="FF0000"/>
+        </w:rPr>
+        <w:t xml:space="preserve">aku adalah bagian x di toko ini </w:t>
+      </w:r>
+      <w:r>
+        <w:rPr>
+          <w:rFonts w:ascii="Times New Roman" w:eastAsia="Times New Roman" w:hAnsi="Times New Roman" w:cs="Times New Roman"/>
+          <w:color w:val="FF0000"/>
+        </w:rPr>
+        <w:t>”</w:t>
+      </w:r>
+      <w:bookmarkStart w:id="3" w:name="_GoBack"/>
+      <w:bookmarkEnd w:id="3"/>
+    </w:p>
+    <w:p>
+      <w:pPr>
+        <w:numPr>
+          <w:ilvl w:val="1"/>
+          <w:numId w:val="15"/>
+        </w:numPr>
+        <w:pBdr>
+          <w:top w:val="nil"/>
+          <w:left w:val="nil"/>
+          <w:bottom w:val="nil"/>
+          <w:right w:val="nil"/>
+          <w:between w:val="nil"/>
+        </w:pBdr>
+        <w:spacing w:after="0"/>
+        <w:rPr>
+          <w:rFonts w:ascii="Times New Roman" w:eastAsia="Times New Roman" w:hAnsi="Times New Roman" w:cs="Times New Roman"/>
+          <w:color w:val="FF0000"/>
+        </w:rPr>
+      </w:pPr>
+      <w:r>
+        <w:rPr>
+          <w:rFonts w:ascii="Times New Roman" w:eastAsia="Times New Roman" w:hAnsi="Times New Roman" w:cs="Times New Roman"/>
+          <w:color w:val="FF0000"/>
+        </w:rPr>
+        <w:t xml:space="preserve">Plan b : Lebih menekankan tanggung jawab kerja kepada masing masing individu </w:t>
+      </w:r>
+    </w:p>
+    <w:p>
+      <w:pPr>
+        <w:numPr>
+          <w:ilvl w:val="2"/>
+          <w:numId w:val="15"/>
+        </w:numPr>
+        <w:pBdr>
+          <w:top w:val="nil"/>
+          <w:left w:val="nil"/>
+          <w:bottom w:val="nil"/>
+          <w:right w:val="nil"/>
+          <w:between w:val="nil"/>
+        </w:pBdr>
+        <w:spacing w:after="0"/>
+        <w:rPr>
+          <w:rFonts w:ascii="Times New Roman" w:eastAsia="Times New Roman" w:hAnsi="Times New Roman" w:cs="Times New Roman"/>
+          <w:color w:val="FF0000"/>
+        </w:rPr>
+      </w:pPr>
+      <w:r>
+        <w:rPr>
+          <w:rFonts w:ascii="Times New Roman" w:eastAsia="Times New Roman" w:hAnsi="Times New Roman" w:cs="Times New Roman"/>
+          <w:color w:val="FF0000"/>
+        </w:rPr>
+        <w:t>Diperjelas dengan adanya General Jobdesc yang melekat kepada setiap individu dalam organisasi</w:t>
+      </w:r>
+    </w:p>
+    <w:p>
+      <w:pPr>
+        <w:numPr>
+          <w:ilvl w:val="2"/>
+          <w:numId w:val="15"/>
+        </w:numPr>
+        <w:pBdr>
+          <w:top w:val="nil"/>
+          <w:left w:val="nil"/>
+          <w:bottom w:val="nil"/>
+          <w:right w:val="nil"/>
+          <w:between w:val="nil"/>
+        </w:pBdr>
+        <w:spacing w:after="0"/>
+        <w:rPr>
+          <w:rFonts w:ascii="Times New Roman" w:eastAsia="Times New Roman" w:hAnsi="Times New Roman" w:cs="Times New Roman"/>
+          <w:color w:val="FF0000"/>
+        </w:rPr>
+      </w:pPr>
+      <w:r>
+        <w:rPr>
+          <w:rFonts w:ascii="Times New Roman" w:eastAsia="Times New Roman" w:hAnsi="Times New Roman" w:cs="Times New Roman"/>
+          <w:color w:val="FF0000"/>
+        </w:rPr>
+        <w:t>I think it will be ... still hard to do</w:t>
+      </w:r>
     </w:p>
     <w:p>
       <w:pPr>
@@ -14511,14 +14796,7 @@
         <w:rFonts w:ascii="Cambria" w:eastAsia="Cambria" w:hAnsi="Cambria" w:cs="Cambria"/>
         <w:color w:val="000000"/>
       </w:rPr>
-      <w:t xml:space="preserve">Job </w:t>
-    </w:r>
-    <w:r>
-      <w:rPr>
-        <w:rFonts w:ascii="Cambria" w:eastAsia="Cambria" w:hAnsi="Cambria" w:cs="Cambria"/>
-        <w:color w:val="000000"/>
-      </w:rPr>
-      <w:t xml:space="preserve">Desk Plan V1.0Page </w:t>
+      <w:t xml:space="preserve">Job Desk Plan V1.0Page </w:t>
     </w:r>
     <w:r>
       <w:rPr>
@@ -14543,7 +14821,7 @@
         <w:noProof/>
         <w:color w:val="000000"/>
       </w:rPr>
-      <w:t>1</w:t>
+      <w:t>15</w:t>
     </w:r>
     <w:r>
       <w:rPr>
@@ -15469,7 +15747,7 @@
   <w:abstractNum w:abstractNumId="9">
     <w:nsid w:val="2F5A3FE2"/>
     <w:multiLevelType w:val="multilevel"/>
-    <w:tmpl w:val="E92A91FE"/>
+    <w:tmpl w:val="BAAAB078"/>
     <w:lvl w:ilvl="0">
       <w:start w:val="1"/>
       <w:numFmt w:val="decimal"/>
@@ -15496,13 +15774,14 @@
     </w:lvl>
     <w:lvl w:ilvl="2">
       <w:start w:val="1"/>
-      <w:numFmt w:val="lowerRoman"/>
-      <w:lvlText w:val="%3."/>
-      <w:lvlJc w:val="right"/>
+      <w:numFmt w:val="bullet"/>
+      <w:lvlText w:val=""/>
+      <w:lvlJc w:val="left"/>
       <w:pPr>
         <w:ind w:left="2160" w:hanging="360"/>
       </w:pPr>
       <w:rPr>
+        <w:rFonts w:ascii="Symbol" w:hAnsi="Symbol" w:hint="default"/>
         <w:u w:val="none"/>
       </w:rPr>
     </w:lvl>

</xml_diff>